<commit_message>
Updated Game Mechanics and Bios
</commit_message>
<xml_diff>
--- a/Buffet Mechanics.docx
+++ b/Buffet Mechanics.docx
@@ -343,6 +343,38 @@
               <w:t>Cost: 30</w:t>
             </w:r>
           </w:p>
+          <w:p>
+            <w:pPr>
+              <w:rPr>
+                <w:rFonts w:ascii="Times New Roman" w:hAnsi="Times New Roman" w:cs="Times New Roman"/>
+              </w:rPr>
+            </w:pPr>
+          </w:p>
+          <w:p>
+            <w:pPr>
+              <w:rPr>
+                <w:rFonts w:ascii="Times New Roman" w:hAnsi="Times New Roman" w:cs="Times New Roman"/>
+              </w:rPr>
+            </w:pPr>
+            <w:r>
+              <w:rPr>
+                <w:rFonts w:ascii="Times New Roman" w:hAnsi="Times New Roman" w:cs="Times New Roman"/>
+              </w:rPr>
+              <w:t>He was just a regular ice cube in the fridge. Everything chang</w:t>
+            </w:r>
+            <w:r>
+              <w:rPr>
+                <w:rFonts w:ascii="Times New Roman" w:hAnsi="Times New Roman" w:cs="Times New Roman"/>
+              </w:rPr>
+              <w:t>ed when the Fire Nation</w:t>
+            </w:r>
+            <w:r>
+              <w:rPr>
+                <w:rFonts w:ascii="Times New Roman" w:hAnsi="Times New Roman" w:cs="Times New Roman"/>
+              </w:rPr>
+              <w:t>…..we mean the Monsters attacked.  In a hurry, he grabbed the closest food next to him to use as a weapon: a dead fish</w:t>
+            </w:r>
+          </w:p>
         </w:tc>
         <w:tc>
           <w:tcPr>
@@ -400,6 +432,44 @@
               <w:t>Cost: 50</w:t>
             </w:r>
           </w:p>
+          <w:p>
+            <w:pPr>
+              <w:rPr>
+                <w:rFonts w:ascii="Times New Roman" w:hAnsi="Times New Roman" w:cs="Times New Roman"/>
+              </w:rPr>
+            </w:pPr>
+          </w:p>
+          <w:p>
+            <w:pPr>
+              <w:rPr>
+                <w:rFonts w:ascii="Times New Roman" w:hAnsi="Times New Roman" w:cs="Times New Roman"/>
+              </w:rPr>
+            </w:pPr>
+            <w:r>
+              <w:rPr>
+                <w:rFonts w:ascii="Times New Roman" w:hAnsi="Times New Roman" w:cs="Times New Roman"/>
+              </w:rPr>
+              <w:t>After</w:t>
+            </w:r>
+            <w:r>
+              <w:rPr>
+                <w:rFonts w:ascii="Times New Roman" w:hAnsi="Times New Roman" w:cs="Times New Roman"/>
+              </w:rPr>
+              <w:t xml:space="preserve"> much battling, Cubice was granted a weapon truly worthy of his</w:t>
+            </w:r>
+            <w:r>
+              <w:rPr>
+                <w:rFonts w:ascii="Times New Roman" w:hAnsi="Times New Roman" w:cs="Times New Roman"/>
+              </w:rPr>
+              <w:t xml:space="preserve"> new</w:t>
+            </w:r>
+            <w:r>
+              <w:rPr>
+                <w:rFonts w:ascii="Times New Roman" w:hAnsi="Times New Roman" w:cs="Times New Roman"/>
+              </w:rPr>
+              <w:t xml:space="preserve"> warrior stature: the swordfish</w:t>
+            </w:r>
+          </w:p>
         </w:tc>
         <w:tc>
           <w:tcPr>
@@ -457,6 +527,26 @@
               <w:t>Cost: 25</w:t>
             </w:r>
           </w:p>
+          <w:p>
+            <w:pPr>
+              <w:rPr>
+                <w:rFonts w:ascii="Times New Roman" w:hAnsi="Times New Roman" w:cs="Times New Roman"/>
+              </w:rPr>
+            </w:pPr>
+          </w:p>
+          <w:p>
+            <w:pPr>
+              <w:rPr>
+                <w:rFonts w:ascii="Times New Roman" w:hAnsi="Times New Roman" w:cs="Times New Roman"/>
+              </w:rPr>
+            </w:pPr>
+            <w:r>
+              <w:rPr>
+                <w:rFonts w:ascii="Times New Roman" w:hAnsi="Times New Roman" w:cs="Times New Roman"/>
+              </w:rPr>
+              <w:t>Delicious as he is feisty, Icy Treat is willing to fight the Monsters and give them brain freeze too.</w:t>
+            </w:r>
+          </w:p>
         </w:tc>
         <w:tc>
           <w:tcPr>
@@ -512,6 +602,32 @@
                 <w:rFonts w:ascii="Times New Roman" w:hAnsi="Times New Roman" w:cs="Times New Roman"/>
               </w:rPr>
               <w:t>Cost: 45</w:t>
+            </w:r>
+          </w:p>
+          <w:p>
+            <w:pPr>
+              <w:rPr>
+                <w:rFonts w:ascii="Times New Roman" w:hAnsi="Times New Roman" w:cs="Times New Roman"/>
+              </w:rPr>
+            </w:pPr>
+          </w:p>
+          <w:p>
+            <w:pPr>
+              <w:rPr>
+                <w:rFonts w:ascii="Times New Roman" w:hAnsi="Times New Roman" w:cs="Times New Roman"/>
+              </w:rPr>
+            </w:pPr>
+            <w:r>
+              <w:rPr>
+                <w:rFonts w:ascii="Times New Roman" w:hAnsi="Times New Roman" w:cs="Times New Roman"/>
+              </w:rPr>
+              <w:t xml:space="preserve">Three time the cream, three times the brain freeze. Icy Treat has returned with a little help in order to </w:t>
+            </w:r>
+            <w:r>
+              <w:rPr>
+                <w:rFonts w:ascii="Times New Roman" w:hAnsi="Times New Roman" w:cs="Times New Roman"/>
+              </w:rPr>
+              <w:t>destroy three times more the zombies.</w:t>
             </w:r>
           </w:p>
         </w:tc>
@@ -573,6 +689,27 @@
               <w:t>Cost: 75</w:t>
             </w:r>
           </w:p>
+          <w:p>
+            <w:pPr>
+              <w:rPr>
+                <w:rFonts w:ascii="Times New Roman" w:hAnsi="Times New Roman" w:cs="Times New Roman"/>
+              </w:rPr>
+            </w:pPr>
+          </w:p>
+          <w:p>
+            <w:pPr>
+              <w:rPr>
+                <w:rFonts w:ascii="Times New Roman" w:hAnsi="Times New Roman" w:cs="Times New Roman"/>
+              </w:rPr>
+            </w:pPr>
+            <w:r>
+              <w:rPr>
+                <w:rFonts w:ascii="Times New Roman" w:hAnsi="Times New Roman" w:cs="Times New Roman"/>
+              </w:rPr>
+              <w:lastRenderedPageBreak/>
+              <w:t xml:space="preserve">He was just your average pizza slice ready and heated to be eaten but when he heard that a Monster War was about to begin, he got up and got his pepperoni shurikens ready for battle.  He also only had two days until graduating Ninja Academy </w:t>
+            </w:r>
+          </w:p>
         </w:tc>
         <w:tc>
           <w:tcPr>
@@ -588,6 +725,7 @@
               <w:rPr>
                 <w:rFonts w:ascii="Times New Roman" w:hAnsi="Times New Roman" w:cs="Times New Roman"/>
               </w:rPr>
+              <w:lastRenderedPageBreak/>
               <w:t>PIZZANINJA</w:t>
             </w:r>
           </w:p>
@@ -630,6 +768,27 @@
               <w:t>Cost: 100</w:t>
             </w:r>
           </w:p>
+          <w:p>
+            <w:pPr>
+              <w:rPr>
+                <w:rFonts w:ascii="Times New Roman" w:hAnsi="Times New Roman" w:cs="Times New Roman"/>
+              </w:rPr>
+            </w:pPr>
+          </w:p>
+          <w:p>
+            <w:pPr>
+              <w:rPr>
+                <w:rFonts w:ascii="Times New Roman" w:hAnsi="Times New Roman" w:cs="Times New Roman"/>
+              </w:rPr>
+            </w:pPr>
+            <w:r>
+              <w:rPr>
+                <w:rFonts w:ascii="Times New Roman" w:hAnsi="Times New Roman" w:cs="Times New Roman"/>
+              </w:rPr>
+              <w:lastRenderedPageBreak/>
+              <w:t>His sour personality isn’t from his smell but really it’s because he has seen some stuff back in the day.  After years of finding himself, he has now become one of the greatest ninja warriors in the world</w:t>
+            </w:r>
+          </w:p>
         </w:tc>
         <w:tc>
           <w:tcPr>
@@ -645,6 +804,7 @@
               <w:rPr>
                 <w:rFonts w:ascii="Times New Roman" w:hAnsi="Times New Roman" w:cs="Times New Roman"/>
               </w:rPr>
+              <w:lastRenderedPageBreak/>
               <w:t>CUPKILKE</w:t>
             </w:r>
           </w:p>
@@ -687,6 +847,27 @@
               <w:t>Cost: 100</w:t>
             </w:r>
           </w:p>
+          <w:p>
+            <w:pPr>
+              <w:rPr>
+                <w:rFonts w:ascii="Times New Roman" w:hAnsi="Times New Roman" w:cs="Times New Roman"/>
+              </w:rPr>
+            </w:pPr>
+          </w:p>
+          <w:p>
+            <w:pPr>
+              <w:rPr>
+                <w:rFonts w:ascii="Times New Roman" w:hAnsi="Times New Roman" w:cs="Times New Roman"/>
+              </w:rPr>
+            </w:pPr>
+            <w:r>
+              <w:rPr>
+                <w:rFonts w:ascii="Times New Roman" w:hAnsi="Times New Roman" w:cs="Times New Roman"/>
+              </w:rPr>
+              <w:lastRenderedPageBreak/>
+              <w:t>He may look like an innocent lil’ cupcake but really, he’s a sweet treat ready to explode</w:t>
+            </w:r>
+          </w:p>
         </w:tc>
         <w:tc>
           <w:tcPr>
@@ -702,6 +883,7 @@
               <w:rPr>
                 <w:rFonts w:ascii="Times New Roman" w:hAnsi="Times New Roman" w:cs="Times New Roman"/>
               </w:rPr>
+              <w:lastRenderedPageBreak/>
               <w:t>KILKE</w:t>
             </w:r>
           </w:p>
@@ -742,6 +924,33 @@
                 <w:rFonts w:ascii="Times New Roman" w:hAnsi="Times New Roman" w:cs="Times New Roman"/>
               </w:rPr>
               <w:t>PRICE: 200</w:t>
+            </w:r>
+          </w:p>
+          <w:p>
+            <w:pPr>
+              <w:rPr>
+                <w:rFonts w:ascii="Times New Roman" w:hAnsi="Times New Roman" w:cs="Times New Roman"/>
+              </w:rPr>
+            </w:pPr>
+          </w:p>
+          <w:p>
+            <w:pPr>
+              <w:rPr>
+                <w:rFonts w:ascii="Times New Roman" w:hAnsi="Times New Roman" w:cs="Times New Roman"/>
+              </w:rPr>
+            </w:pPr>
+            <w:r>
+              <w:rPr>
+                <w:rFonts w:ascii="Times New Roman" w:hAnsi="Times New Roman" w:cs="Times New Roman"/>
+              </w:rPr>
+              <w:lastRenderedPageBreak/>
+              <w:t>Th</w:t>
+            </w:r>
+            <w:r>
+              <w:rPr>
+                <w:rFonts w:ascii="Times New Roman" w:hAnsi="Times New Roman" w:cs="Times New Roman"/>
+              </w:rPr>
+              <w:t>e cake is a lie. NOTE: Side-effects include burns, blindness, diabetes, and/or obesity</w:t>
             </w:r>
           </w:p>
         </w:tc>
@@ -761,6 +970,7 @@
               <w:rPr>
                 <w:rFonts w:ascii="Times New Roman" w:hAnsi="Times New Roman" w:cs="Times New Roman"/>
               </w:rPr>
+              <w:lastRenderedPageBreak/>
               <w:t>EGGY (Slow when defeated)</w:t>
             </w:r>
           </w:p>
@@ -803,6 +1013,26 @@
               <w:t>Cost: 50</w:t>
             </w:r>
           </w:p>
+          <w:p>
+            <w:pPr>
+              <w:rPr>
+                <w:rFonts w:ascii="Times New Roman" w:hAnsi="Times New Roman" w:cs="Times New Roman"/>
+              </w:rPr>
+            </w:pPr>
+          </w:p>
+          <w:p>
+            <w:pPr>
+              <w:rPr>
+                <w:rFonts w:ascii="Times New Roman" w:hAnsi="Times New Roman" w:cs="Times New Roman"/>
+              </w:rPr>
+            </w:pPr>
+            <w:r>
+              <w:rPr>
+                <w:rFonts w:ascii="Times New Roman" w:hAnsi="Times New Roman" w:cs="Times New Roman"/>
+              </w:rPr>
+              <w:t>Who knew an egg could be useful as a wall?</w:t>
+            </w:r>
+          </w:p>
         </w:tc>
         <w:tc>
           <w:tcPr>
@@ -860,6 +1090,26 @@
               <w:t>Cost: 90</w:t>
             </w:r>
           </w:p>
+          <w:p>
+            <w:pPr>
+              <w:rPr>
+                <w:rFonts w:ascii="Times New Roman" w:hAnsi="Times New Roman" w:cs="Times New Roman"/>
+              </w:rPr>
+            </w:pPr>
+          </w:p>
+          <w:p>
+            <w:pPr>
+              <w:rPr>
+                <w:rFonts w:ascii="Times New Roman" w:hAnsi="Times New Roman" w:cs="Times New Roman"/>
+              </w:rPr>
+            </w:pPr>
+            <w:r>
+              <w:rPr>
+                <w:rFonts w:ascii="Times New Roman" w:hAnsi="Times New Roman" w:cs="Times New Roman"/>
+              </w:rPr>
+              <w:t>Bigger. Better. Eggier than ever.</w:t>
+            </w:r>
+          </w:p>
         </w:tc>
         <w:tc>
           <w:tcPr>
@@ -917,6 +1167,26 @@
               <w:t>Cost: 75</w:t>
             </w:r>
           </w:p>
+          <w:p>
+            <w:pPr>
+              <w:rPr>
+                <w:rFonts w:ascii="Times New Roman" w:hAnsi="Times New Roman" w:cs="Times New Roman"/>
+              </w:rPr>
+            </w:pPr>
+          </w:p>
+          <w:p>
+            <w:pPr>
+              <w:rPr>
+                <w:rFonts w:ascii="Times New Roman" w:hAnsi="Times New Roman" w:cs="Times New Roman"/>
+              </w:rPr>
+            </w:pPr>
+            <w:r>
+              <w:rPr>
+                <w:rFonts w:ascii="Times New Roman" w:hAnsi="Times New Roman" w:cs="Times New Roman"/>
+              </w:rPr>
+              <w:t>It’s a steak holding a chicken leg. No questions asked.</w:t>
+            </w:r>
+          </w:p>
         </w:tc>
         <w:tc>
           <w:tcPr>
@@ -972,6 +1242,26 @@
                 <w:rFonts w:ascii="Times New Roman" w:hAnsi="Times New Roman" w:cs="Times New Roman"/>
               </w:rPr>
               <w:t>Cost: 100</w:t>
+            </w:r>
+          </w:p>
+          <w:p>
+            <w:pPr>
+              <w:rPr>
+                <w:rFonts w:ascii="Times New Roman" w:hAnsi="Times New Roman" w:cs="Times New Roman"/>
+              </w:rPr>
+            </w:pPr>
+          </w:p>
+          <w:p>
+            <w:pPr>
+              <w:rPr>
+                <w:rFonts w:ascii="Times New Roman" w:hAnsi="Times New Roman" w:cs="Times New Roman"/>
+              </w:rPr>
+            </w:pPr>
+            <w:r>
+              <w:rPr>
+                <w:rFonts w:ascii="Times New Roman" w:hAnsi="Times New Roman" w:cs="Times New Roman"/>
+              </w:rPr>
+              <w:t>Now he’s got two chicken legs.  Still no questions asked.</w:t>
             </w:r>
           </w:p>
         </w:tc>
@@ -1033,6 +1323,38 @@
               <w:t>Cost: 100</w:t>
             </w:r>
           </w:p>
+          <w:p>
+            <w:pPr>
+              <w:rPr>
+                <w:rFonts w:ascii="Times New Roman" w:hAnsi="Times New Roman" w:cs="Times New Roman"/>
+              </w:rPr>
+            </w:pPr>
+          </w:p>
+          <w:p>
+            <w:pPr>
+              <w:rPr>
+                <w:rFonts w:ascii="Times New Roman" w:hAnsi="Times New Roman" w:cs="Times New Roman"/>
+              </w:rPr>
+            </w:pPr>
+            <w:r>
+              <w:rPr>
+                <w:rFonts w:ascii="Times New Roman" w:hAnsi="Times New Roman" w:cs="Times New Roman"/>
+              </w:rPr>
+              <w:t>Monsters make his head spin right round,</w:t>
+            </w:r>
+            <w:r>
+              <w:rPr>
+                <w:rFonts w:ascii="Times New Roman" w:hAnsi="Times New Roman" w:cs="Times New Roman"/>
+              </w:rPr>
+              <w:t xml:space="preserve"> right round, when they go down, when they go down down</w:t>
+            </w:r>
+            <w:r>
+              <w:rPr>
+                <w:rFonts w:ascii="Times New Roman" w:hAnsi="Times New Roman" w:cs="Times New Roman"/>
+              </w:rPr>
+              <w:t>.</w:t>
+            </w:r>
+          </w:p>
         </w:tc>
         <w:tc>
           <w:tcPr>
@@ -1090,6 +1412,26 @@
               <w:t>Cost: 75</w:t>
             </w:r>
           </w:p>
+          <w:p>
+            <w:pPr>
+              <w:rPr>
+                <w:rFonts w:ascii="Times New Roman" w:hAnsi="Times New Roman" w:cs="Times New Roman"/>
+              </w:rPr>
+            </w:pPr>
+          </w:p>
+          <w:p>
+            <w:pPr>
+              <w:rPr>
+                <w:rFonts w:ascii="Times New Roman" w:hAnsi="Times New Roman" w:cs="Times New Roman"/>
+              </w:rPr>
+            </w:pPr>
+            <w:r>
+              <w:rPr>
+                <w:rFonts w:ascii="Times New Roman" w:hAnsi="Times New Roman" w:cs="Times New Roman"/>
+              </w:rPr>
+              <w:t xml:space="preserve">He’s going to make the monsters toast.  </w:t>
+            </w:r>
+          </w:p>
         </w:tc>
         <w:tc>
           <w:tcPr>
@@ -1147,6 +1489,26 @@
               <w:t>Cost: 100</w:t>
             </w:r>
           </w:p>
+          <w:p>
+            <w:pPr>
+              <w:rPr>
+                <w:rFonts w:ascii="Times New Roman" w:hAnsi="Times New Roman" w:cs="Times New Roman"/>
+              </w:rPr>
+            </w:pPr>
+          </w:p>
+          <w:p>
+            <w:pPr>
+              <w:rPr>
+                <w:rFonts w:ascii="Times New Roman" w:hAnsi="Times New Roman" w:cs="Times New Roman"/>
+              </w:rPr>
+            </w:pPr>
+            <w:r>
+              <w:rPr>
+                <w:rFonts w:ascii="Times New Roman" w:hAnsi="Times New Roman" w:cs="Times New Roman"/>
+              </w:rPr>
+              <w:t>Y’know the best thing to happen since sliced bread? This guy.</w:t>
+            </w:r>
+          </w:p>
         </w:tc>
         <w:tc>
           <w:tcPr>
@@ -1202,6 +1564,32 @@
                 <w:rFonts w:ascii="Times New Roman" w:hAnsi="Times New Roman" w:cs="Times New Roman"/>
               </w:rPr>
               <w:t>Cost: 75</w:t>
+            </w:r>
+          </w:p>
+          <w:p>
+            <w:pPr>
+              <w:rPr>
+                <w:rFonts w:ascii="Times New Roman" w:hAnsi="Times New Roman" w:cs="Times New Roman"/>
+              </w:rPr>
+            </w:pPr>
+          </w:p>
+          <w:p>
+            <w:pPr>
+              <w:rPr>
+                <w:rFonts w:ascii="Times New Roman" w:hAnsi="Times New Roman" w:cs="Times New Roman"/>
+              </w:rPr>
+            </w:pPr>
+            <w:r>
+              <w:rPr>
+                <w:rFonts w:ascii="Times New Roman" w:hAnsi="Times New Roman" w:cs="Times New Roman"/>
+              </w:rPr>
+              <w:t>Burritos using</w:t>
+            </w:r>
+            <w:r>
+              <w:rPr>
+                <w:rFonts w:ascii="Times New Roman" w:hAnsi="Times New Roman" w:cs="Times New Roman"/>
+              </w:rPr>
+              <w:t xml:space="preserve"> a hotdog as a lawnmower or something.  It’s the best of the both worlds.</w:t>
             </w:r>
           </w:p>
         </w:tc>
@@ -1234,152 +1622,226 @@
               <w:rPr>
                 <w:rFonts w:ascii="Times New Roman" w:hAnsi="Times New Roman" w:cs="Times New Roman"/>
               </w:rPr>
+              <w:t xml:space="preserve">HP: - </w:t>
+            </w:r>
+          </w:p>
+          <w:p>
+            <w:pPr>
+              <w:rPr>
+                <w:rFonts w:ascii="Times New Roman" w:hAnsi="Times New Roman" w:cs="Times New Roman"/>
+              </w:rPr>
+            </w:pPr>
+            <w:r>
+              <w:rPr>
+                <w:rFonts w:ascii="Times New Roman" w:hAnsi="Times New Roman" w:cs="Times New Roman"/>
+              </w:rPr>
+              <w:t>ATK: Kill them all</w:t>
+            </w:r>
+          </w:p>
+          <w:p>
+            <w:pPr>
+              <w:rPr>
+                <w:rFonts w:ascii="Times New Roman" w:hAnsi="Times New Roman" w:cs="Times New Roman"/>
+              </w:rPr>
+            </w:pPr>
+            <w:r>
+              <w:rPr>
+                <w:rFonts w:ascii="Times New Roman" w:hAnsi="Times New Roman" w:cs="Times New Roman"/>
+              </w:rPr>
+              <w:t>COST: 150</w:t>
+            </w:r>
+          </w:p>
+          <w:p>
+            <w:pPr>
+              <w:rPr>
+                <w:rFonts w:ascii="Times New Roman" w:hAnsi="Times New Roman" w:cs="Times New Roman"/>
+              </w:rPr>
+            </w:pPr>
+          </w:p>
+          <w:p>
+            <w:pPr>
+              <w:rPr>
+                <w:rFonts w:ascii="Times New Roman" w:hAnsi="Times New Roman" w:cs="Times New Roman"/>
+              </w:rPr>
+            </w:pPr>
+            <w:r>
+              <w:rPr>
+                <w:rFonts w:ascii="Times New Roman" w:hAnsi="Times New Roman" w:cs="Times New Roman"/>
+              </w:rPr>
+              <w:t>This is Soda Cannon.  Say hello to hi</w:t>
+            </w:r>
+            <w:r>
+              <w:rPr>
+                <w:rFonts w:ascii="Times New Roman" w:hAnsi="Times New Roman" w:cs="Times New Roman"/>
+              </w:rPr>
+              <w:t>s</w:t>
+            </w:r>
+            <w:r>
+              <w:rPr>
+                <w:rFonts w:ascii="Times New Roman" w:hAnsi="Times New Roman" w:cs="Times New Roman"/>
+              </w:rPr>
+              <w:t xml:space="preserve"> lil’ friend.</w:t>
+            </w:r>
+          </w:p>
+        </w:tc>
+        <w:tc>
+          <w:tcPr>
+            <w:tcW w:w="3294" w:type="dxa"/>
+          </w:tcPr>
+          <w:p>
+            <w:pPr>
+              <w:rPr>
+                <w:rFonts w:ascii="Times New Roman" w:hAnsi="Times New Roman" w:cs="Times New Roman"/>
+              </w:rPr>
+            </w:pPr>
+            <w:r>
+              <w:rPr>
+                <w:rFonts w:ascii="Times New Roman" w:hAnsi="Times New Roman" w:cs="Times New Roman"/>
+              </w:rPr>
+              <w:t>SODABAZOOKA</w:t>
+            </w:r>
+          </w:p>
+          <w:p>
+            <w:pPr>
+              <w:rPr>
+                <w:rFonts w:ascii="Times New Roman" w:hAnsi="Times New Roman" w:cs="Times New Roman"/>
+              </w:rPr>
+            </w:pPr>
+            <w:r>
+              <w:rPr>
+                <w:rFonts w:ascii="Times New Roman" w:hAnsi="Times New Roman" w:cs="Times New Roman"/>
+              </w:rPr>
+              <w:t xml:space="preserve">HP: - </w:t>
+            </w:r>
+          </w:p>
+          <w:p>
+            <w:pPr>
+              <w:rPr>
+                <w:rFonts w:ascii="Times New Roman" w:hAnsi="Times New Roman" w:cs="Times New Roman"/>
+              </w:rPr>
+            </w:pPr>
+            <w:r>
+              <w:rPr>
+                <w:rFonts w:ascii="Times New Roman" w:hAnsi="Times New Roman" w:cs="Times New Roman"/>
+              </w:rPr>
+              <w:t>ATK: Kill them all</w:t>
+            </w:r>
+          </w:p>
+          <w:p>
+            <w:pPr>
+              <w:rPr>
+                <w:rFonts w:ascii="Times New Roman" w:hAnsi="Times New Roman" w:cs="Times New Roman"/>
+              </w:rPr>
+            </w:pPr>
+            <w:r>
+              <w:rPr>
+                <w:rFonts w:ascii="Times New Roman" w:hAnsi="Times New Roman" w:cs="Times New Roman"/>
+              </w:rPr>
+              <w:t>Cost 200</w:t>
+            </w:r>
+          </w:p>
+          <w:p>
+            <w:pPr>
+              <w:rPr>
+                <w:rFonts w:ascii="Times New Roman" w:hAnsi="Times New Roman" w:cs="Times New Roman"/>
+              </w:rPr>
+            </w:pPr>
+          </w:p>
+          <w:p>
+            <w:pPr>
+              <w:rPr>
+                <w:rFonts w:ascii="Times New Roman" w:hAnsi="Times New Roman" w:cs="Times New Roman"/>
+              </w:rPr>
+            </w:pPr>
+            <w:r>
+              <w:rPr>
+                <w:rFonts w:ascii="Times New Roman" w:hAnsi="Times New Roman" w:cs="Times New Roman"/>
+              </w:rPr>
+              <w:t>GTA got nothin’ on this guy</w:t>
+            </w:r>
+          </w:p>
+        </w:tc>
+        <w:tc>
+          <w:tcPr>
+            <w:tcW w:w="3294" w:type="dxa"/>
+          </w:tcPr>
+          <w:p>
+            <w:pPr>
+              <w:rPr>
+                <w:rFonts w:ascii="Times New Roman" w:hAnsi="Times New Roman" w:cs="Times New Roman"/>
+              </w:rPr>
+            </w:pPr>
+            <w:r>
+              <w:rPr>
+                <w:rFonts w:ascii="Times New Roman" w:hAnsi="Times New Roman" w:cs="Times New Roman"/>
+              </w:rPr>
+              <w:t>LOLLIPIP</w:t>
+            </w:r>
+          </w:p>
+          <w:p>
+            <w:pPr>
+              <w:rPr>
+                <w:rFonts w:ascii="Times New Roman" w:hAnsi="Times New Roman" w:cs="Times New Roman"/>
+              </w:rPr>
+            </w:pPr>
+            <w:r>
+              <w:rPr>
+                <w:rFonts w:ascii="Times New Roman" w:hAnsi="Times New Roman" w:cs="Times New Roman"/>
+              </w:rPr>
+              <w:t>HP: 75</w:t>
+            </w:r>
+          </w:p>
+          <w:p>
+            <w:pPr>
+              <w:rPr>
+                <w:rFonts w:ascii="Times New Roman" w:hAnsi="Times New Roman" w:cs="Times New Roman"/>
+              </w:rPr>
+            </w:pPr>
+            <w:r>
+              <w:rPr>
+                <w:rFonts w:ascii="Times New Roman" w:hAnsi="Times New Roman" w:cs="Times New Roman"/>
+              </w:rPr>
+              <w:t>ATK: 25</w:t>
+            </w:r>
+          </w:p>
+          <w:p>
+            <w:pPr>
+              <w:rPr>
+                <w:rFonts w:ascii="Times New Roman" w:hAnsi="Times New Roman" w:cs="Times New Roman"/>
+              </w:rPr>
+            </w:pPr>
+            <w:r>
+              <w:rPr>
+                <w:rFonts w:ascii="Times New Roman" w:hAnsi="Times New Roman" w:cs="Times New Roman"/>
+              </w:rPr>
+              <w:t>Cost: 50</w:t>
+            </w:r>
+          </w:p>
+          <w:p>
+            <w:pPr>
+              <w:rPr>
+                <w:rFonts w:ascii="Times New Roman" w:hAnsi="Times New Roman" w:cs="Times New Roman"/>
+              </w:rPr>
+            </w:pPr>
+          </w:p>
+          <w:p>
+            <w:pPr>
+              <w:rPr>
+                <w:rFonts w:ascii="Times New Roman" w:hAnsi="Times New Roman" w:cs="Times New Roman"/>
+              </w:rPr>
+            </w:pPr>
+            <w:r>
+              <w:rPr>
+                <w:rFonts w:ascii="Times New Roman" w:hAnsi="Times New Roman" w:cs="Times New Roman"/>
+              </w:rPr>
+              <w:t xml:space="preserve">You thought a lollipop couldn’t be used as a weapon? Lollipip </w:t>
+            </w:r>
+            <w:r>
+              <w:rPr>
+                <w:rFonts w:ascii="Times New Roman" w:hAnsi="Times New Roman" w:cs="Times New Roman"/>
+              </w:rPr>
               <w:lastRenderedPageBreak/>
-              <w:t xml:space="preserve">HP: - </w:t>
-            </w:r>
-          </w:p>
-          <w:p>
-            <w:pPr>
-              <w:rPr>
-                <w:rFonts w:ascii="Times New Roman" w:hAnsi="Times New Roman" w:cs="Times New Roman"/>
-              </w:rPr>
-            </w:pPr>
-            <w:r>
-              <w:rPr>
-                <w:rFonts w:ascii="Times New Roman" w:hAnsi="Times New Roman" w:cs="Times New Roman"/>
-              </w:rPr>
-              <w:t>ATK: Kill them all</w:t>
-            </w:r>
-          </w:p>
-          <w:p>
-            <w:pPr>
-              <w:rPr>
-                <w:rFonts w:ascii="Times New Roman" w:hAnsi="Times New Roman" w:cs="Times New Roman"/>
-              </w:rPr>
-            </w:pPr>
-            <w:r>
-              <w:rPr>
-                <w:rFonts w:ascii="Times New Roman" w:hAnsi="Times New Roman" w:cs="Times New Roman"/>
-              </w:rPr>
-              <w:t>COST: 150</w:t>
-            </w:r>
-          </w:p>
-        </w:tc>
-        <w:tc>
-          <w:tcPr>
-            <w:tcW w:w="3294" w:type="dxa"/>
-          </w:tcPr>
-          <w:p>
-            <w:pPr>
-              <w:rPr>
-                <w:rFonts w:ascii="Times New Roman" w:hAnsi="Times New Roman" w:cs="Times New Roman"/>
-              </w:rPr>
-            </w:pPr>
-            <w:r>
-              <w:rPr>
-                <w:rFonts w:ascii="Times New Roman" w:hAnsi="Times New Roman" w:cs="Times New Roman"/>
-              </w:rPr>
-              <w:lastRenderedPageBreak/>
-              <w:t>SODABAZOOKA</w:t>
-            </w:r>
-          </w:p>
-          <w:p>
-            <w:pPr>
-              <w:rPr>
-                <w:rFonts w:ascii="Times New Roman" w:hAnsi="Times New Roman" w:cs="Times New Roman"/>
-              </w:rPr>
-            </w:pPr>
-            <w:r>
-              <w:rPr>
-                <w:rFonts w:ascii="Times New Roman" w:hAnsi="Times New Roman" w:cs="Times New Roman"/>
-              </w:rPr>
-              <w:lastRenderedPageBreak/>
-              <w:t xml:space="preserve">HP: - </w:t>
-            </w:r>
-          </w:p>
-          <w:p>
-            <w:pPr>
-              <w:rPr>
-                <w:rFonts w:ascii="Times New Roman" w:hAnsi="Times New Roman" w:cs="Times New Roman"/>
-              </w:rPr>
-            </w:pPr>
-            <w:r>
-              <w:rPr>
-                <w:rFonts w:ascii="Times New Roman" w:hAnsi="Times New Roman" w:cs="Times New Roman"/>
-              </w:rPr>
-              <w:t>ATK: Kill them all</w:t>
-            </w:r>
-          </w:p>
-          <w:p>
-            <w:pPr>
-              <w:rPr>
-                <w:rFonts w:ascii="Times New Roman" w:hAnsi="Times New Roman" w:cs="Times New Roman"/>
-              </w:rPr>
-            </w:pPr>
-            <w:r>
-              <w:rPr>
-                <w:rFonts w:ascii="Times New Roman" w:hAnsi="Times New Roman" w:cs="Times New Roman"/>
-              </w:rPr>
-              <w:t>Cost 200</w:t>
-            </w:r>
-          </w:p>
-        </w:tc>
-        <w:tc>
-          <w:tcPr>
-            <w:tcW w:w="3294" w:type="dxa"/>
-          </w:tcPr>
-          <w:p>
-            <w:pPr>
-              <w:rPr>
-                <w:rFonts w:ascii="Times New Roman" w:hAnsi="Times New Roman" w:cs="Times New Roman"/>
-              </w:rPr>
-            </w:pPr>
-            <w:r>
-              <w:rPr>
-                <w:rFonts w:ascii="Times New Roman" w:hAnsi="Times New Roman" w:cs="Times New Roman"/>
-              </w:rPr>
-              <w:lastRenderedPageBreak/>
-              <w:t>LOLLIPIP</w:t>
-            </w:r>
-          </w:p>
-          <w:p>
-            <w:pPr>
-              <w:rPr>
-                <w:rFonts w:ascii="Times New Roman" w:hAnsi="Times New Roman" w:cs="Times New Roman"/>
-              </w:rPr>
-            </w:pPr>
-            <w:r>
-              <w:rPr>
-                <w:rFonts w:ascii="Times New Roman" w:hAnsi="Times New Roman" w:cs="Times New Roman"/>
-              </w:rPr>
-              <w:lastRenderedPageBreak/>
-              <w:t>HP: 75</w:t>
-            </w:r>
-          </w:p>
-          <w:p>
-            <w:pPr>
-              <w:rPr>
-                <w:rFonts w:ascii="Times New Roman" w:hAnsi="Times New Roman" w:cs="Times New Roman"/>
-              </w:rPr>
-            </w:pPr>
-            <w:r>
-              <w:rPr>
-                <w:rFonts w:ascii="Times New Roman" w:hAnsi="Times New Roman" w:cs="Times New Roman"/>
-              </w:rPr>
-              <w:t>ATK: 25</w:t>
-            </w:r>
-          </w:p>
-          <w:p>
-            <w:pPr>
-              <w:rPr>
-                <w:rFonts w:ascii="Times New Roman" w:hAnsi="Times New Roman" w:cs="Times New Roman"/>
-              </w:rPr>
-            </w:pPr>
-            <w:r>
-              <w:rPr>
-                <w:rFonts w:ascii="Times New Roman" w:hAnsi="Times New Roman" w:cs="Times New Roman"/>
-              </w:rPr>
-              <w:t>Cost: 50</w:t>
+              <w:t>begs to differ.</w:t>
             </w:r>
           </w:p>
         </w:tc>
@@ -1411,34 +1873,66 @@
               <w:rPr>
                 <w:rFonts w:ascii="Times New Roman" w:hAnsi="Times New Roman" w:cs="Times New Roman"/>
               </w:rPr>
+              <w:t>HP: 10</w:t>
+            </w:r>
+          </w:p>
+          <w:p>
+            <w:pPr>
+              <w:rPr>
+                <w:rFonts w:ascii="Times New Roman" w:hAnsi="Times New Roman" w:cs="Times New Roman"/>
+              </w:rPr>
+            </w:pPr>
+            <w:r>
+              <w:rPr>
+                <w:rFonts w:ascii="Times New Roman" w:hAnsi="Times New Roman" w:cs="Times New Roman"/>
+              </w:rPr>
+              <w:t>ATK: 5</w:t>
+            </w:r>
+          </w:p>
+          <w:p>
+            <w:pPr>
+              <w:rPr>
+                <w:rFonts w:ascii="Times New Roman" w:hAnsi="Times New Roman" w:cs="Times New Roman"/>
+              </w:rPr>
+            </w:pPr>
+            <w:r>
+              <w:rPr>
+                <w:rFonts w:ascii="Times New Roman" w:hAnsi="Times New Roman" w:cs="Times New Roman"/>
+              </w:rPr>
+              <w:t>Cost: 20</w:t>
+            </w:r>
+          </w:p>
+          <w:p>
+            <w:pPr>
+              <w:rPr>
+                <w:rFonts w:ascii="Times New Roman" w:hAnsi="Times New Roman" w:cs="Times New Roman"/>
+              </w:rPr>
+            </w:pPr>
+          </w:p>
+          <w:p>
+            <w:pPr>
+              <w:rPr>
+                <w:rFonts w:ascii="Times New Roman" w:hAnsi="Times New Roman" w:cs="Times New Roman"/>
+              </w:rPr>
+            </w:pPr>
+            <w:r>
+              <w:rPr>
+                <w:rFonts w:ascii="Times New Roman" w:hAnsi="Times New Roman" w:cs="Times New Roman"/>
+              </w:rPr>
+              <w:t xml:space="preserve">Happy when around other foods, angry against monsters.  </w:t>
+            </w:r>
+            <w:r>
+              <w:rPr>
+                <w:rFonts w:ascii="Times New Roman" w:hAnsi="Times New Roman" w:cs="Times New Roman"/>
+              </w:rPr>
               <w:lastRenderedPageBreak/>
-              <w:t>HP: 10</w:t>
-            </w:r>
-          </w:p>
-          <w:p>
-            <w:pPr>
-              <w:rPr>
-                <w:rFonts w:ascii="Times New Roman" w:hAnsi="Times New Roman" w:cs="Times New Roman"/>
-              </w:rPr>
-            </w:pPr>
-            <w:r>
-              <w:rPr>
-                <w:rFonts w:ascii="Times New Roman" w:hAnsi="Times New Roman" w:cs="Times New Roman"/>
-              </w:rPr>
-              <w:t>ATK: 5</w:t>
-            </w:r>
-          </w:p>
-          <w:p>
-            <w:pPr>
-              <w:rPr>
-                <w:rFonts w:ascii="Times New Roman" w:hAnsi="Times New Roman" w:cs="Times New Roman"/>
-              </w:rPr>
-            </w:pPr>
-            <w:r>
-              <w:rPr>
-                <w:rFonts w:ascii="Times New Roman" w:hAnsi="Times New Roman" w:cs="Times New Roman"/>
-              </w:rPr>
-              <w:t>Cost: 20</w:t>
+              <w:t xml:space="preserve">NOTE: Don’t make </w:t>
+            </w:r>
+            <w:r>
+              <w:rPr>
+                <w:rFonts w:ascii="Times New Roman" w:hAnsi="Times New Roman" w:cs="Times New Roman"/>
+              </w:rPr>
+              <w:t>him angry. You wouldn’t like him when he’s angry</w:t>
             </w:r>
           </w:p>
         </w:tc>
@@ -1559,6 +2053,26 @@
               <w:t>Gold: 10</w:t>
             </w:r>
           </w:p>
+          <w:p>
+            <w:pPr>
+              <w:rPr>
+                <w:rFonts w:ascii="Times New Roman" w:hAnsi="Times New Roman" w:cs="Times New Roman"/>
+              </w:rPr>
+            </w:pPr>
+          </w:p>
+          <w:p>
+            <w:pPr>
+              <w:rPr>
+                <w:rFonts w:ascii="Times New Roman" w:hAnsi="Times New Roman" w:cs="Times New Roman"/>
+              </w:rPr>
+            </w:pPr>
+            <w:r>
+              <w:rPr>
+                <w:rFonts w:ascii="Times New Roman" w:hAnsi="Times New Roman" w:cs="Times New Roman"/>
+              </w:rPr>
+              <w:t>This monster is small but he’s a mean, lean, eating machine.</w:t>
+            </w:r>
+          </w:p>
         </w:tc>
         <w:tc>
           <w:tcPr>
@@ -1629,6 +2143,26 @@
               <w:t>Gold: 15</w:t>
             </w:r>
           </w:p>
+          <w:p>
+            <w:pPr>
+              <w:rPr>
+                <w:rFonts w:ascii="Times New Roman" w:hAnsi="Times New Roman" w:cs="Times New Roman"/>
+              </w:rPr>
+            </w:pPr>
+          </w:p>
+          <w:p>
+            <w:pPr>
+              <w:rPr>
+                <w:rFonts w:ascii="Times New Roman" w:hAnsi="Times New Roman" w:cs="Times New Roman"/>
+              </w:rPr>
+            </w:pPr>
+            <w:r>
+              <w:rPr>
+                <w:rFonts w:ascii="Times New Roman" w:hAnsi="Times New Roman" w:cs="Times New Roman"/>
+              </w:rPr>
+              <w:t>Don’t ask about the lips.  He’s very sensitive about it.  Basically, he found Facebook and did a lotta duck face photos.</w:t>
+            </w:r>
+          </w:p>
         </w:tc>
         <w:tc>
           <w:tcPr>
@@ -1699,6 +2233,26 @@
               <w:t>Gold: 30</w:t>
             </w:r>
           </w:p>
+          <w:p>
+            <w:pPr>
+              <w:rPr>
+                <w:rFonts w:ascii="Times New Roman" w:hAnsi="Times New Roman" w:cs="Times New Roman"/>
+              </w:rPr>
+            </w:pPr>
+          </w:p>
+          <w:p>
+            <w:pPr>
+              <w:rPr>
+                <w:rFonts w:ascii="Times New Roman" w:hAnsi="Times New Roman" w:cs="Times New Roman"/>
+              </w:rPr>
+            </w:pPr>
+            <w:r>
+              <w:rPr>
+                <w:rFonts w:ascii="Times New Roman" w:hAnsi="Times New Roman" w:cs="Times New Roman"/>
+              </w:rPr>
+              <w:t>After all the insults about his duckface on Facebook, Chumpro decided to eat. Like a lot. Now he’s really fat. But don’t tell him we said that.</w:t>
+            </w:r>
+          </w:p>
         </w:tc>
         <w:tc>
           <w:tcPr>
@@ -1767,6 +2321,38 @@
                 <w:rFonts w:ascii="Times New Roman" w:hAnsi="Times New Roman" w:cs="Times New Roman"/>
               </w:rPr>
               <w:t>Gold: Cost of food eaten</w:t>
+            </w:r>
+          </w:p>
+          <w:p>
+            <w:pPr>
+              <w:rPr>
+                <w:rFonts w:ascii="Times New Roman" w:hAnsi="Times New Roman" w:cs="Times New Roman"/>
+              </w:rPr>
+            </w:pPr>
+          </w:p>
+          <w:p>
+            <w:pPr>
+              <w:rPr>
+                <w:rFonts w:ascii="Times New Roman" w:hAnsi="Times New Roman" w:cs="Times New Roman"/>
+              </w:rPr>
+            </w:pPr>
+            <w:r>
+              <w:rPr>
+                <w:rFonts w:ascii="Times New Roman" w:hAnsi="Times New Roman" w:cs="Times New Roman"/>
+              </w:rPr>
+              <w:t>Vulner</w:t>
+            </w:r>
+            <w:r>
+              <w:rPr>
+                <w:rFonts w:ascii="Times New Roman" w:hAnsi="Times New Roman" w:cs="Times New Roman"/>
+              </w:rPr>
+              <w:t>able when chewing but an incred</w:t>
+            </w:r>
+            <w:r>
+              <w:rPr>
+                <w:rFonts w:ascii="Times New Roman" w:hAnsi="Times New Roman" w:cs="Times New Roman"/>
+              </w:rPr>
+              <w:t>ibly cute and indestructible creature when hungry.</w:t>
             </w:r>
           </w:p>
         </w:tc>
@@ -1841,6 +2427,26 @@
               <w:t>Gold: 10</w:t>
             </w:r>
           </w:p>
+          <w:p>
+            <w:pPr>
+              <w:rPr>
+                <w:rFonts w:ascii="Times New Roman" w:hAnsi="Times New Roman" w:cs="Times New Roman"/>
+              </w:rPr>
+            </w:pPr>
+          </w:p>
+          <w:p>
+            <w:pPr>
+              <w:rPr>
+                <w:rFonts w:ascii="Times New Roman" w:hAnsi="Times New Roman" w:cs="Times New Roman"/>
+              </w:rPr>
+            </w:pPr>
+            <w:r>
+              <w:rPr>
+                <w:rFonts w:ascii="Times New Roman" w:hAnsi="Times New Roman" w:cs="Times New Roman"/>
+              </w:rPr>
+              <w:t>Want to see him invade your base? Want to see him do it again?</w:t>
+            </w:r>
+          </w:p>
         </w:tc>
         <w:tc>
           <w:tcPr>
@@ -1911,6 +2517,38 @@
               <w:t>Gold: 15</w:t>
             </w:r>
           </w:p>
+          <w:p>
+            <w:pPr>
+              <w:rPr>
+                <w:rFonts w:ascii="Times New Roman" w:hAnsi="Times New Roman" w:cs="Times New Roman"/>
+              </w:rPr>
+            </w:pPr>
+          </w:p>
+          <w:p>
+            <w:pPr>
+              <w:rPr>
+                <w:rFonts w:ascii="Times New Roman" w:hAnsi="Times New Roman" w:cs="Times New Roman"/>
+              </w:rPr>
+            </w:pPr>
+            <w:r>
+              <w:rPr>
+                <w:rFonts w:ascii="Times New Roman" w:hAnsi="Times New Roman" w:cs="Times New Roman"/>
+              </w:rPr>
+              <w:t>With a new scarf, he will now invade your base fabulously</w:t>
+            </w:r>
+            <w:r>
+              <w:rPr>
+                <w:rFonts w:ascii="Times New Roman" w:hAnsi="Times New Roman" w:cs="Times New Roman"/>
+              </w:rPr>
+              <w:t xml:space="preserve"> and quickly</w:t>
+            </w:r>
+            <w:r>
+              <w:rPr>
+                <w:rFonts w:ascii="Times New Roman" w:hAnsi="Times New Roman" w:cs="Times New Roman"/>
+              </w:rPr>
+              <w:t>.</w:t>
+            </w:r>
+          </w:p>
         </w:tc>
         <w:tc>
           <w:tcPr>
@@ -1981,6 +2619,26 @@
               <w:t>Gold: 15</w:t>
             </w:r>
           </w:p>
+          <w:p>
+            <w:pPr>
+              <w:rPr>
+                <w:rFonts w:ascii="Times New Roman" w:hAnsi="Times New Roman" w:cs="Times New Roman"/>
+              </w:rPr>
+            </w:pPr>
+          </w:p>
+          <w:p>
+            <w:pPr>
+              <w:rPr>
+                <w:rFonts w:ascii="Times New Roman" w:hAnsi="Times New Roman" w:cs="Times New Roman"/>
+              </w:rPr>
+            </w:pPr>
+            <w:r>
+              <w:rPr>
+                <w:rFonts w:ascii="Times New Roman" w:hAnsi="Times New Roman" w:cs="Times New Roman"/>
+              </w:rPr>
+              <w:t>Swiggity swoogity, he’s a comin for your foodies.</w:t>
+            </w:r>
+          </w:p>
         </w:tc>
         <w:tc>
           <w:tcPr>
@@ -2049,6 +2707,32 @@
                 <w:rFonts w:ascii="Times New Roman" w:hAnsi="Times New Roman" w:cs="Times New Roman"/>
               </w:rPr>
               <w:t>Gold: 20</w:t>
+            </w:r>
+          </w:p>
+          <w:p>
+            <w:pPr>
+              <w:rPr>
+                <w:rFonts w:ascii="Times New Roman" w:hAnsi="Times New Roman" w:cs="Times New Roman"/>
+              </w:rPr>
+            </w:pPr>
+          </w:p>
+          <w:p>
+            <w:pPr>
+              <w:rPr>
+                <w:rFonts w:ascii="Times New Roman" w:hAnsi="Times New Roman" w:cs="Times New Roman"/>
+              </w:rPr>
+            </w:pPr>
+            <w:r>
+              <w:rPr>
+                <w:rFonts w:ascii="Times New Roman" w:hAnsi="Times New Roman" w:cs="Times New Roman"/>
+              </w:rPr>
+              <w:t>They’re coming for your home base…sloooowly</w:t>
+            </w:r>
+            <w:r>
+              <w:rPr>
+                <w:rFonts w:ascii="Times New Roman" w:hAnsi="Times New Roman" w:cs="Times New Roman"/>
+              </w:rPr>
+              <w:t>.</w:t>
             </w:r>
           </w:p>
         </w:tc>
@@ -2123,6 +2807,33 @@
               <w:t>Gold: 15</w:t>
             </w:r>
           </w:p>
+          <w:p>
+            <w:pPr>
+              <w:rPr>
+                <w:rFonts w:ascii="Times New Roman" w:hAnsi="Times New Roman" w:cs="Times New Roman"/>
+              </w:rPr>
+            </w:pPr>
+          </w:p>
+          <w:p>
+            <w:pPr>
+              <w:rPr>
+                <w:rFonts w:ascii="Times New Roman" w:hAnsi="Times New Roman" w:cs="Times New Roman"/>
+              </w:rPr>
+            </w:pPr>
+            <w:r>
+              <w:rPr>
+                <w:rFonts w:ascii="Times New Roman" w:hAnsi="Times New Roman" w:cs="Times New Roman"/>
+              </w:rPr>
+              <w:t xml:space="preserve">Anyone wondering why his </w:t>
+            </w:r>
+            <w:r>
+              <w:rPr>
+                <w:rFonts w:ascii="Times New Roman" w:hAnsi="Times New Roman" w:cs="Times New Roman"/>
+              </w:rPr>
+              <w:lastRenderedPageBreak/>
+              <w:t>right arm is bigger than his left?</w:t>
+            </w:r>
+          </w:p>
         </w:tc>
         <w:tc>
           <w:tcPr>
@@ -2138,7 +2849,8 @@
               <w:rPr>
                 <w:rFonts w:ascii="Times New Roman" w:hAnsi="Times New Roman" w:cs="Times New Roman"/>
               </w:rPr>
-              <w:t>ARMAW</w:t>
+              <w:lastRenderedPageBreak/>
+              <w:t>ARMARO</w:t>
             </w:r>
           </w:p>
           <w:p>
@@ -2193,6 +2905,45 @@
               <w:t>Gold: 20</w:t>
             </w:r>
           </w:p>
+          <w:p>
+            <w:pPr>
+              <w:rPr>
+                <w:rFonts w:ascii="Times New Roman" w:hAnsi="Times New Roman" w:cs="Times New Roman"/>
+              </w:rPr>
+            </w:pPr>
+          </w:p>
+          <w:p>
+            <w:pPr>
+              <w:rPr>
+                <w:rFonts w:ascii="Times New Roman" w:hAnsi="Times New Roman" w:cs="Times New Roman"/>
+              </w:rPr>
+            </w:pPr>
+            <w:r>
+              <w:rPr>
+                <w:rFonts w:ascii="Times New Roman" w:hAnsi="Times New Roman" w:cs="Times New Roman"/>
+              </w:rPr>
+              <w:t xml:space="preserve">After a lot of working out, his </w:t>
+            </w:r>
+            <w:r>
+              <w:rPr>
+                <w:rFonts w:ascii="Times New Roman" w:hAnsi="Times New Roman" w:cs="Times New Roman"/>
+              </w:rPr>
+              <w:lastRenderedPageBreak/>
+              <w:t>arms are now both equally large.  H</w:t>
+            </w:r>
+            <w:r>
+              <w:rPr>
+                <w:rFonts w:ascii="Times New Roman" w:hAnsi="Times New Roman" w:cs="Times New Roman"/>
+              </w:rPr>
+              <w:t>e still skips</w:t>
+            </w:r>
+            <w:r>
+              <w:rPr>
+                <w:rFonts w:ascii="Times New Roman" w:hAnsi="Times New Roman" w:cs="Times New Roman"/>
+              </w:rPr>
+              <w:t xml:space="preserve"> leg day though.</w:t>
+            </w:r>
+          </w:p>
         </w:tc>
         <w:tc>
           <w:tcPr>
@@ -2208,6 +2959,7 @@
               <w:rPr>
                 <w:rFonts w:ascii="Times New Roman" w:hAnsi="Times New Roman" w:cs="Times New Roman"/>
               </w:rPr>
+              <w:lastRenderedPageBreak/>
               <w:t>PYUKI</w:t>
             </w:r>
           </w:p>
@@ -2263,6 +3015,45 @@
               <w:t>Gold: 5</w:t>
             </w:r>
           </w:p>
+          <w:p>
+            <w:pPr>
+              <w:rPr>
+                <w:rFonts w:ascii="Times New Roman" w:hAnsi="Times New Roman" w:cs="Times New Roman"/>
+              </w:rPr>
+            </w:pPr>
+          </w:p>
+          <w:p>
+            <w:pPr>
+              <w:rPr>
+                <w:rFonts w:ascii="Times New Roman" w:hAnsi="Times New Roman" w:cs="Times New Roman"/>
+              </w:rPr>
+            </w:pPr>
+            <w:r>
+              <w:rPr>
+                <w:rFonts w:ascii="Times New Roman" w:hAnsi="Times New Roman" w:cs="Times New Roman"/>
+              </w:rPr>
+              <w:t xml:space="preserve">Don’t let his adorable wings </w:t>
+            </w:r>
+            <w:r>
+              <w:rPr>
+                <w:rFonts w:ascii="Times New Roman" w:hAnsi="Times New Roman" w:cs="Times New Roman"/>
+              </w:rPr>
+              <w:lastRenderedPageBreak/>
+              <w:t>and his cute derpy face fool you.  He’s actually</w:t>
+            </w:r>
+            <w:r>
+              <w:rPr>
+                <w:rFonts w:ascii="Times New Roman" w:hAnsi="Times New Roman" w:cs="Times New Roman"/>
+              </w:rPr>
+              <w:t xml:space="preserve"> a very, very dangerous monster</w:t>
+            </w:r>
+            <w:r>
+              <w:rPr>
+                <w:rFonts w:ascii="Times New Roman" w:hAnsi="Times New Roman" w:cs="Times New Roman"/>
+              </w:rPr>
+              <w:t>.</w:t>
+            </w:r>
+          </w:p>
         </w:tc>
         <w:tc>
           <w:tcPr>
@@ -2278,6 +3069,7 @@
               <w:rPr>
                 <w:rFonts w:ascii="Times New Roman" w:hAnsi="Times New Roman" w:cs="Times New Roman"/>
               </w:rPr>
+              <w:lastRenderedPageBreak/>
               <w:t>PYUCHU</w:t>
             </w:r>
           </w:p>
@@ -2331,6 +3123,39 @@
                 <w:rFonts w:ascii="Times New Roman" w:hAnsi="Times New Roman" w:cs="Times New Roman"/>
               </w:rPr>
               <w:t>Gold: 15</w:t>
+            </w:r>
+          </w:p>
+          <w:p>
+            <w:pPr>
+              <w:rPr>
+                <w:rFonts w:ascii="Times New Roman" w:hAnsi="Times New Roman" w:cs="Times New Roman"/>
+              </w:rPr>
+            </w:pPr>
+          </w:p>
+          <w:p>
+            <w:pPr>
+              <w:rPr>
+                <w:rFonts w:ascii="Times New Roman" w:hAnsi="Times New Roman" w:cs="Times New Roman"/>
+              </w:rPr>
+            </w:pPr>
+            <w:r>
+              <w:rPr>
+                <w:rFonts w:ascii="Times New Roman" w:hAnsi="Times New Roman" w:cs="Times New Roman"/>
+              </w:rPr>
+              <w:t xml:space="preserve">Now he has two mouths.  The </w:t>
+            </w:r>
+            <w:r>
+              <w:rPr>
+                <w:rFonts w:ascii="Times New Roman" w:hAnsi="Times New Roman" w:cs="Times New Roman"/>
+              </w:rPr>
+              <w:lastRenderedPageBreak/>
+              <w:t>better to eat you with</w:t>
+            </w:r>
+            <w:r>
+              <w:rPr>
+                <w:rFonts w:ascii="Times New Roman" w:hAnsi="Times New Roman" w:cs="Times New Roman"/>
+              </w:rPr>
+              <w:t>, my dear.</w:t>
             </w:r>
           </w:p>
         </w:tc>
@@ -2352,6 +3177,7 @@
               <w:rPr>
                 <w:rFonts w:ascii="Times New Roman" w:hAnsi="Times New Roman" w:cs="Times New Roman"/>
               </w:rPr>
+              <w:lastRenderedPageBreak/>
               <w:t>EATBOT</w:t>
             </w:r>
           </w:p>
@@ -2411,6 +3237,77 @@
               <w:t>Gold: 30</w:t>
             </w:r>
           </w:p>
+          <w:p>
+            <w:pPr>
+              <w:jc w:val="center"/>
+              <w:rPr>
+                <w:rFonts w:ascii="Times New Roman" w:hAnsi="Times New Roman" w:cs="Times New Roman"/>
+              </w:rPr>
+            </w:pPr>
+          </w:p>
+          <w:p>
+            <w:pPr>
+              <w:jc w:val="both"/>
+              <w:rPr>
+                <w:rFonts w:ascii="Times New Roman" w:hAnsi="Times New Roman" w:cs="Times New Roman"/>
+              </w:rPr>
+            </w:pPr>
+            <w:r>
+              <w:rPr>
+                <w:rFonts w:ascii="Times New Roman" w:hAnsi="Times New Roman" w:cs="Times New Roman"/>
+              </w:rPr>
+              <w:t xml:space="preserve">In case you’re wondering, no, we didn’t </w:t>
+            </w:r>
+            <w:r>
+              <w:rPr>
+                <w:rFonts w:ascii="Times New Roman" w:hAnsi="Times New Roman" w:cs="Times New Roman"/>
+              </w:rPr>
+              <w:t xml:space="preserve">rip off </w:t>
+            </w:r>
+            <w:r>
+              <w:rPr>
+                <w:rFonts w:ascii="Times New Roman" w:hAnsi="Times New Roman" w:cs="Times New Roman"/>
+              </w:rPr>
+              <w:t xml:space="preserve">Sonic or Megaman villains.  He’s a completely original creation </w:t>
+            </w:r>
+            <w:r>
+              <w:rPr>
+                <w:rFonts w:ascii="Times New Roman" w:hAnsi="Times New Roman" w:cs="Times New Roman"/>
+              </w:rPr>
+              <w:t xml:space="preserve">all </w:t>
+            </w:r>
+            <w:r>
+              <w:rPr>
+                <w:rFonts w:ascii="Times New Roman" w:hAnsi="Times New Roman" w:cs="Times New Roman"/>
+              </w:rPr>
+              <w:t>on his own.</w:t>
+            </w:r>
+            <w:r>
+              <w:rPr>
+                <w:rFonts w:ascii="Times New Roman" w:hAnsi="Times New Roman" w:cs="Times New Roman"/>
+              </w:rPr>
+              <w:br/>
+            </w:r>
+            <w:r>
+              <w:rPr>
+                <w:rFonts w:ascii="Times New Roman" w:hAnsi="Times New Roman" w:cs="Times New Roman"/>
+              </w:rPr>
+              <w:br/>
+              <w:t>N</w:t>
+            </w:r>
+            <w:r>
+              <w:rPr>
+                <w:rFonts w:ascii="Times New Roman" w:hAnsi="Times New Roman" w:cs="Times New Roman"/>
+              </w:rPr>
+              <w:t>OTE: Capcom and Sega, please don’</w:t>
+            </w:r>
+            <w:r>
+              <w:rPr>
+                <w:rFonts w:ascii="Times New Roman" w:hAnsi="Times New Roman" w:cs="Times New Roman"/>
+              </w:rPr>
+              <w:t>t sue us.</w:t>
+            </w:r>
+          </w:p>
         </w:tc>
         <w:tc>
           <w:tcPr>
@@ -2481,6 +3378,44 @@
               <w:t>Gold: 25</w:t>
             </w:r>
           </w:p>
+          <w:p>
+            <w:pPr>
+              <w:rPr>
+                <w:rFonts w:ascii="Times New Roman" w:hAnsi="Times New Roman" w:cs="Times New Roman"/>
+              </w:rPr>
+            </w:pPr>
+          </w:p>
+          <w:p>
+            <w:pPr>
+              <w:rPr>
+                <w:rFonts w:ascii="Times New Roman" w:hAnsi="Times New Roman" w:cs="Times New Roman"/>
+              </w:rPr>
+            </w:pPr>
+            <w:r>
+              <w:rPr>
+                <w:rFonts w:ascii="Times New Roman" w:hAnsi="Times New Roman" w:cs="Times New Roman"/>
+              </w:rPr>
+              <w:t>From a lab of a crazy scientist, Bulby was one of the few creations to escape his control and now joins the Monsters because he had nothing to do Friday night.</w:t>
+            </w:r>
+            <w:r>
+              <w:rPr>
+                <w:rFonts w:ascii="Times New Roman" w:hAnsi="Times New Roman" w:cs="Times New Roman"/>
+              </w:rPr>
+              <w:t xml:space="preserve">  He is planning on an organization he calls E.V.I.L. also known as “Every Vil</w:t>
+            </w:r>
+            <w:r>
+              <w:rPr>
+                <w:rFonts w:ascii="Times New Roman" w:hAnsi="Times New Roman" w:cs="Times New Roman"/>
+              </w:rPr>
+              <w:t>llain is Light</w:t>
+            </w:r>
+            <w:r>
+              <w:rPr>
+                <w:rFonts w:ascii="Times New Roman" w:hAnsi="Times New Roman" w:cs="Times New Roman"/>
+              </w:rPr>
+              <w:t>bulbs”</w:t>
+            </w:r>
+          </w:p>
         </w:tc>
         <w:tc>
           <w:tcPr>
@@ -2549,6 +3484,26 @@
                 <w:rFonts w:ascii="Times New Roman" w:hAnsi="Times New Roman" w:cs="Times New Roman"/>
               </w:rPr>
               <w:t>Gold: 20</w:t>
+            </w:r>
+          </w:p>
+          <w:p>
+            <w:pPr>
+              <w:rPr>
+                <w:rFonts w:ascii="Times New Roman" w:hAnsi="Times New Roman" w:cs="Times New Roman"/>
+              </w:rPr>
+            </w:pPr>
+          </w:p>
+          <w:p>
+            <w:pPr>
+              <w:rPr>
+                <w:rFonts w:ascii="Times New Roman" w:hAnsi="Times New Roman" w:cs="Times New Roman"/>
+              </w:rPr>
+            </w:pPr>
+            <w:r>
+              <w:rPr>
+                <w:rFonts w:ascii="Times New Roman" w:hAnsi="Times New Roman" w:cs="Times New Roman"/>
+              </w:rPr>
+              <w:t>He hates being called Lazur.  He is very shy and has never told anyone his real name.  His real name is Mike.</w:t>
             </w:r>
           </w:p>
         </w:tc>
@@ -2623,6 +3578,26 @@
               <w:t>Gold: 5</w:t>
             </w:r>
           </w:p>
+          <w:p>
+            <w:pPr>
+              <w:rPr>
+                <w:rFonts w:ascii="Times New Roman" w:hAnsi="Times New Roman" w:cs="Times New Roman"/>
+              </w:rPr>
+            </w:pPr>
+          </w:p>
+          <w:p>
+            <w:pPr>
+              <w:rPr>
+                <w:rFonts w:ascii="Times New Roman" w:hAnsi="Times New Roman" w:cs="Times New Roman"/>
+              </w:rPr>
+            </w:pPr>
+            <w:r>
+              <w:rPr>
+                <w:rFonts w:ascii="Times New Roman" w:hAnsi="Times New Roman" w:cs="Times New Roman"/>
+              </w:rPr>
+              <w:t>He’s an ant with shades and an attitude.  Deal with it.</w:t>
+            </w:r>
+          </w:p>
         </w:tc>
         <w:tc>
           <w:tcPr>
@@ -2693,6 +3668,26 @@
               <w:t>Gold: 30</w:t>
             </w:r>
           </w:p>
+          <w:p>
+            <w:pPr>
+              <w:rPr>
+                <w:rFonts w:ascii="Times New Roman" w:hAnsi="Times New Roman" w:cs="Times New Roman"/>
+              </w:rPr>
+            </w:pPr>
+          </w:p>
+          <w:p>
+            <w:pPr>
+              <w:rPr>
+                <w:rFonts w:ascii="Times New Roman" w:hAnsi="Times New Roman" w:cs="Times New Roman"/>
+              </w:rPr>
+            </w:pPr>
+            <w:r>
+              <w:rPr>
+                <w:rFonts w:ascii="Times New Roman" w:hAnsi="Times New Roman" w:cs="Times New Roman"/>
+              </w:rPr>
+              <w:t>Kill it before it lays eggs.</w:t>
+            </w:r>
+          </w:p>
         </w:tc>
         <w:tc>
           <w:tcPr>
@@ -2763,6 +3758,32 @@
               <w:t>Gold: 15</w:t>
             </w:r>
           </w:p>
+          <w:p>
+            <w:pPr>
+              <w:rPr>
+                <w:rFonts w:ascii="Times New Roman" w:hAnsi="Times New Roman" w:cs="Times New Roman"/>
+              </w:rPr>
+            </w:pPr>
+          </w:p>
+          <w:p>
+            <w:pPr>
+              <w:rPr>
+                <w:rFonts w:ascii="Times New Roman" w:hAnsi="Times New Roman" w:cs="Times New Roman"/>
+              </w:rPr>
+            </w:pPr>
+            <w:r>
+              <w:rPr>
+                <w:rFonts w:ascii="Times New Roman" w:hAnsi="Times New Roman" w:cs="Times New Roman"/>
+              </w:rPr>
+              <w:t>The only thing in his tiny</w:t>
+            </w:r>
+            <w:r>
+              <w:rPr>
+                <w:rFonts w:ascii="Times New Roman" w:hAnsi="Times New Roman" w:cs="Times New Roman"/>
+              </w:rPr>
+              <w:t>, disgusting mind: WORLD DOMINATION!</w:t>
+            </w:r>
+          </w:p>
         </w:tc>
         <w:tc>
           <w:tcPr>
@@ -2831,6 +3852,32 @@
                 <w:rFonts w:ascii="Times New Roman" w:hAnsi="Times New Roman" w:cs="Times New Roman"/>
               </w:rPr>
               <w:t>Gold: 10</w:t>
+            </w:r>
+          </w:p>
+          <w:p>
+            <w:pPr>
+              <w:rPr>
+                <w:rFonts w:ascii="Times New Roman" w:hAnsi="Times New Roman" w:cs="Times New Roman"/>
+              </w:rPr>
+            </w:pPr>
+          </w:p>
+          <w:p>
+            <w:pPr>
+              <w:rPr>
+                <w:rFonts w:ascii="Times New Roman" w:hAnsi="Times New Roman" w:cs="Times New Roman"/>
+              </w:rPr>
+            </w:pPr>
+            <w:r>
+              <w:rPr>
+                <w:rFonts w:ascii="Times New Roman" w:hAnsi="Times New Roman" w:cs="Times New Roman"/>
+              </w:rPr>
+              <w:t>He’s a gentleman. In a disgusting but still a gentleman.</w:t>
+            </w:r>
+            <w:r>
+              <w:rPr>
+                <w:rFonts w:ascii="Times New Roman" w:hAnsi="Times New Roman" w:cs="Times New Roman"/>
+              </w:rPr>
+              <w:t xml:space="preserve">  Beware the acid as well.</w:t>
             </w:r>
           </w:p>
         </w:tc>
@@ -3036,6 +4083,26 @@
               <w:t>Fridge</w:t>
             </w:r>
           </w:p>
+          <w:p>
+            <w:pPr>
+              <w:rPr>
+                <w:rFonts w:ascii="Times New Roman" w:hAnsi="Times New Roman" w:cs="Times New Roman"/>
+              </w:rPr>
+            </w:pPr>
+          </w:p>
+          <w:p>
+            <w:pPr>
+              <w:rPr>
+                <w:rFonts w:ascii="Times New Roman" w:hAnsi="Times New Roman" w:cs="Times New Roman"/>
+              </w:rPr>
+            </w:pPr>
+            <w:r>
+              <w:rPr>
+                <w:rFonts w:ascii="Times New Roman" w:hAnsi="Times New Roman" w:cs="Times New Roman"/>
+              </w:rPr>
+              <w:t>He stays cool so that you don’t have to.</w:t>
+            </w:r>
+          </w:p>
         </w:tc>
         <w:tc>
           <w:tcPr>
@@ -3051,6 +4118,7 @@
               <w:rPr>
                 <w:rFonts w:ascii="Times New Roman" w:hAnsi="Times New Roman" w:cs="Times New Roman"/>
               </w:rPr>
+              <w:lastRenderedPageBreak/>
               <w:t>50</w:t>
             </w:r>
           </w:p>
@@ -3125,6 +4193,7 @@
               <w:rPr>
                 <w:rFonts w:ascii="Times New Roman" w:hAnsi="Times New Roman" w:cs="Times New Roman"/>
               </w:rPr>
+              <w:lastRenderedPageBreak/>
               <w:t>3</w:t>
             </w:r>
           </w:p>
@@ -3144,6 +4213,32 @@
                 <w:rFonts w:ascii="Times New Roman" w:hAnsi="Times New Roman" w:cs="Times New Roman"/>
               </w:rPr>
               <w:t>Oven</w:t>
+            </w:r>
+          </w:p>
+          <w:p>
+            <w:pPr>
+              <w:rPr>
+                <w:rFonts w:ascii="Times New Roman" w:hAnsi="Times New Roman" w:cs="Times New Roman"/>
+              </w:rPr>
+            </w:pPr>
+          </w:p>
+          <w:p>
+            <w:pPr>
+              <w:rPr>
+                <w:rFonts w:ascii="Times New Roman" w:hAnsi="Times New Roman" w:cs="Times New Roman"/>
+              </w:rPr>
+            </w:pPr>
+            <w:r>
+              <w:rPr>
+                <w:rFonts w:ascii="Times New Roman" w:hAnsi="Times New Roman" w:cs="Times New Roman"/>
+              </w:rPr>
+              <w:t xml:space="preserve">If you can’t stand the heat, </w:t>
+            </w:r>
+            <w:r>
+              <w:rPr>
+                <w:rFonts w:ascii="Times New Roman" w:hAnsi="Times New Roman" w:cs="Times New Roman"/>
+              </w:rPr>
+              <w:t>then get out of the street</w:t>
             </w:r>
           </w:p>
         </w:tc>
@@ -3256,6 +4351,26 @@
               <w:t>Sushi Bar</w:t>
             </w:r>
           </w:p>
+          <w:p>
+            <w:pPr>
+              <w:rPr>
+                <w:rFonts w:ascii="Times New Roman" w:hAnsi="Times New Roman" w:cs="Times New Roman"/>
+              </w:rPr>
+            </w:pPr>
+          </w:p>
+          <w:p>
+            <w:pPr>
+              <w:rPr>
+                <w:rFonts w:ascii="Times New Roman" w:hAnsi="Times New Roman" w:cs="Times New Roman"/>
+              </w:rPr>
+            </w:pPr>
+            <w:r>
+              <w:rPr>
+                <w:rFonts w:ascii="Times New Roman" w:hAnsi="Times New Roman" w:cs="Times New Roman"/>
+              </w:rPr>
+              <w:t>The Land of the Rising Sushi</w:t>
+            </w:r>
+          </w:p>
         </w:tc>
         <w:tc>
           <w:tcPr>
@@ -3366,6 +4481,32 @@
               <w:t>Vending Machine</w:t>
             </w:r>
           </w:p>
+          <w:p>
+            <w:pPr>
+              <w:rPr>
+                <w:rFonts w:ascii="Times New Roman" w:hAnsi="Times New Roman" w:cs="Times New Roman"/>
+              </w:rPr>
+            </w:pPr>
+          </w:p>
+          <w:p>
+            <w:pPr>
+              <w:rPr>
+                <w:rFonts w:ascii="Times New Roman" w:hAnsi="Times New Roman" w:cs="Times New Roman"/>
+              </w:rPr>
+            </w:pPr>
+            <w:r>
+              <w:rPr>
+                <w:rFonts w:ascii="Times New Roman" w:hAnsi="Times New Roman" w:cs="Times New Roman"/>
+              </w:rPr>
+              <w:t>A vending machine that doesn’t just eat your money</w:t>
+            </w:r>
+            <w:r>
+              <w:rPr>
+                <w:rFonts w:ascii="Times New Roman" w:hAnsi="Times New Roman" w:cs="Times New Roman"/>
+              </w:rPr>
+              <w:t xml:space="preserve"> but also offers you food warriors</w:t>
+            </w:r>
+          </w:p>
         </w:tc>
         <w:tc>
           <w:tcPr>
@@ -3476,6 +4617,28 @@
               <w:t>Hotdog Stand</w:t>
             </w:r>
           </w:p>
+          <w:p>
+            <w:pPr>
+              <w:rPr>
+                <w:rFonts w:ascii="Times New Roman" w:hAnsi="Times New Roman" w:cs="Times New Roman"/>
+              </w:rPr>
+            </w:pPr>
+          </w:p>
+          <w:p>
+            <w:pPr>
+              <w:rPr>
+                <w:rFonts w:ascii="Times New Roman" w:hAnsi="Times New Roman" w:cs="Times New Roman"/>
+              </w:rPr>
+            </w:pPr>
+            <w:r>
+              <w:rPr>
+                <w:rFonts w:ascii="Times New Roman" w:hAnsi="Times New Roman" w:cs="Times New Roman"/>
+              </w:rPr>
+              <w:t>Hotdogs, burritos and pitas all here just for you.</w:t>
+            </w:r>
+            <w:bookmarkStart w:id="0" w:name="_GoBack"/>
+            <w:bookmarkEnd w:id="0"/>
+          </w:p>
         </w:tc>
         <w:tc>
           <w:tcPr>
@@ -3586,6 +4749,33 @@
               <w:t>McRonald’s</w:t>
             </w:r>
           </w:p>
+          <w:p>
+            <w:pPr>
+              <w:rPr>
+                <w:rFonts w:ascii="Times New Roman" w:hAnsi="Times New Roman" w:cs="Times New Roman"/>
+              </w:rPr>
+            </w:pPr>
+          </w:p>
+          <w:p>
+            <w:pPr>
+              <w:rPr>
+                <w:rFonts w:ascii="Times New Roman" w:hAnsi="Times New Roman" w:cs="Times New Roman"/>
+              </w:rPr>
+            </w:pPr>
+            <w:r>
+              <w:rPr>
+                <w:rFonts w:ascii="Times New Roman" w:hAnsi="Times New Roman" w:cs="Times New Roman"/>
+              </w:rPr>
+              <w:t xml:space="preserve">We didn’t rip off a certain, unhealthy fast food chain.  We came up before </w:t>
+            </w:r>
+            <w:r>
+              <w:rPr>
+                <w:rFonts w:ascii="Times New Roman" w:hAnsi="Times New Roman" w:cs="Times New Roman"/>
+              </w:rPr>
+              <w:lastRenderedPageBreak/>
+              <w:t>the beginning of time.</w:t>
+            </w:r>
+          </w:p>
         </w:tc>
         <w:tc>
           <w:tcPr>
@@ -3601,6 +4791,7 @@
               <w:rPr>
                 <w:rFonts w:ascii="Times New Roman" w:hAnsi="Times New Roman" w:cs="Times New Roman"/>
               </w:rPr>
+              <w:lastRenderedPageBreak/>
               <w:t>150</w:t>
             </w:r>
           </w:p>
@@ -3675,6 +4866,7 @@
               <w:rPr>
                 <w:rFonts w:ascii="Times New Roman" w:hAnsi="Times New Roman" w:cs="Times New Roman"/>
               </w:rPr>
+              <w:lastRenderedPageBreak/>
               <w:t>5</w:t>
             </w:r>
           </w:p>
@@ -3694,6 +4886,38 @@
                 <w:rFonts w:ascii="Times New Roman" w:hAnsi="Times New Roman" w:cs="Times New Roman"/>
               </w:rPr>
               <w:t>Candy Shop</w:t>
+            </w:r>
+          </w:p>
+          <w:p>
+            <w:pPr>
+              <w:rPr>
+                <w:rFonts w:ascii="Times New Roman" w:hAnsi="Times New Roman" w:cs="Times New Roman"/>
+              </w:rPr>
+            </w:pPr>
+          </w:p>
+          <w:p>
+            <w:pPr>
+              <w:rPr>
+                <w:rFonts w:ascii="Times New Roman" w:hAnsi="Times New Roman" w:cs="Times New Roman"/>
+              </w:rPr>
+            </w:pPr>
+            <w:r>
+              <w:rPr>
+                <w:rFonts w:ascii="Times New Roman" w:hAnsi="Times New Roman" w:cs="Times New Roman"/>
+              </w:rPr>
+              <w:t>Bu</w:t>
+            </w:r>
+            <w:r>
+              <w:rPr>
+                <w:rFonts w:ascii="Times New Roman" w:hAnsi="Times New Roman" w:cs="Times New Roman"/>
+              </w:rPr>
+              <w:t>t</w:t>
+            </w:r>
+            <w:r>
+              <w:rPr>
+                <w:rFonts w:ascii="Times New Roman" w:hAnsi="Times New Roman" w:cs="Times New Roman"/>
+              </w:rPr>
+              <w:t xml:space="preserve"> darn, them candies were 99 cents</w:t>
             </w:r>
           </w:p>
         </w:tc>
@@ -3896,15 +5120,7 @@
         <w:rPr>
           <w:rFonts w:ascii="Times New Roman" w:hAnsi="Times New Roman" w:cs="Times New Roman"/>
         </w:rPr>
-        <w:t>-Spawn cost (-10%</w:t>
-      </w:r>
-      <w:bookmarkStart w:id="0" w:name="_GoBack"/>
-      <w:bookmarkEnd w:id="0"/>
-      <w:r>
-        <w:rPr>
-          <w:rFonts w:ascii="Times New Roman" w:hAnsi="Times New Roman" w:cs="Times New Roman"/>
-        </w:rPr>
-        <w:t>)</w:t>
+        <w:t>-Spawn cost (-10%)</w:t>
       </w:r>
     </w:p>
     <w:sectPr>
@@ -3912,7 +5128,6 @@
       <w:pgMar w:top="1440" w:right="1440" w:bottom="1440" w:left="1440" w:header="720" w:footer="720" w:gutter="0"/>
       <w:cols w:space="720"/>
       <w:docGrid w:linePitch="360"/>
-      <w:printerSettings r:id="rId6"/>
     </w:sectPr>
   </w:body>
 </w:document>

</xml_diff>

<commit_message>
Updated Game Mechanics docs
Has back story of the monsters. Feel fee to change it
</commit_message>
<xml_diff>
--- a/Buffet Mechanics.docx
+++ b/Buffet Mechanics.docx
@@ -4,6 +4,7 @@
   <w:body>
     <w:p>
       <w:pPr>
+        <w:jc w:val="both"/>
         <w:rPr>
           <w:rFonts w:ascii="Times New Roman" w:hAnsi="Times New Roman" w:cs="Times New Roman"/>
         </w:rPr>
@@ -17,6 +18,7 @@
     </w:p>
     <w:p>
       <w:pPr>
+        <w:jc w:val="both"/>
         <w:rPr>
           <w:rFonts w:ascii="Times New Roman" w:hAnsi="Times New Roman" w:cs="Times New Roman"/>
         </w:rPr>
@@ -249,6 +251,7 @@
     </w:p>
     <w:p>
       <w:pPr>
+        <w:jc w:val="both"/>
         <w:rPr>
           <w:rFonts w:ascii="Times New Roman" w:hAnsi="Times New Roman" w:cs="Times New Roman"/>
         </w:rPr>
@@ -256,6 +259,54 @@
     </w:p>
     <w:p>
       <w:pPr>
+        <w:jc w:val="both"/>
+        <w:rPr>
+          <w:rFonts w:ascii="Times New Roman" w:hAnsi="Times New Roman" w:cs="Times New Roman"/>
+        </w:rPr>
+      </w:pPr>
+      <w:r>
+        <w:rPr>
+          <w:rFonts w:ascii="Times New Roman" w:hAnsi="Times New Roman" w:cs="Times New Roman"/>
+        </w:rPr>
+        <w:t>Backstory:</w:t>
+      </w:r>
+      <w:bookmarkStart w:id="0" w:name="_GoBack"/>
+      <w:bookmarkEnd w:id="0"/>
+    </w:p>
+    <w:p>
+      <w:pPr>
+        <w:jc w:val="both"/>
+        <w:rPr>
+          <w:rFonts w:ascii="Times New Roman" w:hAnsi="Times New Roman" w:cs="Times New Roman"/>
+        </w:rPr>
+      </w:pPr>
+    </w:p>
+    <w:p>
+      <w:pPr>
+        <w:ind w:firstLine="720"/>
+        <w:jc w:val="both"/>
+        <w:rPr>
+          <w:rFonts w:ascii="Times New Roman" w:hAnsi="Times New Roman" w:cs="Times New Roman"/>
+        </w:rPr>
+      </w:pPr>
+      <w:r>
+        <w:rPr>
+          <w:rFonts w:ascii="Times New Roman" w:hAnsi="Times New Roman" w:cs="Times New Roman"/>
+        </w:rPr>
+        <w:t>After a freak lightning storm, monsters from an other-worldly place come to invade your base but don’t worry, you have been preparing for this for nearly 5 minutes and now you have the best army to fight them all: FOOD.  Use the food to combat and defeat the monsters from swallowing up your base whole.</w:t>
+      </w:r>
+    </w:p>
+    <w:p>
+      <w:pPr>
+        <w:jc w:val="both"/>
+        <w:rPr>
+          <w:rFonts w:ascii="Times New Roman" w:hAnsi="Times New Roman" w:cs="Times New Roman"/>
+        </w:rPr>
+      </w:pPr>
+    </w:p>
+    <w:p>
+      <w:pPr>
+        <w:jc w:val="both"/>
         <w:rPr>
           <w:rFonts w:ascii="Times New Roman" w:hAnsi="Times New Roman" w:cs="Times New Roman"/>
         </w:rPr>
@@ -269,6 +320,7 @@
     </w:p>
     <w:p>
       <w:pPr>
+        <w:jc w:val="both"/>
         <w:rPr>
           <w:rFonts w:ascii="Times New Roman" w:hAnsi="Times New Roman" w:cs="Times New Roman"/>
         </w:rPr>
@@ -293,6 +345,7 @@
           </w:tcPr>
           <w:p>
             <w:pPr>
+              <w:jc w:val="both"/>
               <w:rPr>
                 <w:rFonts w:ascii="Times New Roman" w:hAnsi="Times New Roman" w:cs="Times New Roman"/>
               </w:rPr>
@@ -306,6 +359,7 @@
           </w:p>
           <w:p>
             <w:pPr>
+              <w:jc w:val="both"/>
               <w:rPr>
                 <w:rFonts w:ascii="Times New Roman" w:hAnsi="Times New Roman" w:cs="Times New Roman"/>
               </w:rPr>
@@ -319,6 +373,7 @@
           </w:p>
           <w:p>
             <w:pPr>
+              <w:jc w:val="both"/>
               <w:rPr>
                 <w:rFonts w:ascii="Times New Roman" w:hAnsi="Times New Roman" w:cs="Times New Roman"/>
               </w:rPr>
@@ -332,6 +387,7 @@
           </w:p>
           <w:p>
             <w:pPr>
+              <w:jc w:val="both"/>
               <w:rPr>
                 <w:rFonts w:ascii="Times New Roman" w:hAnsi="Times New Roman" w:cs="Times New Roman"/>
               </w:rPr>
@@ -345,13 +401,15 @@
           </w:p>
           <w:p>
             <w:pPr>
-              <w:rPr>
-                <w:rFonts w:ascii="Times New Roman" w:hAnsi="Times New Roman" w:cs="Times New Roman"/>
-              </w:rPr>
-            </w:pPr>
-          </w:p>
-          <w:p>
-            <w:pPr>
+              <w:jc w:val="both"/>
+              <w:rPr>
+                <w:rFonts w:ascii="Times New Roman" w:hAnsi="Times New Roman" w:cs="Times New Roman"/>
+              </w:rPr>
+            </w:pPr>
+          </w:p>
+          <w:p>
+            <w:pPr>
+              <w:jc w:val="both"/>
               <w:rPr>
                 <w:rFonts w:ascii="Times New Roman" w:hAnsi="Times New Roman" w:cs="Times New Roman"/>
               </w:rPr>
@@ -366,13 +424,34 @@
               <w:rPr>
                 <w:rFonts w:ascii="Times New Roman" w:hAnsi="Times New Roman" w:cs="Times New Roman"/>
               </w:rPr>
-              <w:t>ed when the Fire Nation</w:t>
-            </w:r>
-            <w:r>
-              <w:rPr>
-                <w:rFonts w:ascii="Times New Roman" w:hAnsi="Times New Roman" w:cs="Times New Roman"/>
-              </w:rPr>
-              <w:t>…..we mean the Monsters attacked.  In a hurry, he grabbed the closest food next to him to use as a weapon: a dead fish</w:t>
+              <w:t xml:space="preserve">ed when the Fire </w:t>
+            </w:r>
+            <w:proofErr w:type="gramStart"/>
+            <w:r>
+              <w:rPr>
+                <w:rFonts w:ascii="Times New Roman" w:hAnsi="Times New Roman" w:cs="Times New Roman"/>
+              </w:rPr>
+              <w:t>Nation</w:t>
+            </w:r>
+            <w:r>
+              <w:rPr>
+                <w:rFonts w:ascii="Times New Roman" w:hAnsi="Times New Roman" w:cs="Times New Roman"/>
+              </w:rPr>
+              <w:t>…..we</w:t>
+            </w:r>
+            <w:proofErr w:type="gramEnd"/>
+            <w:r>
+              <w:rPr>
+                <w:rFonts w:ascii="Times New Roman" w:hAnsi="Times New Roman" w:cs="Times New Roman"/>
+              </w:rPr>
+              <w:t xml:space="preserve"> mean the Monsters attacked.  In a hurry, he grabbed the closest food next to him to use as a weapon: </w:t>
+            </w:r>
+            <w:r>
+              <w:rPr>
+                <w:rFonts w:ascii="Times New Roman" w:hAnsi="Times New Roman" w:cs="Times New Roman"/>
+              </w:rPr>
+              <w:lastRenderedPageBreak/>
+              <w:t>a dead fish</w:t>
             </w:r>
           </w:p>
         </w:tc>
@@ -382,19 +461,22 @@
           </w:tcPr>
           <w:p>
             <w:pPr>
-              <w:rPr>
-                <w:rFonts w:ascii="Times New Roman" w:hAnsi="Times New Roman" w:cs="Times New Roman"/>
-              </w:rPr>
-            </w:pPr>
-            <w:r>
-              <w:rPr>
-                <w:rFonts w:ascii="Times New Roman" w:hAnsi="Times New Roman" w:cs="Times New Roman"/>
-              </w:rPr>
+              <w:jc w:val="both"/>
+              <w:rPr>
+                <w:rFonts w:ascii="Times New Roman" w:hAnsi="Times New Roman" w:cs="Times New Roman"/>
+              </w:rPr>
+            </w:pPr>
+            <w:r>
+              <w:rPr>
+                <w:rFonts w:ascii="Times New Roman" w:hAnsi="Times New Roman" w:cs="Times New Roman"/>
+              </w:rPr>
+              <w:lastRenderedPageBreak/>
               <w:t>CUBICE LV2</w:t>
             </w:r>
           </w:p>
           <w:p>
             <w:pPr>
+              <w:jc w:val="both"/>
               <w:rPr>
                 <w:rFonts w:ascii="Times New Roman" w:hAnsi="Times New Roman" w:cs="Times New Roman"/>
               </w:rPr>
@@ -408,6 +490,7 @@
           </w:p>
           <w:p>
             <w:pPr>
+              <w:jc w:val="both"/>
               <w:rPr>
                 <w:rFonts w:ascii="Times New Roman" w:hAnsi="Times New Roman" w:cs="Times New Roman"/>
               </w:rPr>
@@ -421,6 +504,7 @@
           </w:p>
           <w:p>
             <w:pPr>
+              <w:jc w:val="both"/>
               <w:rPr>
                 <w:rFonts w:ascii="Times New Roman" w:hAnsi="Times New Roman" w:cs="Times New Roman"/>
               </w:rPr>
@@ -434,13 +518,15 @@
           </w:p>
           <w:p>
             <w:pPr>
-              <w:rPr>
-                <w:rFonts w:ascii="Times New Roman" w:hAnsi="Times New Roman" w:cs="Times New Roman"/>
-              </w:rPr>
-            </w:pPr>
-          </w:p>
-          <w:p>
-            <w:pPr>
+              <w:jc w:val="both"/>
+              <w:rPr>
+                <w:rFonts w:ascii="Times New Roman" w:hAnsi="Times New Roman" w:cs="Times New Roman"/>
+              </w:rPr>
+            </w:pPr>
+          </w:p>
+          <w:p>
+            <w:pPr>
+              <w:jc w:val="both"/>
               <w:rPr>
                 <w:rFonts w:ascii="Times New Roman" w:hAnsi="Times New Roman" w:cs="Times New Roman"/>
               </w:rPr>
@@ -455,7 +541,21 @@
               <w:rPr>
                 <w:rFonts w:ascii="Times New Roman" w:hAnsi="Times New Roman" w:cs="Times New Roman"/>
               </w:rPr>
-              <w:t xml:space="preserve"> much battling, Cubice was granted a weapon truly worthy of his</w:t>
+              <w:t xml:space="preserve"> much battling, </w:t>
+            </w:r>
+            <w:proofErr w:type="spellStart"/>
+            <w:r>
+              <w:rPr>
+                <w:rFonts w:ascii="Times New Roman" w:hAnsi="Times New Roman" w:cs="Times New Roman"/>
+              </w:rPr>
+              <w:t>Cubice</w:t>
+            </w:r>
+            <w:proofErr w:type="spellEnd"/>
+            <w:r>
+              <w:rPr>
+                <w:rFonts w:ascii="Times New Roman" w:hAnsi="Times New Roman" w:cs="Times New Roman"/>
+              </w:rPr>
+              <w:t xml:space="preserve"> was granted a weapon truly worthy of his</w:t>
             </w:r>
             <w:r>
               <w:rPr>
@@ -477,6 +577,7 @@
           </w:tcPr>
           <w:p>
             <w:pPr>
+              <w:jc w:val="both"/>
               <w:rPr>
                 <w:rFonts w:ascii="Times New Roman" w:hAnsi="Times New Roman" w:cs="Times New Roman"/>
               </w:rPr>
@@ -490,6 +591,7 @@
           </w:p>
           <w:p>
             <w:pPr>
+              <w:jc w:val="both"/>
               <w:rPr>
                 <w:rFonts w:ascii="Times New Roman" w:hAnsi="Times New Roman" w:cs="Times New Roman"/>
               </w:rPr>
@@ -503,6 +605,7 @@
           </w:p>
           <w:p>
             <w:pPr>
+              <w:jc w:val="both"/>
               <w:rPr>
                 <w:rFonts w:ascii="Times New Roman" w:hAnsi="Times New Roman" w:cs="Times New Roman"/>
               </w:rPr>
@@ -516,6 +619,7 @@
           </w:p>
           <w:p>
             <w:pPr>
+              <w:jc w:val="both"/>
               <w:rPr>
                 <w:rFonts w:ascii="Times New Roman" w:hAnsi="Times New Roman" w:cs="Times New Roman"/>
               </w:rPr>
@@ -529,13 +633,15 @@
           </w:p>
           <w:p>
             <w:pPr>
-              <w:rPr>
-                <w:rFonts w:ascii="Times New Roman" w:hAnsi="Times New Roman" w:cs="Times New Roman"/>
-              </w:rPr>
-            </w:pPr>
-          </w:p>
-          <w:p>
-            <w:pPr>
+              <w:jc w:val="both"/>
+              <w:rPr>
+                <w:rFonts w:ascii="Times New Roman" w:hAnsi="Times New Roman" w:cs="Times New Roman"/>
+              </w:rPr>
+            </w:pPr>
+          </w:p>
+          <w:p>
+            <w:pPr>
+              <w:jc w:val="both"/>
               <w:rPr>
                 <w:rFonts w:ascii="Times New Roman" w:hAnsi="Times New Roman" w:cs="Times New Roman"/>
               </w:rPr>
@@ -554,6 +660,7 @@
           </w:tcPr>
           <w:p>
             <w:pPr>
+              <w:jc w:val="both"/>
               <w:rPr>
                 <w:rFonts w:ascii="Times New Roman" w:hAnsi="Times New Roman" w:cs="Times New Roman"/>
               </w:rPr>
@@ -567,6 +674,7 @@
           </w:p>
           <w:p>
             <w:pPr>
+              <w:jc w:val="both"/>
               <w:rPr>
                 <w:rFonts w:ascii="Times New Roman" w:hAnsi="Times New Roman" w:cs="Times New Roman"/>
               </w:rPr>
@@ -580,6 +688,7 @@
           </w:p>
           <w:p>
             <w:pPr>
+              <w:jc w:val="both"/>
               <w:rPr>
                 <w:rFonts w:ascii="Times New Roman" w:hAnsi="Times New Roman" w:cs="Times New Roman"/>
               </w:rPr>
@@ -593,6 +702,7 @@
           </w:p>
           <w:p>
             <w:pPr>
+              <w:jc w:val="both"/>
               <w:rPr>
                 <w:rFonts w:ascii="Times New Roman" w:hAnsi="Times New Roman" w:cs="Times New Roman"/>
               </w:rPr>
@@ -606,13 +716,15 @@
           </w:p>
           <w:p>
             <w:pPr>
-              <w:rPr>
-                <w:rFonts w:ascii="Times New Roman" w:hAnsi="Times New Roman" w:cs="Times New Roman"/>
-              </w:rPr>
-            </w:pPr>
-          </w:p>
-          <w:p>
-            <w:pPr>
+              <w:jc w:val="both"/>
+              <w:rPr>
+                <w:rFonts w:ascii="Times New Roman" w:hAnsi="Times New Roman" w:cs="Times New Roman"/>
+              </w:rPr>
+            </w:pPr>
+          </w:p>
+          <w:p>
+            <w:pPr>
+              <w:jc w:val="both"/>
               <w:rPr>
                 <w:rFonts w:ascii="Times New Roman" w:hAnsi="Times New Roman" w:cs="Times New Roman"/>
               </w:rPr>
@@ -639,19 +751,22 @@
           </w:tcPr>
           <w:p>
             <w:pPr>
-              <w:rPr>
-                <w:rFonts w:ascii="Times New Roman" w:hAnsi="Times New Roman" w:cs="Times New Roman"/>
-              </w:rPr>
-            </w:pPr>
-            <w:r>
-              <w:rPr>
-                <w:rFonts w:ascii="Times New Roman" w:hAnsi="Times New Roman" w:cs="Times New Roman"/>
-              </w:rPr>
+              <w:jc w:val="both"/>
+              <w:rPr>
+                <w:rFonts w:ascii="Times New Roman" w:hAnsi="Times New Roman" w:cs="Times New Roman"/>
+              </w:rPr>
+            </w:pPr>
+            <w:r>
+              <w:rPr>
+                <w:rFonts w:ascii="Times New Roman" w:hAnsi="Times New Roman" w:cs="Times New Roman"/>
+              </w:rPr>
+              <w:lastRenderedPageBreak/>
               <w:t>PIZZASLICA</w:t>
             </w:r>
           </w:p>
           <w:p>
             <w:pPr>
+              <w:jc w:val="both"/>
               <w:rPr>
                 <w:rFonts w:ascii="Times New Roman" w:hAnsi="Times New Roman" w:cs="Times New Roman"/>
               </w:rPr>
@@ -665,6 +780,7 @@
           </w:p>
           <w:p>
             <w:pPr>
+              <w:jc w:val="both"/>
               <w:rPr>
                 <w:rFonts w:ascii="Times New Roman" w:hAnsi="Times New Roman" w:cs="Times New Roman"/>
               </w:rPr>
@@ -678,6 +794,7 @@
           </w:p>
           <w:p>
             <w:pPr>
+              <w:jc w:val="both"/>
               <w:rPr>
                 <w:rFonts w:ascii="Times New Roman" w:hAnsi="Times New Roman" w:cs="Times New Roman"/>
               </w:rPr>
@@ -691,23 +808,38 @@
           </w:p>
           <w:p>
             <w:pPr>
-              <w:rPr>
-                <w:rFonts w:ascii="Times New Roman" w:hAnsi="Times New Roman" w:cs="Times New Roman"/>
-              </w:rPr>
-            </w:pPr>
-          </w:p>
-          <w:p>
-            <w:pPr>
-              <w:rPr>
-                <w:rFonts w:ascii="Times New Roman" w:hAnsi="Times New Roman" w:cs="Times New Roman"/>
-              </w:rPr>
-            </w:pPr>
-            <w:r>
-              <w:rPr>
-                <w:rFonts w:ascii="Times New Roman" w:hAnsi="Times New Roman" w:cs="Times New Roman"/>
-              </w:rPr>
-              <w:lastRenderedPageBreak/>
-              <w:t xml:space="preserve">He was just your average pizza slice ready and heated to be eaten but when he heard that a Monster War was about to begin, he got up and got his pepperoni shurikens ready for battle.  He also only had two days until graduating Ninja Academy </w:t>
+              <w:jc w:val="both"/>
+              <w:rPr>
+                <w:rFonts w:ascii="Times New Roman" w:hAnsi="Times New Roman" w:cs="Times New Roman"/>
+              </w:rPr>
+            </w:pPr>
+          </w:p>
+          <w:p>
+            <w:pPr>
+              <w:jc w:val="both"/>
+              <w:rPr>
+                <w:rFonts w:ascii="Times New Roman" w:hAnsi="Times New Roman" w:cs="Times New Roman"/>
+              </w:rPr>
+            </w:pPr>
+            <w:r>
+              <w:rPr>
+                <w:rFonts w:ascii="Times New Roman" w:hAnsi="Times New Roman" w:cs="Times New Roman"/>
+              </w:rPr>
+              <w:t xml:space="preserve">He was just your average pizza slice ready and heated to be eaten but when he heard that a Monster War was about to begin, he got up and got his pepperoni </w:t>
+            </w:r>
+            <w:proofErr w:type="spellStart"/>
+            <w:r>
+              <w:rPr>
+                <w:rFonts w:ascii="Times New Roman" w:hAnsi="Times New Roman" w:cs="Times New Roman"/>
+              </w:rPr>
+              <w:t>shurikens</w:t>
+            </w:r>
+            <w:proofErr w:type="spellEnd"/>
+            <w:r>
+              <w:rPr>
+                <w:rFonts w:ascii="Times New Roman" w:hAnsi="Times New Roman" w:cs="Times New Roman"/>
+              </w:rPr>
+              <w:t xml:space="preserve"> ready for battle.  He also only had two days until graduating Ninja Academy </w:t>
             </w:r>
           </w:p>
         </w:tc>
@@ -717,20 +849,21 @@
           </w:tcPr>
           <w:p>
             <w:pPr>
-              <w:rPr>
-                <w:rFonts w:ascii="Times New Roman" w:hAnsi="Times New Roman" w:cs="Times New Roman"/>
-              </w:rPr>
-            </w:pPr>
-            <w:r>
-              <w:rPr>
-                <w:rFonts w:ascii="Times New Roman" w:hAnsi="Times New Roman" w:cs="Times New Roman"/>
-              </w:rPr>
-              <w:lastRenderedPageBreak/>
+              <w:jc w:val="both"/>
+              <w:rPr>
+                <w:rFonts w:ascii="Times New Roman" w:hAnsi="Times New Roman" w:cs="Times New Roman"/>
+              </w:rPr>
+            </w:pPr>
+            <w:r>
+              <w:rPr>
+                <w:rFonts w:ascii="Times New Roman" w:hAnsi="Times New Roman" w:cs="Times New Roman"/>
+              </w:rPr>
               <w:t>PIZZANINJA</w:t>
             </w:r>
           </w:p>
           <w:p>
             <w:pPr>
+              <w:jc w:val="both"/>
               <w:rPr>
                 <w:rFonts w:ascii="Times New Roman" w:hAnsi="Times New Roman" w:cs="Times New Roman"/>
               </w:rPr>
@@ -744,6 +877,7 @@
           </w:p>
           <w:p>
             <w:pPr>
+              <w:jc w:val="both"/>
               <w:rPr>
                 <w:rFonts w:ascii="Times New Roman" w:hAnsi="Times New Roman" w:cs="Times New Roman"/>
               </w:rPr>
@@ -757,6 +891,7 @@
           </w:p>
           <w:p>
             <w:pPr>
+              <w:jc w:val="both"/>
               <w:rPr>
                 <w:rFonts w:ascii="Times New Roman" w:hAnsi="Times New Roman" w:cs="Times New Roman"/>
               </w:rPr>
@@ -770,22 +905,23 @@
           </w:p>
           <w:p>
             <w:pPr>
-              <w:rPr>
-                <w:rFonts w:ascii="Times New Roman" w:hAnsi="Times New Roman" w:cs="Times New Roman"/>
-              </w:rPr>
-            </w:pPr>
-          </w:p>
-          <w:p>
-            <w:pPr>
-              <w:rPr>
-                <w:rFonts w:ascii="Times New Roman" w:hAnsi="Times New Roman" w:cs="Times New Roman"/>
-              </w:rPr>
-            </w:pPr>
-            <w:r>
-              <w:rPr>
-                <w:rFonts w:ascii="Times New Roman" w:hAnsi="Times New Roman" w:cs="Times New Roman"/>
-              </w:rPr>
-              <w:lastRenderedPageBreak/>
+              <w:jc w:val="both"/>
+              <w:rPr>
+                <w:rFonts w:ascii="Times New Roman" w:hAnsi="Times New Roman" w:cs="Times New Roman"/>
+              </w:rPr>
+            </w:pPr>
+          </w:p>
+          <w:p>
+            <w:pPr>
+              <w:jc w:val="both"/>
+              <w:rPr>
+                <w:rFonts w:ascii="Times New Roman" w:hAnsi="Times New Roman" w:cs="Times New Roman"/>
+              </w:rPr>
+            </w:pPr>
+            <w:r>
+              <w:rPr>
+                <w:rFonts w:ascii="Times New Roman" w:hAnsi="Times New Roman" w:cs="Times New Roman"/>
+              </w:rPr>
               <w:t>His sour personality isn’t from his smell but really it’s because he has seen some stuff back in the day.  After years of finding himself, he has now become one of the greatest ninja warriors in the world</w:t>
             </w:r>
           </w:p>
@@ -796,20 +932,21 @@
           </w:tcPr>
           <w:p>
             <w:pPr>
-              <w:rPr>
-                <w:rFonts w:ascii="Times New Roman" w:hAnsi="Times New Roman" w:cs="Times New Roman"/>
-              </w:rPr>
-            </w:pPr>
-            <w:r>
-              <w:rPr>
-                <w:rFonts w:ascii="Times New Roman" w:hAnsi="Times New Roman" w:cs="Times New Roman"/>
-              </w:rPr>
-              <w:lastRenderedPageBreak/>
+              <w:jc w:val="both"/>
+              <w:rPr>
+                <w:rFonts w:ascii="Times New Roman" w:hAnsi="Times New Roman" w:cs="Times New Roman"/>
+              </w:rPr>
+            </w:pPr>
+            <w:r>
+              <w:rPr>
+                <w:rFonts w:ascii="Times New Roman" w:hAnsi="Times New Roman" w:cs="Times New Roman"/>
+              </w:rPr>
               <w:t>CUPKILKE</w:t>
             </w:r>
           </w:p>
           <w:p>
             <w:pPr>
+              <w:jc w:val="both"/>
               <w:rPr>
                 <w:rFonts w:ascii="Times New Roman" w:hAnsi="Times New Roman" w:cs="Times New Roman"/>
               </w:rPr>
@@ -823,6 +960,7 @@
           </w:p>
           <w:p>
             <w:pPr>
+              <w:jc w:val="both"/>
               <w:rPr>
                 <w:rFonts w:ascii="Times New Roman" w:hAnsi="Times New Roman" w:cs="Times New Roman"/>
               </w:rPr>
@@ -836,6 +974,7 @@
           </w:p>
           <w:p>
             <w:pPr>
+              <w:jc w:val="both"/>
               <w:rPr>
                 <w:rFonts w:ascii="Times New Roman" w:hAnsi="Times New Roman" w:cs="Times New Roman"/>
               </w:rPr>
@@ -849,23 +988,38 @@
           </w:p>
           <w:p>
             <w:pPr>
-              <w:rPr>
-                <w:rFonts w:ascii="Times New Roman" w:hAnsi="Times New Roman" w:cs="Times New Roman"/>
-              </w:rPr>
-            </w:pPr>
-          </w:p>
-          <w:p>
-            <w:pPr>
-              <w:rPr>
-                <w:rFonts w:ascii="Times New Roman" w:hAnsi="Times New Roman" w:cs="Times New Roman"/>
-              </w:rPr>
-            </w:pPr>
-            <w:r>
-              <w:rPr>
-                <w:rFonts w:ascii="Times New Roman" w:hAnsi="Times New Roman" w:cs="Times New Roman"/>
-              </w:rPr>
-              <w:lastRenderedPageBreak/>
-              <w:t>He may look like an innocent lil’ cupcake but really, he’s a sweet treat ready to explode</w:t>
+              <w:jc w:val="both"/>
+              <w:rPr>
+                <w:rFonts w:ascii="Times New Roman" w:hAnsi="Times New Roman" w:cs="Times New Roman"/>
+              </w:rPr>
+            </w:pPr>
+          </w:p>
+          <w:p>
+            <w:pPr>
+              <w:jc w:val="both"/>
+              <w:rPr>
+                <w:rFonts w:ascii="Times New Roman" w:hAnsi="Times New Roman" w:cs="Times New Roman"/>
+              </w:rPr>
+            </w:pPr>
+            <w:r>
+              <w:rPr>
+                <w:rFonts w:ascii="Times New Roman" w:hAnsi="Times New Roman" w:cs="Times New Roman"/>
+              </w:rPr>
+              <w:t xml:space="preserve">He may look like an innocent </w:t>
+            </w:r>
+            <w:proofErr w:type="spellStart"/>
+            <w:r>
+              <w:rPr>
+                <w:rFonts w:ascii="Times New Roman" w:hAnsi="Times New Roman" w:cs="Times New Roman"/>
+              </w:rPr>
+              <w:t>lil</w:t>
+            </w:r>
+            <w:proofErr w:type="spellEnd"/>
+            <w:r>
+              <w:rPr>
+                <w:rFonts w:ascii="Times New Roman" w:hAnsi="Times New Roman" w:cs="Times New Roman"/>
+              </w:rPr>
+              <w:t>’ cupcake but really, he’s a sweet treat ready to explode</w:t>
             </w:r>
           </w:p>
         </w:tc>
@@ -875,20 +1029,21 @@
           </w:tcPr>
           <w:p>
             <w:pPr>
-              <w:rPr>
-                <w:rFonts w:ascii="Times New Roman" w:hAnsi="Times New Roman" w:cs="Times New Roman"/>
-              </w:rPr>
-            </w:pPr>
-            <w:r>
-              <w:rPr>
-                <w:rFonts w:ascii="Times New Roman" w:hAnsi="Times New Roman" w:cs="Times New Roman"/>
-              </w:rPr>
-              <w:lastRenderedPageBreak/>
+              <w:jc w:val="both"/>
+              <w:rPr>
+                <w:rFonts w:ascii="Times New Roman" w:hAnsi="Times New Roman" w:cs="Times New Roman"/>
+              </w:rPr>
+            </w:pPr>
+            <w:r>
+              <w:rPr>
+                <w:rFonts w:ascii="Times New Roman" w:hAnsi="Times New Roman" w:cs="Times New Roman"/>
+              </w:rPr>
               <w:t>KILKE</w:t>
             </w:r>
           </w:p>
           <w:p>
             <w:pPr>
+              <w:jc w:val="both"/>
               <w:rPr>
                 <w:rFonts w:ascii="Times New Roman" w:hAnsi="Times New Roman" w:cs="Times New Roman"/>
               </w:rPr>
@@ -902,6 +1057,7 @@
           </w:p>
           <w:p>
             <w:pPr>
+              <w:jc w:val="both"/>
               <w:rPr>
                 <w:rFonts w:ascii="Times New Roman" w:hAnsi="Times New Roman" w:cs="Times New Roman"/>
               </w:rPr>
@@ -915,6 +1071,7 @@
           </w:p>
           <w:p>
             <w:pPr>
+              <w:jc w:val="both"/>
               <w:rPr>
                 <w:rFonts w:ascii="Times New Roman" w:hAnsi="Times New Roman" w:cs="Times New Roman"/>
               </w:rPr>
@@ -928,22 +1085,23 @@
           </w:p>
           <w:p>
             <w:pPr>
-              <w:rPr>
-                <w:rFonts w:ascii="Times New Roman" w:hAnsi="Times New Roman" w:cs="Times New Roman"/>
-              </w:rPr>
-            </w:pPr>
-          </w:p>
-          <w:p>
-            <w:pPr>
-              <w:rPr>
-                <w:rFonts w:ascii="Times New Roman" w:hAnsi="Times New Roman" w:cs="Times New Roman"/>
-              </w:rPr>
-            </w:pPr>
-            <w:r>
-              <w:rPr>
-                <w:rFonts w:ascii="Times New Roman" w:hAnsi="Times New Roman" w:cs="Times New Roman"/>
-              </w:rPr>
-              <w:lastRenderedPageBreak/>
+              <w:jc w:val="both"/>
+              <w:rPr>
+                <w:rFonts w:ascii="Times New Roman" w:hAnsi="Times New Roman" w:cs="Times New Roman"/>
+              </w:rPr>
+            </w:pPr>
+          </w:p>
+          <w:p>
+            <w:pPr>
+              <w:jc w:val="both"/>
+              <w:rPr>
+                <w:rFonts w:ascii="Times New Roman" w:hAnsi="Times New Roman" w:cs="Times New Roman"/>
+              </w:rPr>
+            </w:pPr>
+            <w:r>
+              <w:rPr>
+                <w:rFonts w:ascii="Times New Roman" w:hAnsi="Times New Roman" w:cs="Times New Roman"/>
+              </w:rPr>
               <w:t>Th</w:t>
             </w:r>
             <w:r>
@@ -962,20 +1120,21 @@
           </w:tcPr>
           <w:p>
             <w:pPr>
-              <w:rPr>
-                <w:rFonts w:ascii="Times New Roman" w:hAnsi="Times New Roman" w:cs="Times New Roman"/>
-              </w:rPr>
-            </w:pPr>
-            <w:r>
-              <w:rPr>
-                <w:rFonts w:ascii="Times New Roman" w:hAnsi="Times New Roman" w:cs="Times New Roman"/>
-              </w:rPr>
-              <w:lastRenderedPageBreak/>
+              <w:jc w:val="both"/>
+              <w:rPr>
+                <w:rFonts w:ascii="Times New Roman" w:hAnsi="Times New Roman" w:cs="Times New Roman"/>
+              </w:rPr>
+            </w:pPr>
+            <w:r>
+              <w:rPr>
+                <w:rFonts w:ascii="Times New Roman" w:hAnsi="Times New Roman" w:cs="Times New Roman"/>
+              </w:rPr>
               <w:t>EGGY (Slow when defeated)</w:t>
             </w:r>
           </w:p>
           <w:p>
             <w:pPr>
+              <w:jc w:val="both"/>
               <w:rPr>
                 <w:rFonts w:ascii="Times New Roman" w:hAnsi="Times New Roman" w:cs="Times New Roman"/>
               </w:rPr>
@@ -989,6 +1148,7 @@
           </w:p>
           <w:p>
             <w:pPr>
+              <w:jc w:val="both"/>
               <w:rPr>
                 <w:rFonts w:ascii="Times New Roman" w:hAnsi="Times New Roman" w:cs="Times New Roman"/>
               </w:rPr>
@@ -1002,6 +1162,7 @@
           </w:p>
           <w:p>
             <w:pPr>
+              <w:jc w:val="both"/>
               <w:rPr>
                 <w:rFonts w:ascii="Times New Roman" w:hAnsi="Times New Roman" w:cs="Times New Roman"/>
               </w:rPr>
@@ -1015,13 +1176,15 @@
           </w:p>
           <w:p>
             <w:pPr>
-              <w:rPr>
-                <w:rFonts w:ascii="Times New Roman" w:hAnsi="Times New Roman" w:cs="Times New Roman"/>
-              </w:rPr>
-            </w:pPr>
-          </w:p>
-          <w:p>
-            <w:pPr>
+              <w:jc w:val="both"/>
+              <w:rPr>
+                <w:rFonts w:ascii="Times New Roman" w:hAnsi="Times New Roman" w:cs="Times New Roman"/>
+              </w:rPr>
+            </w:pPr>
+          </w:p>
+          <w:p>
+            <w:pPr>
+              <w:jc w:val="both"/>
               <w:rPr>
                 <w:rFonts w:ascii="Times New Roman" w:hAnsi="Times New Roman" w:cs="Times New Roman"/>
               </w:rPr>
@@ -1040,6 +1203,7 @@
           </w:tcPr>
           <w:p>
             <w:pPr>
+              <w:jc w:val="both"/>
               <w:rPr>
                 <w:rFonts w:ascii="Times New Roman" w:hAnsi="Times New Roman" w:cs="Times New Roman"/>
               </w:rPr>
@@ -1053,6 +1217,7 @@
           </w:p>
           <w:p>
             <w:pPr>
+              <w:jc w:val="both"/>
               <w:rPr>
                 <w:rFonts w:ascii="Times New Roman" w:hAnsi="Times New Roman" w:cs="Times New Roman"/>
               </w:rPr>
@@ -1066,6 +1231,7 @@
           </w:p>
           <w:p>
             <w:pPr>
+              <w:jc w:val="both"/>
               <w:rPr>
                 <w:rFonts w:ascii="Times New Roman" w:hAnsi="Times New Roman" w:cs="Times New Roman"/>
               </w:rPr>
@@ -1079,6 +1245,7 @@
           </w:p>
           <w:p>
             <w:pPr>
+              <w:jc w:val="both"/>
               <w:rPr>
                 <w:rFonts w:ascii="Times New Roman" w:hAnsi="Times New Roman" w:cs="Times New Roman"/>
               </w:rPr>
@@ -1092,22 +1259,38 @@
           </w:p>
           <w:p>
             <w:pPr>
-              <w:rPr>
-                <w:rFonts w:ascii="Times New Roman" w:hAnsi="Times New Roman" w:cs="Times New Roman"/>
-              </w:rPr>
-            </w:pPr>
-          </w:p>
-          <w:p>
-            <w:pPr>
-              <w:rPr>
-                <w:rFonts w:ascii="Times New Roman" w:hAnsi="Times New Roman" w:cs="Times New Roman"/>
-              </w:rPr>
-            </w:pPr>
-            <w:r>
-              <w:rPr>
-                <w:rFonts w:ascii="Times New Roman" w:hAnsi="Times New Roman" w:cs="Times New Roman"/>
-              </w:rPr>
-              <w:t>Bigger. Better. Eggier than ever.</w:t>
+              <w:jc w:val="both"/>
+              <w:rPr>
+                <w:rFonts w:ascii="Times New Roman" w:hAnsi="Times New Roman" w:cs="Times New Roman"/>
+              </w:rPr>
+            </w:pPr>
+          </w:p>
+          <w:p>
+            <w:pPr>
+              <w:jc w:val="both"/>
+              <w:rPr>
+                <w:rFonts w:ascii="Times New Roman" w:hAnsi="Times New Roman" w:cs="Times New Roman"/>
+              </w:rPr>
+            </w:pPr>
+            <w:r>
+              <w:rPr>
+                <w:rFonts w:ascii="Times New Roman" w:hAnsi="Times New Roman" w:cs="Times New Roman"/>
+              </w:rPr>
+              <w:t xml:space="preserve">Bigger. Better. </w:t>
+            </w:r>
+            <w:proofErr w:type="spellStart"/>
+            <w:r>
+              <w:rPr>
+                <w:rFonts w:ascii="Times New Roman" w:hAnsi="Times New Roman" w:cs="Times New Roman"/>
+              </w:rPr>
+              <w:t>Eggier</w:t>
+            </w:r>
+            <w:proofErr w:type="spellEnd"/>
+            <w:r>
+              <w:rPr>
+                <w:rFonts w:ascii="Times New Roman" w:hAnsi="Times New Roman" w:cs="Times New Roman"/>
+              </w:rPr>
+              <w:t xml:space="preserve"> than ever.</w:t>
             </w:r>
           </w:p>
         </w:tc>
@@ -1117,6 +1300,7 @@
           </w:tcPr>
           <w:p>
             <w:pPr>
+              <w:jc w:val="both"/>
               <w:rPr>
                 <w:rFonts w:ascii="Times New Roman" w:hAnsi="Times New Roman" w:cs="Times New Roman"/>
               </w:rPr>
@@ -1130,6 +1314,7 @@
           </w:p>
           <w:p>
             <w:pPr>
+              <w:jc w:val="both"/>
               <w:rPr>
                 <w:rFonts w:ascii="Times New Roman" w:hAnsi="Times New Roman" w:cs="Times New Roman"/>
               </w:rPr>
@@ -1143,6 +1328,7 @@
           </w:p>
           <w:p>
             <w:pPr>
+              <w:jc w:val="both"/>
               <w:rPr>
                 <w:rFonts w:ascii="Times New Roman" w:hAnsi="Times New Roman" w:cs="Times New Roman"/>
               </w:rPr>
@@ -1156,6 +1342,7 @@
           </w:p>
           <w:p>
             <w:pPr>
+              <w:jc w:val="both"/>
               <w:rPr>
                 <w:rFonts w:ascii="Times New Roman" w:hAnsi="Times New Roman" w:cs="Times New Roman"/>
               </w:rPr>
@@ -1169,13 +1356,15 @@
           </w:p>
           <w:p>
             <w:pPr>
-              <w:rPr>
-                <w:rFonts w:ascii="Times New Roman" w:hAnsi="Times New Roman" w:cs="Times New Roman"/>
-              </w:rPr>
-            </w:pPr>
-          </w:p>
-          <w:p>
-            <w:pPr>
+              <w:jc w:val="both"/>
+              <w:rPr>
+                <w:rFonts w:ascii="Times New Roman" w:hAnsi="Times New Roman" w:cs="Times New Roman"/>
+              </w:rPr>
+            </w:pPr>
+          </w:p>
+          <w:p>
+            <w:pPr>
+              <w:jc w:val="both"/>
               <w:rPr>
                 <w:rFonts w:ascii="Times New Roman" w:hAnsi="Times New Roman" w:cs="Times New Roman"/>
               </w:rPr>
@@ -1194,6 +1383,7 @@
           </w:tcPr>
           <w:p>
             <w:pPr>
+              <w:jc w:val="both"/>
               <w:rPr>
                 <w:rFonts w:ascii="Times New Roman" w:hAnsi="Times New Roman" w:cs="Times New Roman"/>
               </w:rPr>
@@ -1207,6 +1397,7 @@
           </w:p>
           <w:p>
             <w:pPr>
+              <w:jc w:val="both"/>
               <w:rPr>
                 <w:rFonts w:ascii="Times New Roman" w:hAnsi="Times New Roman" w:cs="Times New Roman"/>
               </w:rPr>
@@ -1220,6 +1411,7 @@
           </w:p>
           <w:p>
             <w:pPr>
+              <w:jc w:val="both"/>
               <w:rPr>
                 <w:rFonts w:ascii="Times New Roman" w:hAnsi="Times New Roman" w:cs="Times New Roman"/>
               </w:rPr>
@@ -1233,6 +1425,7 @@
           </w:p>
           <w:p>
             <w:pPr>
+              <w:jc w:val="both"/>
               <w:rPr>
                 <w:rFonts w:ascii="Times New Roman" w:hAnsi="Times New Roman" w:cs="Times New Roman"/>
               </w:rPr>
@@ -1246,13 +1439,15 @@
           </w:p>
           <w:p>
             <w:pPr>
-              <w:rPr>
-                <w:rFonts w:ascii="Times New Roman" w:hAnsi="Times New Roman" w:cs="Times New Roman"/>
-              </w:rPr>
-            </w:pPr>
-          </w:p>
-          <w:p>
-            <w:pPr>
+              <w:jc w:val="both"/>
+              <w:rPr>
+                <w:rFonts w:ascii="Times New Roman" w:hAnsi="Times New Roman" w:cs="Times New Roman"/>
+              </w:rPr>
+            </w:pPr>
+          </w:p>
+          <w:p>
+            <w:pPr>
+              <w:jc w:val="both"/>
               <w:rPr>
                 <w:rFonts w:ascii="Times New Roman" w:hAnsi="Times New Roman" w:cs="Times New Roman"/>
               </w:rPr>
@@ -1273,6 +1468,7 @@
           </w:tcPr>
           <w:p>
             <w:pPr>
+              <w:jc w:val="both"/>
               <w:rPr>
                 <w:rFonts w:ascii="Times New Roman" w:hAnsi="Times New Roman" w:cs="Times New Roman"/>
               </w:rPr>
@@ -1286,6 +1482,7 @@
           </w:p>
           <w:p>
             <w:pPr>
+              <w:jc w:val="both"/>
               <w:rPr>
                 <w:rFonts w:ascii="Times New Roman" w:hAnsi="Times New Roman" w:cs="Times New Roman"/>
               </w:rPr>
@@ -1299,6 +1496,7 @@
           </w:p>
           <w:p>
             <w:pPr>
+              <w:jc w:val="both"/>
               <w:rPr>
                 <w:rFonts w:ascii="Times New Roman" w:hAnsi="Times New Roman" w:cs="Times New Roman"/>
               </w:rPr>
@@ -1312,6 +1510,7 @@
           </w:p>
           <w:p>
             <w:pPr>
+              <w:jc w:val="both"/>
               <w:rPr>
                 <w:rFonts w:ascii="Times New Roman" w:hAnsi="Times New Roman" w:cs="Times New Roman"/>
               </w:rPr>
@@ -1325,13 +1524,15 @@
           </w:p>
           <w:p>
             <w:pPr>
-              <w:rPr>
-                <w:rFonts w:ascii="Times New Roman" w:hAnsi="Times New Roman" w:cs="Times New Roman"/>
-              </w:rPr>
-            </w:pPr>
-          </w:p>
-          <w:p>
-            <w:pPr>
+              <w:jc w:val="both"/>
+              <w:rPr>
+                <w:rFonts w:ascii="Times New Roman" w:hAnsi="Times New Roman" w:cs="Times New Roman"/>
+              </w:rPr>
+            </w:pPr>
+          </w:p>
+          <w:p>
+            <w:pPr>
+              <w:jc w:val="both"/>
               <w:rPr>
                 <w:rFonts w:ascii="Times New Roman" w:hAnsi="Times New Roman" w:cs="Times New Roman"/>
               </w:rPr>
@@ -1346,8 +1547,16 @@
               <w:rPr>
                 <w:rFonts w:ascii="Times New Roman" w:hAnsi="Times New Roman" w:cs="Times New Roman"/>
               </w:rPr>
-              <w:t xml:space="preserve"> right round, when they go down, when they go down down</w:t>
-            </w:r>
+              <w:t xml:space="preserve"> right round, when they go down, when they go down </w:t>
+            </w:r>
+            <w:proofErr w:type="spellStart"/>
+            <w:r>
+              <w:rPr>
+                <w:rFonts w:ascii="Times New Roman" w:hAnsi="Times New Roman" w:cs="Times New Roman"/>
+              </w:rPr>
+              <w:t>down</w:t>
+            </w:r>
+            <w:proofErr w:type="spellEnd"/>
             <w:r>
               <w:rPr>
                 <w:rFonts w:ascii="Times New Roman" w:hAnsi="Times New Roman" w:cs="Times New Roman"/>
@@ -1362,6 +1571,7 @@
           </w:tcPr>
           <w:p>
             <w:pPr>
+              <w:jc w:val="both"/>
               <w:rPr>
                 <w:rFonts w:ascii="Times New Roman" w:hAnsi="Times New Roman" w:cs="Times New Roman"/>
               </w:rPr>
@@ -1375,6 +1585,7 @@
           </w:p>
           <w:p>
             <w:pPr>
+              <w:jc w:val="both"/>
               <w:rPr>
                 <w:rFonts w:ascii="Times New Roman" w:hAnsi="Times New Roman" w:cs="Times New Roman"/>
               </w:rPr>
@@ -1388,6 +1599,7 @@
           </w:p>
           <w:p>
             <w:pPr>
+              <w:jc w:val="both"/>
               <w:rPr>
                 <w:rFonts w:ascii="Times New Roman" w:hAnsi="Times New Roman" w:cs="Times New Roman"/>
               </w:rPr>
@@ -1401,6 +1613,7 @@
           </w:p>
           <w:p>
             <w:pPr>
+              <w:jc w:val="both"/>
               <w:rPr>
                 <w:rFonts w:ascii="Times New Roman" w:hAnsi="Times New Roman" w:cs="Times New Roman"/>
               </w:rPr>
@@ -1414,13 +1627,15 @@
           </w:p>
           <w:p>
             <w:pPr>
-              <w:rPr>
-                <w:rFonts w:ascii="Times New Roman" w:hAnsi="Times New Roman" w:cs="Times New Roman"/>
-              </w:rPr>
-            </w:pPr>
-          </w:p>
-          <w:p>
-            <w:pPr>
+              <w:jc w:val="both"/>
+              <w:rPr>
+                <w:rFonts w:ascii="Times New Roman" w:hAnsi="Times New Roman" w:cs="Times New Roman"/>
+              </w:rPr>
+            </w:pPr>
+          </w:p>
+          <w:p>
+            <w:pPr>
+              <w:jc w:val="both"/>
               <w:rPr>
                 <w:rFonts w:ascii="Times New Roman" w:hAnsi="Times New Roman" w:cs="Times New Roman"/>
               </w:rPr>
@@ -1439,6 +1654,7 @@
           </w:tcPr>
           <w:p>
             <w:pPr>
+              <w:jc w:val="both"/>
               <w:rPr>
                 <w:rFonts w:ascii="Times New Roman" w:hAnsi="Times New Roman" w:cs="Times New Roman"/>
               </w:rPr>
@@ -1452,6 +1668,7 @@
           </w:p>
           <w:p>
             <w:pPr>
+              <w:jc w:val="both"/>
               <w:rPr>
                 <w:rFonts w:ascii="Times New Roman" w:hAnsi="Times New Roman" w:cs="Times New Roman"/>
               </w:rPr>
@@ -1465,6 +1682,7 @@
           </w:p>
           <w:p>
             <w:pPr>
+              <w:jc w:val="both"/>
               <w:rPr>
                 <w:rFonts w:ascii="Times New Roman" w:hAnsi="Times New Roman" w:cs="Times New Roman"/>
               </w:rPr>
@@ -1478,6 +1696,7 @@
           </w:p>
           <w:p>
             <w:pPr>
+              <w:jc w:val="both"/>
               <w:rPr>
                 <w:rFonts w:ascii="Times New Roman" w:hAnsi="Times New Roman" w:cs="Times New Roman"/>
               </w:rPr>
@@ -1491,22 +1710,32 @@
           </w:p>
           <w:p>
             <w:pPr>
-              <w:rPr>
-                <w:rFonts w:ascii="Times New Roman" w:hAnsi="Times New Roman" w:cs="Times New Roman"/>
-              </w:rPr>
-            </w:pPr>
-          </w:p>
-          <w:p>
-            <w:pPr>
-              <w:rPr>
-                <w:rFonts w:ascii="Times New Roman" w:hAnsi="Times New Roman" w:cs="Times New Roman"/>
-              </w:rPr>
-            </w:pPr>
-            <w:r>
-              <w:rPr>
-                <w:rFonts w:ascii="Times New Roman" w:hAnsi="Times New Roman" w:cs="Times New Roman"/>
-              </w:rPr>
-              <w:t>Y’know the best thing to happen since sliced bread? This guy.</w:t>
+              <w:jc w:val="both"/>
+              <w:rPr>
+                <w:rFonts w:ascii="Times New Roman" w:hAnsi="Times New Roman" w:cs="Times New Roman"/>
+              </w:rPr>
+            </w:pPr>
+          </w:p>
+          <w:p>
+            <w:pPr>
+              <w:jc w:val="both"/>
+              <w:rPr>
+                <w:rFonts w:ascii="Times New Roman" w:hAnsi="Times New Roman" w:cs="Times New Roman"/>
+              </w:rPr>
+            </w:pPr>
+            <w:proofErr w:type="spellStart"/>
+            <w:r>
+              <w:rPr>
+                <w:rFonts w:ascii="Times New Roman" w:hAnsi="Times New Roman" w:cs="Times New Roman"/>
+              </w:rPr>
+              <w:t>Y’know</w:t>
+            </w:r>
+            <w:proofErr w:type="spellEnd"/>
+            <w:r>
+              <w:rPr>
+                <w:rFonts w:ascii="Times New Roman" w:hAnsi="Times New Roman" w:cs="Times New Roman"/>
+              </w:rPr>
+              <w:t xml:space="preserve"> the best thing to happen since sliced bread? This guy.</w:t>
             </w:r>
           </w:p>
         </w:tc>
@@ -1516,6 +1745,7 @@
           </w:tcPr>
           <w:p>
             <w:pPr>
+              <w:jc w:val="both"/>
               <w:rPr>
                 <w:rFonts w:ascii="Times New Roman" w:hAnsi="Times New Roman" w:cs="Times New Roman"/>
               </w:rPr>
@@ -1529,6 +1759,7 @@
           </w:p>
           <w:p>
             <w:pPr>
+              <w:jc w:val="both"/>
               <w:rPr>
                 <w:rFonts w:ascii="Times New Roman" w:hAnsi="Times New Roman" w:cs="Times New Roman"/>
               </w:rPr>
@@ -1542,6 +1773,7 @@
           </w:p>
           <w:p>
             <w:pPr>
+              <w:jc w:val="both"/>
               <w:rPr>
                 <w:rFonts w:ascii="Times New Roman" w:hAnsi="Times New Roman" w:cs="Times New Roman"/>
               </w:rPr>
@@ -1555,6 +1787,7 @@
           </w:p>
           <w:p>
             <w:pPr>
+              <w:jc w:val="both"/>
               <w:rPr>
                 <w:rFonts w:ascii="Times New Roman" w:hAnsi="Times New Roman" w:cs="Times New Roman"/>
               </w:rPr>
@@ -1568,13 +1801,15 @@
           </w:p>
           <w:p>
             <w:pPr>
-              <w:rPr>
-                <w:rFonts w:ascii="Times New Roman" w:hAnsi="Times New Roman" w:cs="Times New Roman"/>
-              </w:rPr>
-            </w:pPr>
-          </w:p>
-          <w:p>
-            <w:pPr>
+              <w:jc w:val="both"/>
+              <w:rPr>
+                <w:rFonts w:ascii="Times New Roman" w:hAnsi="Times New Roman" w:cs="Times New Roman"/>
+              </w:rPr>
+            </w:pPr>
+          </w:p>
+          <w:p>
+            <w:pPr>
+              <w:jc w:val="both"/>
               <w:rPr>
                 <w:rFonts w:ascii="Times New Roman" w:hAnsi="Times New Roman" w:cs="Times New Roman"/>
               </w:rPr>
@@ -1601,6 +1836,7 @@
           </w:tcPr>
           <w:p>
             <w:pPr>
+              <w:jc w:val="both"/>
               <w:rPr>
                 <w:rFonts w:ascii="Times New Roman" w:hAnsi="Times New Roman" w:cs="Times New Roman"/>
               </w:rPr>
@@ -1614,6 +1850,7 @@
           </w:p>
           <w:p>
             <w:pPr>
+              <w:jc w:val="both"/>
               <w:rPr>
                 <w:rFonts w:ascii="Times New Roman" w:hAnsi="Times New Roman" w:cs="Times New Roman"/>
               </w:rPr>
@@ -1627,6 +1864,7 @@
           </w:p>
           <w:p>
             <w:pPr>
+              <w:jc w:val="both"/>
               <w:rPr>
                 <w:rFonts w:ascii="Times New Roman" w:hAnsi="Times New Roman" w:cs="Times New Roman"/>
               </w:rPr>
@@ -1640,6 +1878,7 @@
           </w:p>
           <w:p>
             <w:pPr>
+              <w:jc w:val="both"/>
               <w:rPr>
                 <w:rFonts w:ascii="Times New Roman" w:hAnsi="Times New Roman" w:cs="Times New Roman"/>
               </w:rPr>
@@ -1653,13 +1892,15 @@
           </w:p>
           <w:p>
             <w:pPr>
-              <w:rPr>
-                <w:rFonts w:ascii="Times New Roman" w:hAnsi="Times New Roman" w:cs="Times New Roman"/>
-              </w:rPr>
-            </w:pPr>
-          </w:p>
-          <w:p>
-            <w:pPr>
+              <w:jc w:val="both"/>
+              <w:rPr>
+                <w:rFonts w:ascii="Times New Roman" w:hAnsi="Times New Roman" w:cs="Times New Roman"/>
+              </w:rPr>
+            </w:pPr>
+          </w:p>
+          <w:p>
+            <w:pPr>
+              <w:jc w:val="both"/>
               <w:rPr>
                 <w:rFonts w:ascii="Times New Roman" w:hAnsi="Times New Roman" w:cs="Times New Roman"/>
               </w:rPr>
@@ -1680,7 +1921,21 @@
               <w:rPr>
                 <w:rFonts w:ascii="Times New Roman" w:hAnsi="Times New Roman" w:cs="Times New Roman"/>
               </w:rPr>
-              <w:t xml:space="preserve"> lil’ friend.</w:t>
+              <w:t xml:space="preserve"> </w:t>
+            </w:r>
+            <w:proofErr w:type="spellStart"/>
+            <w:r>
+              <w:rPr>
+                <w:rFonts w:ascii="Times New Roman" w:hAnsi="Times New Roman" w:cs="Times New Roman"/>
+              </w:rPr>
+              <w:t>lil</w:t>
+            </w:r>
+            <w:proofErr w:type="spellEnd"/>
+            <w:r>
+              <w:rPr>
+                <w:rFonts w:ascii="Times New Roman" w:hAnsi="Times New Roman" w:cs="Times New Roman"/>
+              </w:rPr>
+              <w:t>’ friend.</w:t>
             </w:r>
           </w:p>
         </w:tc>
@@ -1690,6 +1945,7 @@
           </w:tcPr>
           <w:p>
             <w:pPr>
+              <w:jc w:val="both"/>
               <w:rPr>
                 <w:rFonts w:ascii="Times New Roman" w:hAnsi="Times New Roman" w:cs="Times New Roman"/>
               </w:rPr>
@@ -1703,6 +1959,7 @@
           </w:p>
           <w:p>
             <w:pPr>
+              <w:jc w:val="both"/>
               <w:rPr>
                 <w:rFonts w:ascii="Times New Roman" w:hAnsi="Times New Roman" w:cs="Times New Roman"/>
               </w:rPr>
@@ -1716,6 +1973,7 @@
           </w:p>
           <w:p>
             <w:pPr>
+              <w:jc w:val="both"/>
               <w:rPr>
                 <w:rFonts w:ascii="Times New Roman" w:hAnsi="Times New Roman" w:cs="Times New Roman"/>
               </w:rPr>
@@ -1729,6 +1987,7 @@
           </w:p>
           <w:p>
             <w:pPr>
+              <w:jc w:val="both"/>
               <w:rPr>
                 <w:rFonts w:ascii="Times New Roman" w:hAnsi="Times New Roman" w:cs="Times New Roman"/>
               </w:rPr>
@@ -1742,22 +2001,38 @@
           </w:p>
           <w:p>
             <w:pPr>
-              <w:rPr>
-                <w:rFonts w:ascii="Times New Roman" w:hAnsi="Times New Roman" w:cs="Times New Roman"/>
-              </w:rPr>
-            </w:pPr>
-          </w:p>
-          <w:p>
-            <w:pPr>
-              <w:rPr>
-                <w:rFonts w:ascii="Times New Roman" w:hAnsi="Times New Roman" w:cs="Times New Roman"/>
-              </w:rPr>
-            </w:pPr>
-            <w:r>
-              <w:rPr>
-                <w:rFonts w:ascii="Times New Roman" w:hAnsi="Times New Roman" w:cs="Times New Roman"/>
-              </w:rPr>
-              <w:t>GTA got nothin’ on this guy</w:t>
+              <w:jc w:val="both"/>
+              <w:rPr>
+                <w:rFonts w:ascii="Times New Roman" w:hAnsi="Times New Roman" w:cs="Times New Roman"/>
+              </w:rPr>
+            </w:pPr>
+          </w:p>
+          <w:p>
+            <w:pPr>
+              <w:jc w:val="both"/>
+              <w:rPr>
+                <w:rFonts w:ascii="Times New Roman" w:hAnsi="Times New Roman" w:cs="Times New Roman"/>
+              </w:rPr>
+            </w:pPr>
+            <w:r>
+              <w:rPr>
+                <w:rFonts w:ascii="Times New Roman" w:hAnsi="Times New Roman" w:cs="Times New Roman"/>
+              </w:rPr>
+              <w:t xml:space="preserve">GTA got </w:t>
+            </w:r>
+            <w:proofErr w:type="spellStart"/>
+            <w:r>
+              <w:rPr>
+                <w:rFonts w:ascii="Times New Roman" w:hAnsi="Times New Roman" w:cs="Times New Roman"/>
+              </w:rPr>
+              <w:t>nothin</w:t>
+            </w:r>
+            <w:proofErr w:type="spellEnd"/>
+            <w:r>
+              <w:rPr>
+                <w:rFonts w:ascii="Times New Roman" w:hAnsi="Times New Roman" w:cs="Times New Roman"/>
+              </w:rPr>
+              <w:t>’ on this guy</w:t>
             </w:r>
           </w:p>
         </w:tc>
@@ -1767,6 +2042,7 @@
           </w:tcPr>
           <w:p>
             <w:pPr>
+              <w:jc w:val="both"/>
               <w:rPr>
                 <w:rFonts w:ascii="Times New Roman" w:hAnsi="Times New Roman" w:cs="Times New Roman"/>
               </w:rPr>
@@ -1780,6 +2056,7 @@
           </w:p>
           <w:p>
             <w:pPr>
+              <w:jc w:val="both"/>
               <w:rPr>
                 <w:rFonts w:ascii="Times New Roman" w:hAnsi="Times New Roman" w:cs="Times New Roman"/>
               </w:rPr>
@@ -1793,6 +2070,7 @@
           </w:p>
           <w:p>
             <w:pPr>
+              <w:jc w:val="both"/>
               <w:rPr>
                 <w:rFonts w:ascii="Times New Roman" w:hAnsi="Times New Roman" w:cs="Times New Roman"/>
               </w:rPr>
@@ -1806,6 +2084,7 @@
           </w:p>
           <w:p>
             <w:pPr>
+              <w:jc w:val="both"/>
               <w:rPr>
                 <w:rFonts w:ascii="Times New Roman" w:hAnsi="Times New Roman" w:cs="Times New Roman"/>
               </w:rPr>
@@ -1819,29 +2098,38 @@
           </w:p>
           <w:p>
             <w:pPr>
-              <w:rPr>
-                <w:rFonts w:ascii="Times New Roman" w:hAnsi="Times New Roman" w:cs="Times New Roman"/>
-              </w:rPr>
-            </w:pPr>
-          </w:p>
-          <w:p>
-            <w:pPr>
-              <w:rPr>
-                <w:rFonts w:ascii="Times New Roman" w:hAnsi="Times New Roman" w:cs="Times New Roman"/>
-              </w:rPr>
-            </w:pPr>
-            <w:r>
-              <w:rPr>
-                <w:rFonts w:ascii="Times New Roman" w:hAnsi="Times New Roman" w:cs="Times New Roman"/>
-              </w:rPr>
-              <w:t xml:space="preserve">You thought a lollipop couldn’t be used as a weapon? Lollipip </w:t>
-            </w:r>
-            <w:r>
-              <w:rPr>
-                <w:rFonts w:ascii="Times New Roman" w:hAnsi="Times New Roman" w:cs="Times New Roman"/>
-              </w:rPr>
-              <w:lastRenderedPageBreak/>
-              <w:t>begs to differ.</w:t>
+              <w:jc w:val="both"/>
+              <w:rPr>
+                <w:rFonts w:ascii="Times New Roman" w:hAnsi="Times New Roman" w:cs="Times New Roman"/>
+              </w:rPr>
+            </w:pPr>
+          </w:p>
+          <w:p>
+            <w:pPr>
+              <w:jc w:val="both"/>
+              <w:rPr>
+                <w:rFonts w:ascii="Times New Roman" w:hAnsi="Times New Roman" w:cs="Times New Roman"/>
+              </w:rPr>
+            </w:pPr>
+            <w:r>
+              <w:rPr>
+                <w:rFonts w:ascii="Times New Roman" w:hAnsi="Times New Roman" w:cs="Times New Roman"/>
+              </w:rPr>
+              <w:t xml:space="preserve">You thought a lollipop couldn’t be used as a weapon? </w:t>
+            </w:r>
+            <w:proofErr w:type="spellStart"/>
+            <w:r>
+              <w:rPr>
+                <w:rFonts w:ascii="Times New Roman" w:hAnsi="Times New Roman" w:cs="Times New Roman"/>
+              </w:rPr>
+              <w:t>Lollipip</w:t>
+            </w:r>
+            <w:proofErr w:type="spellEnd"/>
+            <w:r>
+              <w:rPr>
+                <w:rFonts w:ascii="Times New Roman" w:hAnsi="Times New Roman" w:cs="Times New Roman"/>
+              </w:rPr>
+              <w:t xml:space="preserve"> begs to differ.</w:t>
             </w:r>
           </w:p>
         </w:tc>
@@ -1851,20 +2139,21 @@
           </w:tcPr>
           <w:p>
             <w:pPr>
-              <w:rPr>
-                <w:rFonts w:ascii="Times New Roman" w:hAnsi="Times New Roman" w:cs="Times New Roman"/>
-              </w:rPr>
-            </w:pPr>
-            <w:r>
-              <w:rPr>
-                <w:rFonts w:ascii="Times New Roman" w:hAnsi="Times New Roman" w:cs="Times New Roman"/>
-              </w:rPr>
-              <w:lastRenderedPageBreak/>
+              <w:jc w:val="both"/>
+              <w:rPr>
+                <w:rFonts w:ascii="Times New Roman" w:hAnsi="Times New Roman" w:cs="Times New Roman"/>
+              </w:rPr>
+            </w:pPr>
+            <w:r>
+              <w:rPr>
+                <w:rFonts w:ascii="Times New Roman" w:hAnsi="Times New Roman" w:cs="Times New Roman"/>
+              </w:rPr>
               <w:t>SUSHI-KUN</w:t>
             </w:r>
           </w:p>
           <w:p>
             <w:pPr>
+              <w:jc w:val="both"/>
               <w:rPr>
                 <w:rFonts w:ascii="Times New Roman" w:hAnsi="Times New Roman" w:cs="Times New Roman"/>
               </w:rPr>
@@ -1878,6 +2167,7 @@
           </w:p>
           <w:p>
             <w:pPr>
+              <w:jc w:val="both"/>
               <w:rPr>
                 <w:rFonts w:ascii="Times New Roman" w:hAnsi="Times New Roman" w:cs="Times New Roman"/>
               </w:rPr>
@@ -1891,6 +2181,7 @@
           </w:p>
           <w:p>
             <w:pPr>
+              <w:jc w:val="both"/>
               <w:rPr>
                 <w:rFonts w:ascii="Times New Roman" w:hAnsi="Times New Roman" w:cs="Times New Roman"/>
               </w:rPr>
@@ -1904,29 +2195,24 @@
           </w:p>
           <w:p>
             <w:pPr>
-              <w:rPr>
-                <w:rFonts w:ascii="Times New Roman" w:hAnsi="Times New Roman" w:cs="Times New Roman"/>
-              </w:rPr>
-            </w:pPr>
-          </w:p>
-          <w:p>
-            <w:pPr>
-              <w:rPr>
-                <w:rFonts w:ascii="Times New Roman" w:hAnsi="Times New Roman" w:cs="Times New Roman"/>
-              </w:rPr>
-            </w:pPr>
-            <w:r>
-              <w:rPr>
-                <w:rFonts w:ascii="Times New Roman" w:hAnsi="Times New Roman" w:cs="Times New Roman"/>
-              </w:rPr>
-              <w:t xml:space="preserve">Happy when around other foods, angry against monsters.  </w:t>
-            </w:r>
-            <w:r>
-              <w:rPr>
-                <w:rFonts w:ascii="Times New Roman" w:hAnsi="Times New Roman" w:cs="Times New Roman"/>
-              </w:rPr>
-              <w:lastRenderedPageBreak/>
-              <w:t xml:space="preserve">NOTE: Don’t make </w:t>
+              <w:jc w:val="both"/>
+              <w:rPr>
+                <w:rFonts w:ascii="Times New Roman" w:hAnsi="Times New Roman" w:cs="Times New Roman"/>
+              </w:rPr>
+            </w:pPr>
+          </w:p>
+          <w:p>
+            <w:pPr>
+              <w:jc w:val="both"/>
+              <w:rPr>
+                <w:rFonts w:ascii="Times New Roman" w:hAnsi="Times New Roman" w:cs="Times New Roman"/>
+              </w:rPr>
+            </w:pPr>
+            <w:r>
+              <w:rPr>
+                <w:rFonts w:ascii="Times New Roman" w:hAnsi="Times New Roman" w:cs="Times New Roman"/>
+              </w:rPr>
+              <w:t xml:space="preserve">Happy when around other foods, angry against monsters.  NOTE: Don’t make </w:t>
             </w:r>
             <w:r>
               <w:rPr>
@@ -1940,6 +2226,7 @@
     </w:tbl>
     <w:p>
       <w:pPr>
+        <w:jc w:val="both"/>
         <w:rPr>
           <w:rFonts w:ascii="Times New Roman" w:hAnsi="Times New Roman" w:cs="Times New Roman"/>
         </w:rPr>
@@ -1947,6 +2234,7 @@
     </w:p>
     <w:p>
       <w:pPr>
+        <w:jc w:val="both"/>
         <w:rPr>
           <w:rFonts w:ascii="Times New Roman" w:hAnsi="Times New Roman" w:cs="Times New Roman"/>
         </w:rPr>
@@ -1966,6 +2254,7 @@
     </w:p>
     <w:p>
       <w:pPr>
+        <w:jc w:val="both"/>
         <w:rPr>
           <w:rFonts w:ascii="Times New Roman" w:hAnsi="Times New Roman" w:cs="Times New Roman"/>
         </w:rPr>
@@ -1990,6 +2279,7 @@
           </w:tcPr>
           <w:p>
             <w:pPr>
+              <w:jc w:val="both"/>
               <w:rPr>
                 <w:rFonts w:ascii="Times New Roman" w:hAnsi="Times New Roman" w:cs="Times New Roman"/>
               </w:rPr>
@@ -2003,6 +2293,7 @@
           </w:p>
           <w:p>
             <w:pPr>
+              <w:jc w:val="both"/>
               <w:rPr>
                 <w:rFonts w:ascii="Times New Roman" w:hAnsi="Times New Roman" w:cs="Times New Roman"/>
               </w:rPr>
@@ -2016,6 +2307,7 @@
           </w:p>
           <w:p>
             <w:pPr>
+              <w:jc w:val="both"/>
               <w:rPr>
                 <w:rFonts w:ascii="Times New Roman" w:hAnsi="Times New Roman" w:cs="Times New Roman"/>
               </w:rPr>
@@ -2029,6 +2321,7 @@
           </w:p>
           <w:p>
             <w:pPr>
+              <w:jc w:val="both"/>
               <w:rPr>
                 <w:rFonts w:ascii="Times New Roman" w:hAnsi="Times New Roman" w:cs="Times New Roman"/>
               </w:rPr>
@@ -2042,6 +2335,7 @@
           </w:p>
           <w:p>
             <w:pPr>
+              <w:jc w:val="both"/>
               <w:rPr>
                 <w:rFonts w:ascii="Times New Roman" w:hAnsi="Times New Roman" w:cs="Times New Roman"/>
               </w:rPr>
@@ -2055,13 +2349,15 @@
           </w:p>
           <w:p>
             <w:pPr>
-              <w:rPr>
-                <w:rFonts w:ascii="Times New Roman" w:hAnsi="Times New Roman" w:cs="Times New Roman"/>
-              </w:rPr>
-            </w:pPr>
-          </w:p>
-          <w:p>
-            <w:pPr>
+              <w:jc w:val="both"/>
+              <w:rPr>
+                <w:rFonts w:ascii="Times New Roman" w:hAnsi="Times New Roman" w:cs="Times New Roman"/>
+              </w:rPr>
+            </w:pPr>
+          </w:p>
+          <w:p>
+            <w:pPr>
+              <w:jc w:val="both"/>
               <w:rPr>
                 <w:rFonts w:ascii="Times New Roman" w:hAnsi="Times New Roman" w:cs="Times New Roman"/>
               </w:rPr>
@@ -2080,6 +2376,7 @@
           </w:tcPr>
           <w:p>
             <w:pPr>
+              <w:jc w:val="both"/>
               <w:rPr>
                 <w:rFonts w:ascii="Times New Roman" w:hAnsi="Times New Roman" w:cs="Times New Roman"/>
               </w:rPr>
@@ -2093,6 +2390,7 @@
           </w:p>
           <w:p>
             <w:pPr>
+              <w:jc w:val="both"/>
               <w:rPr>
                 <w:rFonts w:ascii="Times New Roman" w:hAnsi="Times New Roman" w:cs="Times New Roman"/>
               </w:rPr>
@@ -2106,6 +2404,7 @@
           </w:p>
           <w:p>
             <w:pPr>
+              <w:jc w:val="both"/>
               <w:rPr>
                 <w:rFonts w:ascii="Times New Roman" w:hAnsi="Times New Roman" w:cs="Times New Roman"/>
               </w:rPr>
@@ -2119,6 +2418,7 @@
           </w:p>
           <w:p>
             <w:pPr>
+              <w:jc w:val="both"/>
               <w:rPr>
                 <w:rFonts w:ascii="Times New Roman" w:hAnsi="Times New Roman" w:cs="Times New Roman"/>
               </w:rPr>
@@ -2132,6 +2432,7 @@
           </w:p>
           <w:p>
             <w:pPr>
+              <w:jc w:val="both"/>
               <w:rPr>
                 <w:rFonts w:ascii="Times New Roman" w:hAnsi="Times New Roman" w:cs="Times New Roman"/>
               </w:rPr>
@@ -2145,22 +2446,38 @@
           </w:p>
           <w:p>
             <w:pPr>
-              <w:rPr>
-                <w:rFonts w:ascii="Times New Roman" w:hAnsi="Times New Roman" w:cs="Times New Roman"/>
-              </w:rPr>
-            </w:pPr>
-          </w:p>
-          <w:p>
-            <w:pPr>
-              <w:rPr>
-                <w:rFonts w:ascii="Times New Roman" w:hAnsi="Times New Roman" w:cs="Times New Roman"/>
-              </w:rPr>
-            </w:pPr>
-            <w:r>
-              <w:rPr>
-                <w:rFonts w:ascii="Times New Roman" w:hAnsi="Times New Roman" w:cs="Times New Roman"/>
-              </w:rPr>
-              <w:t>Don’t ask about the lips.  He’s very sensitive about it.  Basically, he found Facebook and did a lotta duck face photos.</w:t>
+              <w:jc w:val="both"/>
+              <w:rPr>
+                <w:rFonts w:ascii="Times New Roman" w:hAnsi="Times New Roman" w:cs="Times New Roman"/>
+              </w:rPr>
+            </w:pPr>
+          </w:p>
+          <w:p>
+            <w:pPr>
+              <w:jc w:val="both"/>
+              <w:rPr>
+                <w:rFonts w:ascii="Times New Roman" w:hAnsi="Times New Roman" w:cs="Times New Roman"/>
+              </w:rPr>
+            </w:pPr>
+            <w:r>
+              <w:rPr>
+                <w:rFonts w:ascii="Times New Roman" w:hAnsi="Times New Roman" w:cs="Times New Roman"/>
+              </w:rPr>
+              <w:t xml:space="preserve">Don’t ask about the lips.  He’s very sensitive about it.  Basically, he found Facebook and did a </w:t>
+            </w:r>
+            <w:proofErr w:type="spellStart"/>
+            <w:r>
+              <w:rPr>
+                <w:rFonts w:ascii="Times New Roman" w:hAnsi="Times New Roman" w:cs="Times New Roman"/>
+              </w:rPr>
+              <w:t>lotta</w:t>
+            </w:r>
+            <w:proofErr w:type="spellEnd"/>
+            <w:r>
+              <w:rPr>
+                <w:rFonts w:ascii="Times New Roman" w:hAnsi="Times New Roman" w:cs="Times New Roman"/>
+              </w:rPr>
+              <w:t xml:space="preserve"> duck face photos.</w:t>
             </w:r>
           </w:p>
         </w:tc>
@@ -2170,6 +2487,7 @@
           </w:tcPr>
           <w:p>
             <w:pPr>
+              <w:jc w:val="both"/>
               <w:rPr>
                 <w:rFonts w:ascii="Times New Roman" w:hAnsi="Times New Roman" w:cs="Times New Roman"/>
               </w:rPr>
@@ -2183,6 +2501,7 @@
           </w:p>
           <w:p>
             <w:pPr>
+              <w:jc w:val="both"/>
               <w:rPr>
                 <w:rFonts w:ascii="Times New Roman" w:hAnsi="Times New Roman" w:cs="Times New Roman"/>
               </w:rPr>
@@ -2196,6 +2515,7 @@
           </w:p>
           <w:p>
             <w:pPr>
+              <w:jc w:val="both"/>
               <w:rPr>
                 <w:rFonts w:ascii="Times New Roman" w:hAnsi="Times New Roman" w:cs="Times New Roman"/>
               </w:rPr>
@@ -2209,6 +2529,7 @@
           </w:p>
           <w:p>
             <w:pPr>
+              <w:jc w:val="both"/>
               <w:rPr>
                 <w:rFonts w:ascii="Times New Roman" w:hAnsi="Times New Roman" w:cs="Times New Roman"/>
               </w:rPr>
@@ -2222,6 +2543,7 @@
           </w:p>
           <w:p>
             <w:pPr>
+              <w:jc w:val="both"/>
               <w:rPr>
                 <w:rFonts w:ascii="Times New Roman" w:hAnsi="Times New Roman" w:cs="Times New Roman"/>
               </w:rPr>
@@ -2235,22 +2557,52 @@
           </w:p>
           <w:p>
             <w:pPr>
-              <w:rPr>
-                <w:rFonts w:ascii="Times New Roman" w:hAnsi="Times New Roman" w:cs="Times New Roman"/>
-              </w:rPr>
-            </w:pPr>
-          </w:p>
-          <w:p>
-            <w:pPr>
-              <w:rPr>
-                <w:rFonts w:ascii="Times New Roman" w:hAnsi="Times New Roman" w:cs="Times New Roman"/>
-              </w:rPr>
-            </w:pPr>
-            <w:r>
-              <w:rPr>
-                <w:rFonts w:ascii="Times New Roman" w:hAnsi="Times New Roman" w:cs="Times New Roman"/>
-              </w:rPr>
-              <w:t>After all the insults about his duckface on Facebook, Chumpro decided to eat. Like a lot. Now he’s really fat. But don’t tell him we said that.</w:t>
+              <w:jc w:val="both"/>
+              <w:rPr>
+                <w:rFonts w:ascii="Times New Roman" w:hAnsi="Times New Roman" w:cs="Times New Roman"/>
+              </w:rPr>
+            </w:pPr>
+          </w:p>
+          <w:p>
+            <w:pPr>
+              <w:jc w:val="both"/>
+              <w:rPr>
+                <w:rFonts w:ascii="Times New Roman" w:hAnsi="Times New Roman" w:cs="Times New Roman"/>
+              </w:rPr>
+            </w:pPr>
+            <w:r>
+              <w:rPr>
+                <w:rFonts w:ascii="Times New Roman" w:hAnsi="Times New Roman" w:cs="Times New Roman"/>
+              </w:rPr>
+              <w:t xml:space="preserve">After all the insults about his </w:t>
+            </w:r>
+            <w:proofErr w:type="spellStart"/>
+            <w:r>
+              <w:rPr>
+                <w:rFonts w:ascii="Times New Roman" w:hAnsi="Times New Roman" w:cs="Times New Roman"/>
+              </w:rPr>
+              <w:t>duckface</w:t>
+            </w:r>
+            <w:proofErr w:type="spellEnd"/>
+            <w:r>
+              <w:rPr>
+                <w:rFonts w:ascii="Times New Roman" w:hAnsi="Times New Roman" w:cs="Times New Roman"/>
+              </w:rPr>
+              <w:t xml:space="preserve"> on Facebook, </w:t>
+            </w:r>
+            <w:proofErr w:type="spellStart"/>
+            <w:r>
+              <w:rPr>
+                <w:rFonts w:ascii="Times New Roman" w:hAnsi="Times New Roman" w:cs="Times New Roman"/>
+              </w:rPr>
+              <w:t>Chumpro</w:t>
+            </w:r>
+            <w:proofErr w:type="spellEnd"/>
+            <w:r>
+              <w:rPr>
+                <w:rFonts w:ascii="Times New Roman" w:hAnsi="Times New Roman" w:cs="Times New Roman"/>
+              </w:rPr>
+              <w:t xml:space="preserve"> decided to eat. Like a lot. Now he’s really fat. But don’t tell him we said that.</w:t>
             </w:r>
           </w:p>
         </w:tc>
@@ -2260,6 +2612,7 @@
           </w:tcPr>
           <w:p>
             <w:pPr>
+              <w:jc w:val="both"/>
               <w:rPr>
                 <w:rFonts w:ascii="Times New Roman" w:hAnsi="Times New Roman" w:cs="Times New Roman"/>
               </w:rPr>
@@ -2273,6 +2626,7 @@
           </w:p>
           <w:p>
             <w:pPr>
+              <w:jc w:val="both"/>
               <w:rPr>
                 <w:rFonts w:ascii="Times New Roman" w:hAnsi="Times New Roman" w:cs="Times New Roman"/>
               </w:rPr>
@@ -2286,6 +2640,7 @@
           </w:p>
           <w:p>
             <w:pPr>
+              <w:jc w:val="both"/>
               <w:rPr>
                 <w:rFonts w:ascii="Times New Roman" w:hAnsi="Times New Roman" w:cs="Times New Roman"/>
               </w:rPr>
@@ -2299,6 +2654,7 @@
           </w:p>
           <w:p>
             <w:pPr>
+              <w:jc w:val="both"/>
               <w:rPr>
                 <w:rFonts w:ascii="Times New Roman" w:hAnsi="Times New Roman" w:cs="Times New Roman"/>
               </w:rPr>
@@ -2312,6 +2668,7 @@
           </w:p>
           <w:p>
             <w:pPr>
+              <w:jc w:val="both"/>
               <w:rPr>
                 <w:rFonts w:ascii="Times New Roman" w:hAnsi="Times New Roman" w:cs="Times New Roman"/>
               </w:rPr>
@@ -2325,13 +2682,15 @@
           </w:p>
           <w:p>
             <w:pPr>
-              <w:rPr>
-                <w:rFonts w:ascii="Times New Roman" w:hAnsi="Times New Roman" w:cs="Times New Roman"/>
-              </w:rPr>
-            </w:pPr>
-          </w:p>
-          <w:p>
-            <w:pPr>
+              <w:jc w:val="both"/>
+              <w:rPr>
+                <w:rFonts w:ascii="Times New Roman" w:hAnsi="Times New Roman" w:cs="Times New Roman"/>
+              </w:rPr>
+            </w:pPr>
+          </w:p>
+          <w:p>
+            <w:pPr>
+              <w:jc w:val="both"/>
               <w:rPr>
                 <w:rFonts w:ascii="Times New Roman" w:hAnsi="Times New Roman" w:cs="Times New Roman"/>
               </w:rPr>
@@ -2364,6 +2723,7 @@
           </w:tcPr>
           <w:p>
             <w:pPr>
+              <w:jc w:val="both"/>
               <w:rPr>
                 <w:rFonts w:ascii="Times New Roman" w:hAnsi="Times New Roman" w:cs="Times New Roman"/>
               </w:rPr>
@@ -2377,6 +2737,7 @@
           </w:p>
           <w:p>
             <w:pPr>
+              <w:jc w:val="both"/>
               <w:rPr>
                 <w:rFonts w:ascii="Times New Roman" w:hAnsi="Times New Roman" w:cs="Times New Roman"/>
               </w:rPr>
@@ -2390,6 +2751,7 @@
           </w:p>
           <w:p>
             <w:pPr>
+              <w:jc w:val="both"/>
               <w:rPr>
                 <w:rFonts w:ascii="Times New Roman" w:hAnsi="Times New Roman" w:cs="Times New Roman"/>
               </w:rPr>
@@ -2403,6 +2765,7 @@
           </w:p>
           <w:p>
             <w:pPr>
+              <w:jc w:val="both"/>
               <w:rPr>
                 <w:rFonts w:ascii="Times New Roman" w:hAnsi="Times New Roman" w:cs="Times New Roman"/>
               </w:rPr>
@@ -2416,6 +2779,7 @@
           </w:p>
           <w:p>
             <w:pPr>
+              <w:jc w:val="both"/>
               <w:rPr>
                 <w:rFonts w:ascii="Times New Roman" w:hAnsi="Times New Roman" w:cs="Times New Roman"/>
               </w:rPr>
@@ -2429,13 +2793,15 @@
           </w:p>
           <w:p>
             <w:pPr>
-              <w:rPr>
-                <w:rFonts w:ascii="Times New Roman" w:hAnsi="Times New Roman" w:cs="Times New Roman"/>
-              </w:rPr>
-            </w:pPr>
-          </w:p>
-          <w:p>
-            <w:pPr>
+              <w:jc w:val="both"/>
+              <w:rPr>
+                <w:rFonts w:ascii="Times New Roman" w:hAnsi="Times New Roman" w:cs="Times New Roman"/>
+              </w:rPr>
+            </w:pPr>
+          </w:p>
+          <w:p>
+            <w:pPr>
+              <w:jc w:val="both"/>
               <w:rPr>
                 <w:rFonts w:ascii="Times New Roman" w:hAnsi="Times New Roman" w:cs="Times New Roman"/>
               </w:rPr>
@@ -2454,6 +2820,7 @@
           </w:tcPr>
           <w:p>
             <w:pPr>
+              <w:jc w:val="both"/>
               <w:rPr>
                 <w:rFonts w:ascii="Times New Roman" w:hAnsi="Times New Roman" w:cs="Times New Roman"/>
               </w:rPr>
@@ -2467,6 +2834,7 @@
           </w:p>
           <w:p>
             <w:pPr>
+              <w:jc w:val="both"/>
               <w:rPr>
                 <w:rFonts w:ascii="Times New Roman" w:hAnsi="Times New Roman" w:cs="Times New Roman"/>
               </w:rPr>
@@ -2480,6 +2848,7 @@
           </w:p>
           <w:p>
             <w:pPr>
+              <w:jc w:val="both"/>
               <w:rPr>
                 <w:rFonts w:ascii="Times New Roman" w:hAnsi="Times New Roman" w:cs="Times New Roman"/>
               </w:rPr>
@@ -2493,6 +2862,7 @@
           </w:p>
           <w:p>
             <w:pPr>
+              <w:jc w:val="both"/>
               <w:rPr>
                 <w:rFonts w:ascii="Times New Roman" w:hAnsi="Times New Roman" w:cs="Times New Roman"/>
               </w:rPr>
@@ -2506,6 +2876,7 @@
           </w:p>
           <w:p>
             <w:pPr>
+              <w:jc w:val="both"/>
               <w:rPr>
                 <w:rFonts w:ascii="Times New Roman" w:hAnsi="Times New Roman" w:cs="Times New Roman"/>
               </w:rPr>
@@ -2519,13 +2890,15 @@
           </w:p>
           <w:p>
             <w:pPr>
-              <w:rPr>
-                <w:rFonts w:ascii="Times New Roman" w:hAnsi="Times New Roman" w:cs="Times New Roman"/>
-              </w:rPr>
-            </w:pPr>
-          </w:p>
-          <w:p>
-            <w:pPr>
+              <w:jc w:val="both"/>
+              <w:rPr>
+                <w:rFonts w:ascii="Times New Roman" w:hAnsi="Times New Roman" w:cs="Times New Roman"/>
+              </w:rPr>
+            </w:pPr>
+          </w:p>
+          <w:p>
+            <w:pPr>
+              <w:jc w:val="both"/>
               <w:rPr>
                 <w:rFonts w:ascii="Times New Roman" w:hAnsi="Times New Roman" w:cs="Times New Roman"/>
               </w:rPr>
@@ -2556,6 +2929,7 @@
           </w:tcPr>
           <w:p>
             <w:pPr>
+              <w:jc w:val="both"/>
               <w:rPr>
                 <w:rFonts w:ascii="Times New Roman" w:hAnsi="Times New Roman" w:cs="Times New Roman"/>
               </w:rPr>
@@ -2569,6 +2943,7 @@
           </w:p>
           <w:p>
             <w:pPr>
+              <w:jc w:val="both"/>
               <w:rPr>
                 <w:rFonts w:ascii="Times New Roman" w:hAnsi="Times New Roman" w:cs="Times New Roman"/>
               </w:rPr>
@@ -2582,6 +2957,7 @@
           </w:p>
           <w:p>
             <w:pPr>
+              <w:jc w:val="both"/>
               <w:rPr>
                 <w:rFonts w:ascii="Times New Roman" w:hAnsi="Times New Roman" w:cs="Times New Roman"/>
               </w:rPr>
@@ -2595,6 +2971,7 @@
           </w:p>
           <w:p>
             <w:pPr>
+              <w:jc w:val="both"/>
               <w:rPr>
                 <w:rFonts w:ascii="Times New Roman" w:hAnsi="Times New Roman" w:cs="Times New Roman"/>
               </w:rPr>
@@ -2608,6 +2985,7 @@
           </w:p>
           <w:p>
             <w:pPr>
+              <w:jc w:val="both"/>
               <w:rPr>
                 <w:rFonts w:ascii="Times New Roman" w:hAnsi="Times New Roman" w:cs="Times New Roman"/>
               </w:rPr>
@@ -2621,22 +2999,60 @@
           </w:p>
           <w:p>
             <w:pPr>
-              <w:rPr>
-                <w:rFonts w:ascii="Times New Roman" w:hAnsi="Times New Roman" w:cs="Times New Roman"/>
-              </w:rPr>
-            </w:pPr>
-          </w:p>
-          <w:p>
-            <w:pPr>
-              <w:rPr>
-                <w:rFonts w:ascii="Times New Roman" w:hAnsi="Times New Roman" w:cs="Times New Roman"/>
-              </w:rPr>
-            </w:pPr>
-            <w:r>
-              <w:rPr>
-                <w:rFonts w:ascii="Times New Roman" w:hAnsi="Times New Roman" w:cs="Times New Roman"/>
-              </w:rPr>
-              <w:t>Swiggity swoogity, he’s a comin for your foodies.</w:t>
+              <w:jc w:val="both"/>
+              <w:rPr>
+                <w:rFonts w:ascii="Times New Roman" w:hAnsi="Times New Roman" w:cs="Times New Roman"/>
+              </w:rPr>
+            </w:pPr>
+          </w:p>
+          <w:p>
+            <w:pPr>
+              <w:jc w:val="both"/>
+              <w:rPr>
+                <w:rFonts w:ascii="Times New Roman" w:hAnsi="Times New Roman" w:cs="Times New Roman"/>
+              </w:rPr>
+            </w:pPr>
+            <w:proofErr w:type="spellStart"/>
+            <w:r>
+              <w:rPr>
+                <w:rFonts w:ascii="Times New Roman" w:hAnsi="Times New Roman" w:cs="Times New Roman"/>
+              </w:rPr>
+              <w:t>Swiggity</w:t>
+            </w:r>
+            <w:proofErr w:type="spellEnd"/>
+            <w:r>
+              <w:rPr>
+                <w:rFonts w:ascii="Times New Roman" w:hAnsi="Times New Roman" w:cs="Times New Roman"/>
+              </w:rPr>
+              <w:t xml:space="preserve"> </w:t>
+            </w:r>
+            <w:proofErr w:type="spellStart"/>
+            <w:r>
+              <w:rPr>
+                <w:rFonts w:ascii="Times New Roman" w:hAnsi="Times New Roman" w:cs="Times New Roman"/>
+              </w:rPr>
+              <w:t>swoogity</w:t>
+            </w:r>
+            <w:proofErr w:type="spellEnd"/>
+            <w:r>
+              <w:rPr>
+                <w:rFonts w:ascii="Times New Roman" w:hAnsi="Times New Roman" w:cs="Times New Roman"/>
+              </w:rPr>
+              <w:t xml:space="preserve">, he’s a </w:t>
+            </w:r>
+            <w:proofErr w:type="spellStart"/>
+            <w:r>
+              <w:rPr>
+                <w:rFonts w:ascii="Times New Roman" w:hAnsi="Times New Roman" w:cs="Times New Roman"/>
+              </w:rPr>
+              <w:t>comin</w:t>
+            </w:r>
+            <w:proofErr w:type="spellEnd"/>
+            <w:r>
+              <w:rPr>
+                <w:rFonts w:ascii="Times New Roman" w:hAnsi="Times New Roman" w:cs="Times New Roman"/>
+              </w:rPr>
+              <w:t xml:space="preserve"> for your foodies.</w:t>
             </w:r>
           </w:p>
         </w:tc>
@@ -2646,6 +3062,7 @@
           </w:tcPr>
           <w:p>
             <w:pPr>
+              <w:jc w:val="both"/>
               <w:rPr>
                 <w:rFonts w:ascii="Times New Roman" w:hAnsi="Times New Roman" w:cs="Times New Roman"/>
               </w:rPr>
@@ -2659,6 +3076,7 @@
           </w:p>
           <w:p>
             <w:pPr>
+              <w:jc w:val="both"/>
               <w:rPr>
                 <w:rFonts w:ascii="Times New Roman" w:hAnsi="Times New Roman" w:cs="Times New Roman"/>
               </w:rPr>
@@ -2672,6 +3090,7 @@
           </w:p>
           <w:p>
             <w:pPr>
+              <w:jc w:val="both"/>
               <w:rPr>
                 <w:rFonts w:ascii="Times New Roman" w:hAnsi="Times New Roman" w:cs="Times New Roman"/>
               </w:rPr>
@@ -2685,6 +3104,7 @@
           </w:p>
           <w:p>
             <w:pPr>
+              <w:jc w:val="both"/>
               <w:rPr>
                 <w:rFonts w:ascii="Times New Roman" w:hAnsi="Times New Roman" w:cs="Times New Roman"/>
               </w:rPr>
@@ -2698,6 +3118,7 @@
           </w:p>
           <w:p>
             <w:pPr>
+              <w:jc w:val="both"/>
               <w:rPr>
                 <w:rFonts w:ascii="Times New Roman" w:hAnsi="Times New Roman" w:cs="Times New Roman"/>
               </w:rPr>
@@ -2711,23 +3132,33 @@
           </w:p>
           <w:p>
             <w:pPr>
-              <w:rPr>
-                <w:rFonts w:ascii="Times New Roman" w:hAnsi="Times New Roman" w:cs="Times New Roman"/>
-              </w:rPr>
-            </w:pPr>
-          </w:p>
-          <w:p>
-            <w:pPr>
-              <w:rPr>
-                <w:rFonts w:ascii="Times New Roman" w:hAnsi="Times New Roman" w:cs="Times New Roman"/>
-              </w:rPr>
-            </w:pPr>
-            <w:r>
-              <w:rPr>
-                <w:rFonts w:ascii="Times New Roman" w:hAnsi="Times New Roman" w:cs="Times New Roman"/>
-              </w:rPr>
-              <w:t>They’re coming for your home base…sloooowly</w:t>
-            </w:r>
+              <w:jc w:val="both"/>
+              <w:rPr>
+                <w:rFonts w:ascii="Times New Roman" w:hAnsi="Times New Roman" w:cs="Times New Roman"/>
+              </w:rPr>
+            </w:pPr>
+          </w:p>
+          <w:p>
+            <w:pPr>
+              <w:jc w:val="both"/>
+              <w:rPr>
+                <w:rFonts w:ascii="Times New Roman" w:hAnsi="Times New Roman" w:cs="Times New Roman"/>
+              </w:rPr>
+            </w:pPr>
+            <w:r>
+              <w:rPr>
+                <w:rFonts w:ascii="Times New Roman" w:hAnsi="Times New Roman" w:cs="Times New Roman"/>
+              </w:rPr>
+              <w:t>They’re coming for your home base…</w:t>
+            </w:r>
+            <w:proofErr w:type="spellStart"/>
+            <w:r>
+              <w:rPr>
+                <w:rFonts w:ascii="Times New Roman" w:hAnsi="Times New Roman" w:cs="Times New Roman"/>
+              </w:rPr>
+              <w:t>sloooowly</w:t>
+            </w:r>
+            <w:proofErr w:type="spellEnd"/>
             <w:r>
               <w:rPr>
                 <w:rFonts w:ascii="Times New Roman" w:hAnsi="Times New Roman" w:cs="Times New Roman"/>
@@ -2744,6 +3175,7 @@
           </w:tcPr>
           <w:p>
             <w:pPr>
+              <w:jc w:val="both"/>
               <w:rPr>
                 <w:rFonts w:ascii="Times New Roman" w:hAnsi="Times New Roman" w:cs="Times New Roman"/>
               </w:rPr>
@@ -2757,6 +3189,7 @@
           </w:p>
           <w:p>
             <w:pPr>
+              <w:jc w:val="both"/>
               <w:rPr>
                 <w:rFonts w:ascii="Times New Roman" w:hAnsi="Times New Roman" w:cs="Times New Roman"/>
               </w:rPr>
@@ -2770,6 +3203,7 @@
           </w:p>
           <w:p>
             <w:pPr>
+              <w:jc w:val="both"/>
               <w:rPr>
                 <w:rFonts w:ascii="Times New Roman" w:hAnsi="Times New Roman" w:cs="Times New Roman"/>
               </w:rPr>
@@ -2783,6 +3217,7 @@
           </w:p>
           <w:p>
             <w:pPr>
+              <w:jc w:val="both"/>
               <w:rPr>
                 <w:rFonts w:ascii="Times New Roman" w:hAnsi="Times New Roman" w:cs="Times New Roman"/>
               </w:rPr>
@@ -2796,6 +3231,7 @@
           </w:p>
           <w:p>
             <w:pPr>
+              <w:jc w:val="both"/>
               <w:rPr>
                 <w:rFonts w:ascii="Times New Roman" w:hAnsi="Times New Roman" w:cs="Times New Roman"/>
               </w:rPr>
@@ -2809,13 +3245,15 @@
           </w:p>
           <w:p>
             <w:pPr>
-              <w:rPr>
-                <w:rFonts w:ascii="Times New Roman" w:hAnsi="Times New Roman" w:cs="Times New Roman"/>
-              </w:rPr>
-            </w:pPr>
-          </w:p>
-          <w:p>
-            <w:pPr>
+              <w:jc w:val="both"/>
+              <w:rPr>
+                <w:rFonts w:ascii="Times New Roman" w:hAnsi="Times New Roman" w:cs="Times New Roman"/>
+              </w:rPr>
+            </w:pPr>
+          </w:p>
+          <w:p>
+            <w:pPr>
+              <w:jc w:val="both"/>
               <w:rPr>
                 <w:rFonts w:ascii="Times New Roman" w:hAnsi="Times New Roman" w:cs="Times New Roman"/>
               </w:rPr>
@@ -2826,12 +3264,19 @@
               </w:rPr>
               <w:t xml:space="preserve">Anyone wondering why his </w:t>
             </w:r>
-            <w:r>
-              <w:rPr>
-                <w:rFonts w:ascii="Times New Roman" w:hAnsi="Times New Roman" w:cs="Times New Roman"/>
-              </w:rPr>
-              <w:lastRenderedPageBreak/>
-              <w:t>right arm is bigger than his left?</w:t>
+            <w:proofErr w:type="gramStart"/>
+            <w:r>
+              <w:rPr>
+                <w:rFonts w:ascii="Times New Roman" w:hAnsi="Times New Roman" w:cs="Times New Roman"/>
+              </w:rPr>
+              <w:t>right arm</w:t>
+            </w:r>
+            <w:proofErr w:type="gramEnd"/>
+            <w:r>
+              <w:rPr>
+                <w:rFonts w:ascii="Times New Roman" w:hAnsi="Times New Roman" w:cs="Times New Roman"/>
+              </w:rPr>
+              <w:t xml:space="preserve"> is bigger than his left?</w:t>
             </w:r>
           </w:p>
         </w:tc>
@@ -2841,20 +3286,21 @@
           </w:tcPr>
           <w:p>
             <w:pPr>
-              <w:rPr>
-                <w:rFonts w:ascii="Times New Roman" w:hAnsi="Times New Roman" w:cs="Times New Roman"/>
-              </w:rPr>
-            </w:pPr>
-            <w:r>
-              <w:rPr>
-                <w:rFonts w:ascii="Times New Roman" w:hAnsi="Times New Roman" w:cs="Times New Roman"/>
-              </w:rPr>
-              <w:lastRenderedPageBreak/>
+              <w:jc w:val="both"/>
+              <w:rPr>
+                <w:rFonts w:ascii="Times New Roman" w:hAnsi="Times New Roman" w:cs="Times New Roman"/>
+              </w:rPr>
+            </w:pPr>
+            <w:r>
+              <w:rPr>
+                <w:rFonts w:ascii="Times New Roman" w:hAnsi="Times New Roman" w:cs="Times New Roman"/>
+              </w:rPr>
               <w:t>ARMARO</w:t>
             </w:r>
           </w:p>
           <w:p>
             <w:pPr>
+              <w:jc w:val="both"/>
               <w:rPr>
                 <w:rFonts w:ascii="Times New Roman" w:hAnsi="Times New Roman" w:cs="Times New Roman"/>
               </w:rPr>
@@ -2868,6 +3314,7 @@
           </w:p>
           <w:p>
             <w:pPr>
+              <w:jc w:val="both"/>
               <w:rPr>
                 <w:rFonts w:ascii="Times New Roman" w:hAnsi="Times New Roman" w:cs="Times New Roman"/>
               </w:rPr>
@@ -2881,6 +3328,7 @@
           </w:p>
           <w:p>
             <w:pPr>
+              <w:jc w:val="both"/>
               <w:rPr>
                 <w:rFonts w:ascii="Times New Roman" w:hAnsi="Times New Roman" w:cs="Times New Roman"/>
               </w:rPr>
@@ -2894,6 +3342,7 @@
           </w:p>
           <w:p>
             <w:pPr>
+              <w:jc w:val="both"/>
               <w:rPr>
                 <w:rFonts w:ascii="Times New Roman" w:hAnsi="Times New Roman" w:cs="Times New Roman"/>
               </w:rPr>
@@ -2907,29 +3356,24 @@
           </w:p>
           <w:p>
             <w:pPr>
-              <w:rPr>
-                <w:rFonts w:ascii="Times New Roman" w:hAnsi="Times New Roman" w:cs="Times New Roman"/>
-              </w:rPr>
-            </w:pPr>
-          </w:p>
-          <w:p>
-            <w:pPr>
-              <w:rPr>
-                <w:rFonts w:ascii="Times New Roman" w:hAnsi="Times New Roman" w:cs="Times New Roman"/>
-              </w:rPr>
-            </w:pPr>
-            <w:r>
-              <w:rPr>
-                <w:rFonts w:ascii="Times New Roman" w:hAnsi="Times New Roman" w:cs="Times New Roman"/>
-              </w:rPr>
-              <w:t xml:space="preserve">After a lot of working out, his </w:t>
-            </w:r>
-            <w:r>
-              <w:rPr>
-                <w:rFonts w:ascii="Times New Roman" w:hAnsi="Times New Roman" w:cs="Times New Roman"/>
-              </w:rPr>
-              <w:lastRenderedPageBreak/>
-              <w:t>arms are now both equally large.  H</w:t>
+              <w:jc w:val="both"/>
+              <w:rPr>
+                <w:rFonts w:ascii="Times New Roman" w:hAnsi="Times New Roman" w:cs="Times New Roman"/>
+              </w:rPr>
+            </w:pPr>
+          </w:p>
+          <w:p>
+            <w:pPr>
+              <w:jc w:val="both"/>
+              <w:rPr>
+                <w:rFonts w:ascii="Times New Roman" w:hAnsi="Times New Roman" w:cs="Times New Roman"/>
+              </w:rPr>
+            </w:pPr>
+            <w:r>
+              <w:rPr>
+                <w:rFonts w:ascii="Times New Roman" w:hAnsi="Times New Roman" w:cs="Times New Roman"/>
+              </w:rPr>
+              <w:t>After a lot of working out, his arms are now both equally large.  H</w:t>
             </w:r>
             <w:r>
               <w:rPr>
@@ -2951,20 +3395,21 @@
           </w:tcPr>
           <w:p>
             <w:pPr>
-              <w:rPr>
-                <w:rFonts w:ascii="Times New Roman" w:hAnsi="Times New Roman" w:cs="Times New Roman"/>
-              </w:rPr>
-            </w:pPr>
-            <w:r>
-              <w:rPr>
-                <w:rFonts w:ascii="Times New Roman" w:hAnsi="Times New Roman" w:cs="Times New Roman"/>
-              </w:rPr>
-              <w:lastRenderedPageBreak/>
+              <w:jc w:val="both"/>
+              <w:rPr>
+                <w:rFonts w:ascii="Times New Roman" w:hAnsi="Times New Roman" w:cs="Times New Roman"/>
+              </w:rPr>
+            </w:pPr>
+            <w:r>
+              <w:rPr>
+                <w:rFonts w:ascii="Times New Roman" w:hAnsi="Times New Roman" w:cs="Times New Roman"/>
+              </w:rPr>
               <w:t>PYUKI</w:t>
             </w:r>
           </w:p>
           <w:p>
             <w:pPr>
+              <w:jc w:val="both"/>
               <w:rPr>
                 <w:rFonts w:ascii="Times New Roman" w:hAnsi="Times New Roman" w:cs="Times New Roman"/>
               </w:rPr>
@@ -2978,6 +3423,7 @@
           </w:p>
           <w:p>
             <w:pPr>
+              <w:jc w:val="both"/>
               <w:rPr>
                 <w:rFonts w:ascii="Times New Roman" w:hAnsi="Times New Roman" w:cs="Times New Roman"/>
               </w:rPr>
@@ -2991,6 +3437,7 @@
           </w:p>
           <w:p>
             <w:pPr>
+              <w:jc w:val="both"/>
               <w:rPr>
                 <w:rFonts w:ascii="Times New Roman" w:hAnsi="Times New Roman" w:cs="Times New Roman"/>
               </w:rPr>
@@ -3004,6 +3451,7 @@
           </w:p>
           <w:p>
             <w:pPr>
+              <w:jc w:val="both"/>
               <w:rPr>
                 <w:rFonts w:ascii="Times New Roman" w:hAnsi="Times New Roman" w:cs="Times New Roman"/>
               </w:rPr>
@@ -3017,29 +3465,38 @@
           </w:p>
           <w:p>
             <w:pPr>
-              <w:rPr>
-                <w:rFonts w:ascii="Times New Roman" w:hAnsi="Times New Roman" w:cs="Times New Roman"/>
-              </w:rPr>
-            </w:pPr>
-          </w:p>
-          <w:p>
-            <w:pPr>
-              <w:rPr>
-                <w:rFonts w:ascii="Times New Roman" w:hAnsi="Times New Roman" w:cs="Times New Roman"/>
-              </w:rPr>
-            </w:pPr>
-            <w:r>
-              <w:rPr>
-                <w:rFonts w:ascii="Times New Roman" w:hAnsi="Times New Roman" w:cs="Times New Roman"/>
-              </w:rPr>
-              <w:t xml:space="preserve">Don’t let his adorable wings </w:t>
-            </w:r>
-            <w:r>
-              <w:rPr>
-                <w:rFonts w:ascii="Times New Roman" w:hAnsi="Times New Roman" w:cs="Times New Roman"/>
-              </w:rPr>
-              <w:lastRenderedPageBreak/>
-              <w:t>and his cute derpy face fool you.  He’s actually</w:t>
+              <w:jc w:val="both"/>
+              <w:rPr>
+                <w:rFonts w:ascii="Times New Roman" w:hAnsi="Times New Roman" w:cs="Times New Roman"/>
+              </w:rPr>
+            </w:pPr>
+          </w:p>
+          <w:p>
+            <w:pPr>
+              <w:jc w:val="both"/>
+              <w:rPr>
+                <w:rFonts w:ascii="Times New Roman" w:hAnsi="Times New Roman" w:cs="Times New Roman"/>
+              </w:rPr>
+            </w:pPr>
+            <w:r>
+              <w:rPr>
+                <w:rFonts w:ascii="Times New Roman" w:hAnsi="Times New Roman" w:cs="Times New Roman"/>
+              </w:rPr>
+              <w:t xml:space="preserve">Don’t let his adorable wings and his cute </w:t>
+            </w:r>
+            <w:proofErr w:type="spellStart"/>
+            <w:r>
+              <w:rPr>
+                <w:rFonts w:ascii="Times New Roman" w:hAnsi="Times New Roman" w:cs="Times New Roman"/>
+              </w:rPr>
+              <w:t>derpy</w:t>
+            </w:r>
+            <w:proofErr w:type="spellEnd"/>
+            <w:r>
+              <w:rPr>
+                <w:rFonts w:ascii="Times New Roman" w:hAnsi="Times New Roman" w:cs="Times New Roman"/>
+              </w:rPr>
+              <w:t xml:space="preserve"> face fool you.  He’s actually</w:t>
             </w:r>
             <w:r>
               <w:rPr>
@@ -3061,20 +3518,21 @@
           </w:tcPr>
           <w:p>
             <w:pPr>
-              <w:rPr>
-                <w:rFonts w:ascii="Times New Roman" w:hAnsi="Times New Roman" w:cs="Times New Roman"/>
-              </w:rPr>
-            </w:pPr>
-            <w:r>
-              <w:rPr>
-                <w:rFonts w:ascii="Times New Roman" w:hAnsi="Times New Roman" w:cs="Times New Roman"/>
-              </w:rPr>
-              <w:lastRenderedPageBreak/>
+              <w:jc w:val="both"/>
+              <w:rPr>
+                <w:rFonts w:ascii="Times New Roman" w:hAnsi="Times New Roman" w:cs="Times New Roman"/>
+              </w:rPr>
+            </w:pPr>
+            <w:r>
+              <w:rPr>
+                <w:rFonts w:ascii="Times New Roman" w:hAnsi="Times New Roman" w:cs="Times New Roman"/>
+              </w:rPr>
               <w:t>PYUCHU</w:t>
             </w:r>
           </w:p>
           <w:p>
             <w:pPr>
+              <w:jc w:val="both"/>
               <w:rPr>
                 <w:rFonts w:ascii="Times New Roman" w:hAnsi="Times New Roman" w:cs="Times New Roman"/>
               </w:rPr>
@@ -3088,6 +3546,7 @@
           </w:p>
           <w:p>
             <w:pPr>
+              <w:jc w:val="both"/>
               <w:rPr>
                 <w:rFonts w:ascii="Times New Roman" w:hAnsi="Times New Roman" w:cs="Times New Roman"/>
               </w:rPr>
@@ -3101,6 +3560,7 @@
           </w:p>
           <w:p>
             <w:pPr>
+              <w:jc w:val="both"/>
               <w:rPr>
                 <w:rFonts w:ascii="Times New Roman" w:hAnsi="Times New Roman" w:cs="Times New Roman"/>
               </w:rPr>
@@ -3114,6 +3574,7 @@
           </w:p>
           <w:p>
             <w:pPr>
+              <w:jc w:val="both"/>
               <w:rPr>
                 <w:rFonts w:ascii="Times New Roman" w:hAnsi="Times New Roman" w:cs="Times New Roman"/>
               </w:rPr>
@@ -3127,29 +3588,24 @@
           </w:p>
           <w:p>
             <w:pPr>
-              <w:rPr>
-                <w:rFonts w:ascii="Times New Roman" w:hAnsi="Times New Roman" w:cs="Times New Roman"/>
-              </w:rPr>
-            </w:pPr>
-          </w:p>
-          <w:p>
-            <w:pPr>
-              <w:rPr>
-                <w:rFonts w:ascii="Times New Roman" w:hAnsi="Times New Roman" w:cs="Times New Roman"/>
-              </w:rPr>
-            </w:pPr>
-            <w:r>
-              <w:rPr>
-                <w:rFonts w:ascii="Times New Roman" w:hAnsi="Times New Roman" w:cs="Times New Roman"/>
-              </w:rPr>
-              <w:t xml:space="preserve">Now he has two mouths.  The </w:t>
-            </w:r>
-            <w:r>
-              <w:rPr>
-                <w:rFonts w:ascii="Times New Roman" w:hAnsi="Times New Roman" w:cs="Times New Roman"/>
-              </w:rPr>
-              <w:lastRenderedPageBreak/>
-              <w:t>better to eat you with</w:t>
+              <w:jc w:val="both"/>
+              <w:rPr>
+                <w:rFonts w:ascii="Times New Roman" w:hAnsi="Times New Roman" w:cs="Times New Roman"/>
+              </w:rPr>
+            </w:pPr>
+          </w:p>
+          <w:p>
+            <w:pPr>
+              <w:jc w:val="both"/>
+              <w:rPr>
+                <w:rFonts w:ascii="Times New Roman" w:hAnsi="Times New Roman" w:cs="Times New Roman"/>
+              </w:rPr>
+            </w:pPr>
+            <w:r>
+              <w:rPr>
+                <w:rFonts w:ascii="Times New Roman" w:hAnsi="Times New Roman" w:cs="Times New Roman"/>
+              </w:rPr>
+              <w:t>Now he has two mouths.  The better to eat you with</w:t>
             </w:r>
             <w:r>
               <w:rPr>
@@ -3168,22 +3624,21 @@
           </w:tcPr>
           <w:p>
             <w:pPr>
-              <w:jc w:val="center"/>
-              <w:rPr>
-                <w:rFonts w:ascii="Times New Roman" w:hAnsi="Times New Roman" w:cs="Times New Roman"/>
-              </w:rPr>
-            </w:pPr>
-            <w:r>
-              <w:rPr>
-                <w:rFonts w:ascii="Times New Roman" w:hAnsi="Times New Roman" w:cs="Times New Roman"/>
-              </w:rPr>
-              <w:lastRenderedPageBreak/>
+              <w:jc w:val="both"/>
+              <w:rPr>
+                <w:rFonts w:ascii="Times New Roman" w:hAnsi="Times New Roman" w:cs="Times New Roman"/>
+              </w:rPr>
+            </w:pPr>
+            <w:r>
+              <w:rPr>
+                <w:rFonts w:ascii="Times New Roman" w:hAnsi="Times New Roman" w:cs="Times New Roman"/>
+              </w:rPr>
               <w:t>EATBOT</w:t>
             </w:r>
           </w:p>
           <w:p>
             <w:pPr>
-              <w:jc w:val="center"/>
+              <w:jc w:val="both"/>
               <w:rPr>
                 <w:rFonts w:ascii="Times New Roman" w:hAnsi="Times New Roman" w:cs="Times New Roman"/>
               </w:rPr>
@@ -3197,7 +3652,7 @@
           </w:p>
           <w:p>
             <w:pPr>
-              <w:jc w:val="center"/>
+              <w:jc w:val="both"/>
               <w:rPr>
                 <w:rFonts w:ascii="Times New Roman" w:hAnsi="Times New Roman" w:cs="Times New Roman"/>
               </w:rPr>
@@ -3211,7 +3666,7 @@
           </w:p>
           <w:p>
             <w:pPr>
-              <w:jc w:val="center"/>
+              <w:jc w:val="both"/>
               <w:rPr>
                 <w:rFonts w:ascii="Times New Roman" w:hAnsi="Times New Roman" w:cs="Times New Roman"/>
               </w:rPr>
@@ -3225,7 +3680,7 @@
           </w:p>
           <w:p>
             <w:pPr>
-              <w:jc w:val="center"/>
+              <w:jc w:val="both"/>
               <w:rPr>
                 <w:rFonts w:ascii="Times New Roman" w:hAnsi="Times New Roman" w:cs="Times New Roman"/>
               </w:rPr>
@@ -3239,7 +3694,7 @@
           </w:p>
           <w:p>
             <w:pPr>
-              <w:jc w:val="center"/>
+              <w:jc w:val="both"/>
               <w:rPr>
                 <w:rFonts w:ascii="Times New Roman" w:hAnsi="Times New Roman" w:cs="Times New Roman"/>
               </w:rPr>
@@ -3268,7 +3723,21 @@
               <w:rPr>
                 <w:rFonts w:ascii="Times New Roman" w:hAnsi="Times New Roman" w:cs="Times New Roman"/>
               </w:rPr>
-              <w:t xml:space="preserve">Sonic or Megaman villains.  He’s a completely original creation </w:t>
+              <w:t xml:space="preserve">Sonic or </w:t>
+            </w:r>
+            <w:proofErr w:type="spellStart"/>
+            <w:r>
+              <w:rPr>
+                <w:rFonts w:ascii="Times New Roman" w:hAnsi="Times New Roman" w:cs="Times New Roman"/>
+              </w:rPr>
+              <w:t>Megaman</w:t>
+            </w:r>
+            <w:proofErr w:type="spellEnd"/>
+            <w:r>
+              <w:rPr>
+                <w:rFonts w:ascii="Times New Roman" w:hAnsi="Times New Roman" w:cs="Times New Roman"/>
+              </w:rPr>
+              <w:t xml:space="preserve"> villains.  He’s a completely original creation </w:t>
             </w:r>
             <w:r>
               <w:rPr>
@@ -3299,7 +3768,21 @@
               <w:rPr>
                 <w:rFonts w:ascii="Times New Roman" w:hAnsi="Times New Roman" w:cs="Times New Roman"/>
               </w:rPr>
-              <w:t>OTE: Capcom and Sega, please don’</w:t>
+              <w:t xml:space="preserve">OTE: Capcom and </w:t>
+            </w:r>
+            <w:proofErr w:type="gramStart"/>
+            <w:r>
+              <w:rPr>
+                <w:rFonts w:ascii="Times New Roman" w:hAnsi="Times New Roman" w:cs="Times New Roman"/>
+              </w:rPr>
+              <w:t>Sega,</w:t>
+            </w:r>
+            <w:proofErr w:type="gramEnd"/>
+            <w:r>
+              <w:rPr>
+                <w:rFonts w:ascii="Times New Roman" w:hAnsi="Times New Roman" w:cs="Times New Roman"/>
+              </w:rPr>
+              <w:t xml:space="preserve"> please don’</w:t>
             </w:r>
             <w:r>
               <w:rPr>
@@ -3315,6 +3798,7 @@
           </w:tcPr>
           <w:p>
             <w:pPr>
+              <w:jc w:val="both"/>
               <w:rPr>
                 <w:rFonts w:ascii="Times New Roman" w:hAnsi="Times New Roman" w:cs="Times New Roman"/>
               </w:rPr>
@@ -3328,6 +3812,7 @@
           </w:p>
           <w:p>
             <w:pPr>
+              <w:jc w:val="both"/>
               <w:rPr>
                 <w:rFonts w:ascii="Times New Roman" w:hAnsi="Times New Roman" w:cs="Times New Roman"/>
               </w:rPr>
@@ -3341,6 +3826,7 @@
           </w:p>
           <w:p>
             <w:pPr>
+              <w:jc w:val="both"/>
               <w:rPr>
                 <w:rFonts w:ascii="Times New Roman" w:hAnsi="Times New Roman" w:cs="Times New Roman"/>
               </w:rPr>
@@ -3354,6 +3840,7 @@
           </w:p>
           <w:p>
             <w:pPr>
+              <w:jc w:val="both"/>
               <w:rPr>
                 <w:rFonts w:ascii="Times New Roman" w:hAnsi="Times New Roman" w:cs="Times New Roman"/>
               </w:rPr>
@@ -3367,6 +3854,7 @@
           </w:p>
           <w:p>
             <w:pPr>
+              <w:jc w:val="both"/>
               <w:rPr>
                 <w:rFonts w:ascii="Times New Roman" w:hAnsi="Times New Roman" w:cs="Times New Roman"/>
               </w:rPr>
@@ -3380,40 +3868,84 @@
           </w:p>
           <w:p>
             <w:pPr>
-              <w:rPr>
-                <w:rFonts w:ascii="Times New Roman" w:hAnsi="Times New Roman" w:cs="Times New Roman"/>
-              </w:rPr>
-            </w:pPr>
-          </w:p>
-          <w:p>
-            <w:pPr>
-              <w:rPr>
-                <w:rFonts w:ascii="Times New Roman" w:hAnsi="Times New Roman" w:cs="Times New Roman"/>
-              </w:rPr>
-            </w:pPr>
-            <w:r>
-              <w:rPr>
-                <w:rFonts w:ascii="Times New Roman" w:hAnsi="Times New Roman" w:cs="Times New Roman"/>
-              </w:rPr>
-              <w:t>From a lab of a crazy scientist, Bulby was one of the few creations to escape his control and now joins the Monsters because he had nothing to do Friday night.</w:t>
-            </w:r>
-            <w:r>
-              <w:rPr>
-                <w:rFonts w:ascii="Times New Roman" w:hAnsi="Times New Roman" w:cs="Times New Roman"/>
-              </w:rPr>
-              <w:t xml:space="preserve">  He is planning on an organization he calls E.V.I.L. also known as “Every Vil</w:t>
-            </w:r>
-            <w:r>
-              <w:rPr>
-                <w:rFonts w:ascii="Times New Roman" w:hAnsi="Times New Roman" w:cs="Times New Roman"/>
-              </w:rPr>
-              <w:t>llain is Light</w:t>
-            </w:r>
-            <w:r>
-              <w:rPr>
-                <w:rFonts w:ascii="Times New Roman" w:hAnsi="Times New Roman" w:cs="Times New Roman"/>
-              </w:rPr>
-              <w:t>bulbs”</w:t>
+              <w:jc w:val="both"/>
+              <w:rPr>
+                <w:rFonts w:ascii="Times New Roman" w:hAnsi="Times New Roman" w:cs="Times New Roman"/>
+              </w:rPr>
+            </w:pPr>
+          </w:p>
+          <w:p>
+            <w:pPr>
+              <w:jc w:val="both"/>
+              <w:rPr>
+                <w:rFonts w:ascii="Times New Roman" w:hAnsi="Times New Roman" w:cs="Times New Roman"/>
+              </w:rPr>
+            </w:pPr>
+            <w:r>
+              <w:rPr>
+                <w:rFonts w:ascii="Times New Roman" w:hAnsi="Times New Roman" w:cs="Times New Roman"/>
+              </w:rPr>
+              <w:t xml:space="preserve">From a lab of a crazy scientist, </w:t>
+            </w:r>
+            <w:proofErr w:type="spellStart"/>
+            <w:r>
+              <w:rPr>
+                <w:rFonts w:ascii="Times New Roman" w:hAnsi="Times New Roman" w:cs="Times New Roman"/>
+              </w:rPr>
+              <w:t>Bulby</w:t>
+            </w:r>
+            <w:proofErr w:type="spellEnd"/>
+            <w:r>
+              <w:rPr>
+                <w:rFonts w:ascii="Times New Roman" w:hAnsi="Times New Roman" w:cs="Times New Roman"/>
+              </w:rPr>
+              <w:t xml:space="preserve"> was one of the few creations to escape his control and now joins the Monsters because he had nothing to do Friday night.</w:t>
+            </w:r>
+            <w:r>
+              <w:rPr>
+                <w:rFonts w:ascii="Times New Roman" w:hAnsi="Times New Roman" w:cs="Times New Roman"/>
+              </w:rPr>
+              <w:t xml:space="preserve">  He is planning on an organization he calls E.V.I.L. also known as “Every </w:t>
+            </w:r>
+            <w:proofErr w:type="spellStart"/>
+            <w:r>
+              <w:rPr>
+                <w:rFonts w:ascii="Times New Roman" w:hAnsi="Times New Roman" w:cs="Times New Roman"/>
+              </w:rPr>
+              <w:t>Vil</w:t>
+            </w:r>
+            <w:r>
+              <w:rPr>
+                <w:rFonts w:ascii="Times New Roman" w:hAnsi="Times New Roman" w:cs="Times New Roman"/>
+              </w:rPr>
+              <w:t>llain</w:t>
+            </w:r>
+            <w:proofErr w:type="spellEnd"/>
+            <w:r>
+              <w:rPr>
+                <w:rFonts w:ascii="Times New Roman" w:hAnsi="Times New Roman" w:cs="Times New Roman"/>
+              </w:rPr>
+              <w:t xml:space="preserve"> is </w:t>
+            </w:r>
+            <w:proofErr w:type="spellStart"/>
+            <w:r>
+              <w:rPr>
+                <w:rFonts w:ascii="Times New Roman" w:hAnsi="Times New Roman" w:cs="Times New Roman"/>
+              </w:rPr>
+              <w:t>Light</w:t>
+            </w:r>
+            <w:r>
+              <w:rPr>
+                <w:rFonts w:ascii="Times New Roman" w:hAnsi="Times New Roman" w:cs="Times New Roman"/>
+              </w:rPr>
+              <w:t>bulbs</w:t>
+            </w:r>
+            <w:proofErr w:type="spellEnd"/>
+            <w:r>
+              <w:rPr>
+                <w:rFonts w:ascii="Times New Roman" w:hAnsi="Times New Roman" w:cs="Times New Roman"/>
+              </w:rPr>
+              <w:t>”</w:t>
             </w:r>
           </w:p>
         </w:tc>
@@ -3423,6 +3955,7 @@
           </w:tcPr>
           <w:p>
             <w:pPr>
+              <w:jc w:val="both"/>
               <w:rPr>
                 <w:rFonts w:ascii="Times New Roman" w:hAnsi="Times New Roman" w:cs="Times New Roman"/>
               </w:rPr>
@@ -3436,6 +3969,7 @@
           </w:p>
           <w:p>
             <w:pPr>
+              <w:jc w:val="both"/>
               <w:rPr>
                 <w:rFonts w:ascii="Times New Roman" w:hAnsi="Times New Roman" w:cs="Times New Roman"/>
               </w:rPr>
@@ -3449,6 +3983,7 @@
           </w:p>
           <w:p>
             <w:pPr>
+              <w:jc w:val="both"/>
               <w:rPr>
                 <w:rFonts w:ascii="Times New Roman" w:hAnsi="Times New Roman" w:cs="Times New Roman"/>
               </w:rPr>
@@ -3462,6 +3997,7 @@
           </w:p>
           <w:p>
             <w:pPr>
+              <w:jc w:val="both"/>
               <w:rPr>
                 <w:rFonts w:ascii="Times New Roman" w:hAnsi="Times New Roman" w:cs="Times New Roman"/>
               </w:rPr>
@@ -3475,6 +4011,7 @@
           </w:p>
           <w:p>
             <w:pPr>
+              <w:jc w:val="both"/>
               <w:rPr>
                 <w:rFonts w:ascii="Times New Roman" w:hAnsi="Times New Roman" w:cs="Times New Roman"/>
               </w:rPr>
@@ -3488,22 +4025,38 @@
           </w:p>
           <w:p>
             <w:pPr>
-              <w:rPr>
-                <w:rFonts w:ascii="Times New Roman" w:hAnsi="Times New Roman" w:cs="Times New Roman"/>
-              </w:rPr>
-            </w:pPr>
-          </w:p>
-          <w:p>
-            <w:pPr>
-              <w:rPr>
-                <w:rFonts w:ascii="Times New Roman" w:hAnsi="Times New Roman" w:cs="Times New Roman"/>
-              </w:rPr>
-            </w:pPr>
-            <w:r>
-              <w:rPr>
-                <w:rFonts w:ascii="Times New Roman" w:hAnsi="Times New Roman" w:cs="Times New Roman"/>
-              </w:rPr>
-              <w:t>He hates being called Lazur.  He is very shy and has never told anyone his real name.  His real name is Mike.</w:t>
+              <w:jc w:val="both"/>
+              <w:rPr>
+                <w:rFonts w:ascii="Times New Roman" w:hAnsi="Times New Roman" w:cs="Times New Roman"/>
+              </w:rPr>
+            </w:pPr>
+          </w:p>
+          <w:p>
+            <w:pPr>
+              <w:jc w:val="both"/>
+              <w:rPr>
+                <w:rFonts w:ascii="Times New Roman" w:hAnsi="Times New Roman" w:cs="Times New Roman"/>
+              </w:rPr>
+            </w:pPr>
+            <w:r>
+              <w:rPr>
+                <w:rFonts w:ascii="Times New Roman" w:hAnsi="Times New Roman" w:cs="Times New Roman"/>
+              </w:rPr>
+              <w:t xml:space="preserve">He hates being called </w:t>
+            </w:r>
+            <w:proofErr w:type="spellStart"/>
+            <w:r>
+              <w:rPr>
+                <w:rFonts w:ascii="Times New Roman" w:hAnsi="Times New Roman" w:cs="Times New Roman"/>
+              </w:rPr>
+              <w:t>Lazur</w:t>
+            </w:r>
+            <w:proofErr w:type="spellEnd"/>
+            <w:r>
+              <w:rPr>
+                <w:rFonts w:ascii="Times New Roman" w:hAnsi="Times New Roman" w:cs="Times New Roman"/>
+              </w:rPr>
+              <w:t>.  He is very shy and has never told anyone his real name.  His real name is Mike.</w:t>
             </w:r>
           </w:p>
         </w:tc>
@@ -3515,6 +4068,7 @@
           </w:tcPr>
           <w:p>
             <w:pPr>
+              <w:jc w:val="both"/>
               <w:rPr>
                 <w:rFonts w:ascii="Times New Roman" w:hAnsi="Times New Roman" w:cs="Times New Roman"/>
               </w:rPr>
@@ -3528,6 +4082,7 @@
           </w:p>
           <w:p>
             <w:pPr>
+              <w:jc w:val="both"/>
               <w:rPr>
                 <w:rFonts w:ascii="Times New Roman" w:hAnsi="Times New Roman" w:cs="Times New Roman"/>
               </w:rPr>
@@ -3541,6 +4096,7 @@
           </w:p>
           <w:p>
             <w:pPr>
+              <w:jc w:val="both"/>
               <w:rPr>
                 <w:rFonts w:ascii="Times New Roman" w:hAnsi="Times New Roman" w:cs="Times New Roman"/>
               </w:rPr>
@@ -3554,6 +4110,7 @@
           </w:p>
           <w:p>
             <w:pPr>
+              <w:jc w:val="both"/>
               <w:rPr>
                 <w:rFonts w:ascii="Times New Roman" w:hAnsi="Times New Roman" w:cs="Times New Roman"/>
               </w:rPr>
@@ -3567,6 +4124,7 @@
           </w:p>
           <w:p>
             <w:pPr>
+              <w:jc w:val="both"/>
               <w:rPr>
                 <w:rFonts w:ascii="Times New Roman" w:hAnsi="Times New Roman" w:cs="Times New Roman"/>
               </w:rPr>
@@ -3580,13 +4138,15 @@
           </w:p>
           <w:p>
             <w:pPr>
-              <w:rPr>
-                <w:rFonts w:ascii="Times New Roman" w:hAnsi="Times New Roman" w:cs="Times New Roman"/>
-              </w:rPr>
-            </w:pPr>
-          </w:p>
-          <w:p>
-            <w:pPr>
+              <w:jc w:val="both"/>
+              <w:rPr>
+                <w:rFonts w:ascii="Times New Roman" w:hAnsi="Times New Roman" w:cs="Times New Roman"/>
+              </w:rPr>
+            </w:pPr>
+          </w:p>
+          <w:p>
+            <w:pPr>
+              <w:jc w:val="both"/>
               <w:rPr>
                 <w:rFonts w:ascii="Times New Roman" w:hAnsi="Times New Roman" w:cs="Times New Roman"/>
               </w:rPr>
@@ -3605,6 +4165,7 @@
           </w:tcPr>
           <w:p>
             <w:pPr>
+              <w:jc w:val="both"/>
               <w:rPr>
                 <w:rFonts w:ascii="Times New Roman" w:hAnsi="Times New Roman" w:cs="Times New Roman"/>
               </w:rPr>
@@ -3618,6 +4179,7 @@
           </w:p>
           <w:p>
             <w:pPr>
+              <w:jc w:val="both"/>
               <w:rPr>
                 <w:rFonts w:ascii="Times New Roman" w:hAnsi="Times New Roman" w:cs="Times New Roman"/>
               </w:rPr>
@@ -3631,6 +4193,7 @@
           </w:p>
           <w:p>
             <w:pPr>
+              <w:jc w:val="both"/>
               <w:rPr>
                 <w:rFonts w:ascii="Times New Roman" w:hAnsi="Times New Roman" w:cs="Times New Roman"/>
               </w:rPr>
@@ -3644,6 +4207,7 @@
           </w:p>
           <w:p>
             <w:pPr>
+              <w:jc w:val="both"/>
               <w:rPr>
                 <w:rFonts w:ascii="Times New Roman" w:hAnsi="Times New Roman" w:cs="Times New Roman"/>
               </w:rPr>
@@ -3657,6 +4221,7 @@
           </w:p>
           <w:p>
             <w:pPr>
+              <w:jc w:val="both"/>
               <w:rPr>
                 <w:rFonts w:ascii="Times New Roman" w:hAnsi="Times New Roman" w:cs="Times New Roman"/>
               </w:rPr>
@@ -3670,13 +4235,15 @@
           </w:p>
           <w:p>
             <w:pPr>
-              <w:rPr>
-                <w:rFonts w:ascii="Times New Roman" w:hAnsi="Times New Roman" w:cs="Times New Roman"/>
-              </w:rPr>
-            </w:pPr>
-          </w:p>
-          <w:p>
-            <w:pPr>
+              <w:jc w:val="both"/>
+              <w:rPr>
+                <w:rFonts w:ascii="Times New Roman" w:hAnsi="Times New Roman" w:cs="Times New Roman"/>
+              </w:rPr>
+            </w:pPr>
+          </w:p>
+          <w:p>
+            <w:pPr>
+              <w:jc w:val="both"/>
               <w:rPr>
                 <w:rFonts w:ascii="Times New Roman" w:hAnsi="Times New Roman" w:cs="Times New Roman"/>
               </w:rPr>
@@ -3695,6 +4262,7 @@
           </w:tcPr>
           <w:p>
             <w:pPr>
+              <w:jc w:val="both"/>
               <w:rPr>
                 <w:rFonts w:ascii="Times New Roman" w:hAnsi="Times New Roman" w:cs="Times New Roman"/>
               </w:rPr>
@@ -3708,6 +4276,7 @@
           </w:p>
           <w:p>
             <w:pPr>
+              <w:jc w:val="both"/>
               <w:rPr>
                 <w:rFonts w:ascii="Times New Roman" w:hAnsi="Times New Roman" w:cs="Times New Roman"/>
               </w:rPr>
@@ -3721,6 +4290,7 @@
           </w:p>
           <w:p>
             <w:pPr>
+              <w:jc w:val="both"/>
               <w:rPr>
                 <w:rFonts w:ascii="Times New Roman" w:hAnsi="Times New Roman" w:cs="Times New Roman"/>
               </w:rPr>
@@ -3734,6 +4304,7 @@
           </w:p>
           <w:p>
             <w:pPr>
+              <w:jc w:val="both"/>
               <w:rPr>
                 <w:rFonts w:ascii="Times New Roman" w:hAnsi="Times New Roman" w:cs="Times New Roman"/>
               </w:rPr>
@@ -3747,6 +4318,7 @@
           </w:p>
           <w:p>
             <w:pPr>
+              <w:jc w:val="both"/>
               <w:rPr>
                 <w:rFonts w:ascii="Times New Roman" w:hAnsi="Times New Roman" w:cs="Times New Roman"/>
               </w:rPr>
@@ -3760,13 +4332,15 @@
           </w:p>
           <w:p>
             <w:pPr>
-              <w:rPr>
-                <w:rFonts w:ascii="Times New Roman" w:hAnsi="Times New Roman" w:cs="Times New Roman"/>
-              </w:rPr>
-            </w:pPr>
-          </w:p>
-          <w:p>
-            <w:pPr>
+              <w:jc w:val="both"/>
+              <w:rPr>
+                <w:rFonts w:ascii="Times New Roman" w:hAnsi="Times New Roman" w:cs="Times New Roman"/>
+              </w:rPr>
+            </w:pPr>
+          </w:p>
+          <w:p>
+            <w:pPr>
+              <w:jc w:val="both"/>
               <w:rPr>
                 <w:rFonts w:ascii="Times New Roman" w:hAnsi="Times New Roman" w:cs="Times New Roman"/>
               </w:rPr>
@@ -3791,6 +4365,7 @@
           </w:tcPr>
           <w:p>
             <w:pPr>
+              <w:jc w:val="both"/>
               <w:rPr>
                 <w:rFonts w:ascii="Times New Roman" w:hAnsi="Times New Roman" w:cs="Times New Roman"/>
               </w:rPr>
@@ -3804,6 +4379,7 @@
           </w:p>
           <w:p>
             <w:pPr>
+              <w:jc w:val="both"/>
               <w:rPr>
                 <w:rFonts w:ascii="Times New Roman" w:hAnsi="Times New Roman" w:cs="Times New Roman"/>
               </w:rPr>
@@ -3817,6 +4393,7 @@
           </w:p>
           <w:p>
             <w:pPr>
+              <w:jc w:val="both"/>
               <w:rPr>
                 <w:rFonts w:ascii="Times New Roman" w:hAnsi="Times New Roman" w:cs="Times New Roman"/>
               </w:rPr>
@@ -3830,6 +4407,7 @@
           </w:p>
           <w:p>
             <w:pPr>
+              <w:jc w:val="both"/>
               <w:rPr>
                 <w:rFonts w:ascii="Times New Roman" w:hAnsi="Times New Roman" w:cs="Times New Roman"/>
               </w:rPr>
@@ -3843,6 +4421,7 @@
           </w:p>
           <w:p>
             <w:pPr>
+              <w:jc w:val="both"/>
               <w:rPr>
                 <w:rFonts w:ascii="Times New Roman" w:hAnsi="Times New Roman" w:cs="Times New Roman"/>
               </w:rPr>
@@ -3856,13 +4435,15 @@
           </w:p>
           <w:p>
             <w:pPr>
-              <w:rPr>
-                <w:rFonts w:ascii="Times New Roman" w:hAnsi="Times New Roman" w:cs="Times New Roman"/>
-              </w:rPr>
-            </w:pPr>
-          </w:p>
-          <w:p>
-            <w:pPr>
+              <w:jc w:val="both"/>
+              <w:rPr>
+                <w:rFonts w:ascii="Times New Roman" w:hAnsi="Times New Roman" w:cs="Times New Roman"/>
+              </w:rPr>
+            </w:pPr>
+          </w:p>
+          <w:p>
+            <w:pPr>
+              <w:jc w:val="both"/>
               <w:rPr>
                 <w:rFonts w:ascii="Times New Roman" w:hAnsi="Times New Roman" w:cs="Times New Roman"/>
               </w:rPr>
@@ -3885,6 +4466,7 @@
     </w:tbl>
     <w:p>
       <w:pPr>
+        <w:jc w:val="both"/>
         <w:rPr>
           <w:rFonts w:ascii="Times New Roman" w:hAnsi="Times New Roman" w:cs="Times New Roman"/>
         </w:rPr>
@@ -3892,6 +4474,7 @@
     </w:p>
     <w:p>
       <w:pPr>
+        <w:jc w:val="both"/>
         <w:rPr>
           <w:rFonts w:ascii="Times New Roman" w:hAnsi="Times New Roman" w:cs="Times New Roman"/>
         </w:rPr>
@@ -3899,6 +4482,7 @@
     </w:p>
     <w:p>
       <w:pPr>
+        <w:jc w:val="both"/>
         <w:rPr>
           <w:rFonts w:ascii="Times New Roman" w:hAnsi="Times New Roman" w:cs="Times New Roman"/>
         </w:rPr>
@@ -3912,6 +4496,7 @@
     </w:p>
     <w:p>
       <w:pPr>
+        <w:jc w:val="both"/>
         <w:rPr>
           <w:rFonts w:ascii="Times New Roman" w:hAnsi="Times New Roman" w:cs="Times New Roman"/>
         </w:rPr>
@@ -3938,7 +4523,7 @@
           </w:tcPr>
           <w:p>
             <w:pPr>
-              <w:jc w:val="center"/>
+              <w:jc w:val="both"/>
               <w:rPr>
                 <w:rFonts w:ascii="Times New Roman" w:hAnsi="Times New Roman" w:cs="Times New Roman"/>
               </w:rPr>
@@ -3957,7 +4542,7 @@
           </w:tcPr>
           <w:p>
             <w:pPr>
-              <w:jc w:val="center"/>
+              <w:jc w:val="both"/>
               <w:rPr>
                 <w:rFonts w:ascii="Times New Roman" w:hAnsi="Times New Roman" w:cs="Times New Roman"/>
               </w:rPr>
@@ -3976,7 +4561,7 @@
           </w:tcPr>
           <w:p>
             <w:pPr>
-              <w:jc w:val="center"/>
+              <w:jc w:val="both"/>
               <w:rPr>
                 <w:rFonts w:ascii="Times New Roman" w:hAnsi="Times New Roman" w:cs="Times New Roman"/>
               </w:rPr>
@@ -3995,7 +4580,7 @@
           </w:tcPr>
           <w:p>
             <w:pPr>
-              <w:jc w:val="center"/>
+              <w:jc w:val="both"/>
               <w:rPr>
                 <w:rFonts w:ascii="Times New Roman" w:hAnsi="Times New Roman" w:cs="Times New Roman"/>
               </w:rPr>
@@ -4014,7 +4599,7 @@
           </w:tcPr>
           <w:p>
             <w:pPr>
-              <w:jc w:val="center"/>
+              <w:jc w:val="both"/>
               <w:rPr>
                 <w:rFonts w:ascii="Times New Roman" w:hAnsi="Times New Roman" w:cs="Times New Roman"/>
               </w:rPr>
@@ -4033,7 +4618,7 @@
           </w:tcPr>
           <w:p>
             <w:pPr>
-              <w:jc w:val="center"/>
+              <w:jc w:val="both"/>
               <w:rPr>
                 <w:rFonts w:ascii="Times New Roman" w:hAnsi="Times New Roman" w:cs="Times New Roman"/>
               </w:rPr>
@@ -4054,6 +4639,7 @@
           </w:tcPr>
           <w:p>
             <w:pPr>
+              <w:jc w:val="both"/>
               <w:rPr>
                 <w:rFonts w:ascii="Times New Roman" w:hAnsi="Times New Roman" w:cs="Times New Roman"/>
               </w:rPr>
@@ -4072,6 +4658,7 @@
           </w:tcPr>
           <w:p>
             <w:pPr>
+              <w:jc w:val="both"/>
               <w:rPr>
                 <w:rFonts w:ascii="Times New Roman" w:hAnsi="Times New Roman" w:cs="Times New Roman"/>
               </w:rPr>
@@ -4085,13 +4672,15 @@
           </w:p>
           <w:p>
             <w:pPr>
-              <w:rPr>
-                <w:rFonts w:ascii="Times New Roman" w:hAnsi="Times New Roman" w:cs="Times New Roman"/>
-              </w:rPr>
-            </w:pPr>
-          </w:p>
-          <w:p>
-            <w:pPr>
+              <w:jc w:val="both"/>
+              <w:rPr>
+                <w:rFonts w:ascii="Times New Roman" w:hAnsi="Times New Roman" w:cs="Times New Roman"/>
+              </w:rPr>
+            </w:pPr>
+          </w:p>
+          <w:p>
+            <w:pPr>
+              <w:jc w:val="both"/>
               <w:rPr>
                 <w:rFonts w:ascii="Times New Roman" w:hAnsi="Times New Roman" w:cs="Times New Roman"/>
               </w:rPr>
@@ -4110,15 +4699,15 @@
           </w:tcPr>
           <w:p>
             <w:pPr>
-              <w:rPr>
-                <w:rFonts w:ascii="Times New Roman" w:hAnsi="Times New Roman" w:cs="Times New Roman"/>
-              </w:rPr>
-            </w:pPr>
-            <w:r>
-              <w:rPr>
-                <w:rFonts w:ascii="Times New Roman" w:hAnsi="Times New Roman" w:cs="Times New Roman"/>
-              </w:rPr>
-              <w:lastRenderedPageBreak/>
+              <w:jc w:val="both"/>
+              <w:rPr>
+                <w:rFonts w:ascii="Times New Roman" w:hAnsi="Times New Roman" w:cs="Times New Roman"/>
+              </w:rPr>
+            </w:pPr>
+            <w:r>
+              <w:rPr>
+                <w:rFonts w:ascii="Times New Roman" w:hAnsi="Times New Roman" w:cs="Times New Roman"/>
+              </w:rPr>
               <w:t>50</w:t>
             </w:r>
           </w:p>
@@ -4129,16 +4718,33 @@
           </w:tcPr>
           <w:p>
             <w:pPr>
-              <w:rPr>
-                <w:rFonts w:ascii="Times New Roman" w:hAnsi="Times New Roman" w:cs="Times New Roman"/>
-              </w:rPr>
-            </w:pPr>
-            <w:r>
-              <w:rPr>
-                <w:rFonts w:ascii="Times New Roman" w:hAnsi="Times New Roman" w:cs="Times New Roman"/>
-              </w:rPr>
-              <w:t>Cubice, Icy Treat, Eggy</w:t>
-            </w:r>
+              <w:jc w:val="both"/>
+              <w:rPr>
+                <w:rFonts w:ascii="Times New Roman" w:hAnsi="Times New Roman" w:cs="Times New Roman"/>
+              </w:rPr>
+            </w:pPr>
+            <w:proofErr w:type="spellStart"/>
+            <w:r>
+              <w:rPr>
+                <w:rFonts w:ascii="Times New Roman" w:hAnsi="Times New Roman" w:cs="Times New Roman"/>
+              </w:rPr>
+              <w:t>Cubice</w:t>
+            </w:r>
+            <w:proofErr w:type="spellEnd"/>
+            <w:r>
+              <w:rPr>
+                <w:rFonts w:ascii="Times New Roman" w:hAnsi="Times New Roman" w:cs="Times New Roman"/>
+              </w:rPr>
+              <w:t xml:space="preserve">, Icy Treat, </w:t>
+            </w:r>
+            <w:proofErr w:type="spellStart"/>
+            <w:r>
+              <w:rPr>
+                <w:rFonts w:ascii="Times New Roman" w:hAnsi="Times New Roman" w:cs="Times New Roman"/>
+              </w:rPr>
+              <w:t>Eggy</w:t>
+            </w:r>
+            <w:proofErr w:type="spellEnd"/>
           </w:p>
         </w:tc>
         <w:tc>
@@ -4147,6 +4753,7 @@
           </w:tcPr>
           <w:p>
             <w:pPr>
+              <w:jc w:val="both"/>
               <w:rPr>
                 <w:rFonts w:ascii="Times New Roman" w:hAnsi="Times New Roman" w:cs="Times New Roman"/>
               </w:rPr>
@@ -4165,6 +4772,7 @@
           </w:tcPr>
           <w:p>
             <w:pPr>
+              <w:jc w:val="both"/>
               <w:rPr>
                 <w:rFonts w:ascii="Times New Roman" w:hAnsi="Times New Roman" w:cs="Times New Roman"/>
               </w:rPr>
@@ -4185,15 +4793,15 @@
           </w:tcPr>
           <w:p>
             <w:pPr>
-              <w:rPr>
-                <w:rFonts w:ascii="Times New Roman" w:hAnsi="Times New Roman" w:cs="Times New Roman"/>
-              </w:rPr>
-            </w:pPr>
-            <w:r>
-              <w:rPr>
-                <w:rFonts w:ascii="Times New Roman" w:hAnsi="Times New Roman" w:cs="Times New Roman"/>
-              </w:rPr>
-              <w:lastRenderedPageBreak/>
+              <w:jc w:val="both"/>
+              <w:rPr>
+                <w:rFonts w:ascii="Times New Roman" w:hAnsi="Times New Roman" w:cs="Times New Roman"/>
+              </w:rPr>
+            </w:pPr>
+            <w:r>
+              <w:rPr>
+                <w:rFonts w:ascii="Times New Roman" w:hAnsi="Times New Roman" w:cs="Times New Roman"/>
+              </w:rPr>
               <w:t>3</w:t>
             </w:r>
           </w:p>
@@ -4204,6 +4812,7 @@
           </w:tcPr>
           <w:p>
             <w:pPr>
+              <w:jc w:val="both"/>
               <w:rPr>
                 <w:rFonts w:ascii="Times New Roman" w:hAnsi="Times New Roman" w:cs="Times New Roman"/>
               </w:rPr>
@@ -4217,13 +4826,15 @@
           </w:p>
           <w:p>
             <w:pPr>
-              <w:rPr>
-                <w:rFonts w:ascii="Times New Roman" w:hAnsi="Times New Roman" w:cs="Times New Roman"/>
-              </w:rPr>
-            </w:pPr>
-          </w:p>
-          <w:p>
-            <w:pPr>
+              <w:jc w:val="both"/>
+              <w:rPr>
+                <w:rFonts w:ascii="Times New Roman" w:hAnsi="Times New Roman" w:cs="Times New Roman"/>
+              </w:rPr>
+            </w:pPr>
+          </w:p>
+          <w:p>
+            <w:pPr>
+              <w:jc w:val="both"/>
               <w:rPr>
                 <w:rFonts w:ascii="Times New Roman" w:hAnsi="Times New Roman" w:cs="Times New Roman"/>
               </w:rPr>
@@ -4248,6 +4859,7 @@
           </w:tcPr>
           <w:p>
             <w:pPr>
+              <w:jc w:val="both"/>
               <w:rPr>
                 <w:rFonts w:ascii="Times New Roman" w:hAnsi="Times New Roman" w:cs="Times New Roman"/>
               </w:rPr>
@@ -4266,16 +4878,33 @@
           </w:tcPr>
           <w:p>
             <w:pPr>
-              <w:rPr>
-                <w:rFonts w:ascii="Times New Roman" w:hAnsi="Times New Roman" w:cs="Times New Roman"/>
-              </w:rPr>
-            </w:pPr>
-            <w:r>
-              <w:rPr>
-                <w:rFonts w:ascii="Times New Roman" w:hAnsi="Times New Roman" w:cs="Times New Roman"/>
-              </w:rPr>
-              <w:t>Cupkilke, Loafy</w:t>
-            </w:r>
+              <w:jc w:val="both"/>
+              <w:rPr>
+                <w:rFonts w:ascii="Times New Roman" w:hAnsi="Times New Roman" w:cs="Times New Roman"/>
+              </w:rPr>
+            </w:pPr>
+            <w:proofErr w:type="spellStart"/>
+            <w:r>
+              <w:rPr>
+                <w:rFonts w:ascii="Times New Roman" w:hAnsi="Times New Roman" w:cs="Times New Roman"/>
+              </w:rPr>
+              <w:t>Cupkilke</w:t>
+            </w:r>
+            <w:proofErr w:type="spellEnd"/>
+            <w:r>
+              <w:rPr>
+                <w:rFonts w:ascii="Times New Roman" w:hAnsi="Times New Roman" w:cs="Times New Roman"/>
+              </w:rPr>
+              <w:t xml:space="preserve">, </w:t>
+            </w:r>
+            <w:proofErr w:type="spellStart"/>
+            <w:r>
+              <w:rPr>
+                <w:rFonts w:ascii="Times New Roman" w:hAnsi="Times New Roman" w:cs="Times New Roman"/>
+              </w:rPr>
+              <w:t>Loafy</w:t>
+            </w:r>
+            <w:proofErr w:type="spellEnd"/>
           </w:p>
         </w:tc>
         <w:tc>
@@ -4284,6 +4913,7 @@
           </w:tcPr>
           <w:p>
             <w:pPr>
+              <w:jc w:val="both"/>
               <w:rPr>
                 <w:rFonts w:ascii="Times New Roman" w:hAnsi="Times New Roman" w:cs="Times New Roman"/>
               </w:rPr>
@@ -4302,6 +4932,7 @@
           </w:tcPr>
           <w:p>
             <w:pPr>
+              <w:jc w:val="both"/>
               <w:rPr>
                 <w:rFonts w:ascii="Times New Roman" w:hAnsi="Times New Roman" w:cs="Times New Roman"/>
               </w:rPr>
@@ -4322,6 +4953,7 @@
           </w:tcPr>
           <w:p>
             <w:pPr>
+              <w:jc w:val="both"/>
               <w:rPr>
                 <w:rFonts w:ascii="Times New Roman" w:hAnsi="Times New Roman" w:cs="Times New Roman"/>
               </w:rPr>
@@ -4340,6 +4972,7 @@
           </w:tcPr>
           <w:p>
             <w:pPr>
+              <w:jc w:val="both"/>
               <w:rPr>
                 <w:rFonts w:ascii="Times New Roman" w:hAnsi="Times New Roman" w:cs="Times New Roman"/>
               </w:rPr>
@@ -4353,13 +4986,15 @@
           </w:p>
           <w:p>
             <w:pPr>
-              <w:rPr>
-                <w:rFonts w:ascii="Times New Roman" w:hAnsi="Times New Roman" w:cs="Times New Roman"/>
-              </w:rPr>
-            </w:pPr>
-          </w:p>
-          <w:p>
-            <w:pPr>
+              <w:jc w:val="both"/>
+              <w:rPr>
+                <w:rFonts w:ascii="Times New Roman" w:hAnsi="Times New Roman" w:cs="Times New Roman"/>
+              </w:rPr>
+            </w:pPr>
+          </w:p>
+          <w:p>
+            <w:pPr>
+              <w:jc w:val="both"/>
               <w:rPr>
                 <w:rFonts w:ascii="Times New Roman" w:hAnsi="Times New Roman" w:cs="Times New Roman"/>
               </w:rPr>
@@ -4378,6 +5013,7 @@
           </w:tcPr>
           <w:p>
             <w:pPr>
+              <w:jc w:val="both"/>
               <w:rPr>
                 <w:rFonts w:ascii="Times New Roman" w:hAnsi="Times New Roman" w:cs="Times New Roman"/>
               </w:rPr>
@@ -4396,6 +5032,7 @@
           </w:tcPr>
           <w:p>
             <w:pPr>
+              <w:jc w:val="both"/>
               <w:rPr>
                 <w:rFonts w:ascii="Times New Roman" w:hAnsi="Times New Roman" w:cs="Times New Roman"/>
               </w:rPr>
@@ -4414,6 +5051,7 @@
           </w:tcPr>
           <w:p>
             <w:pPr>
+              <w:jc w:val="both"/>
               <w:rPr>
                 <w:rFonts w:ascii="Times New Roman" w:hAnsi="Times New Roman" w:cs="Times New Roman"/>
               </w:rPr>
@@ -4432,6 +5070,7 @@
           </w:tcPr>
           <w:p>
             <w:pPr>
+              <w:jc w:val="both"/>
               <w:rPr>
                 <w:rFonts w:ascii="Times New Roman" w:hAnsi="Times New Roman" w:cs="Times New Roman"/>
               </w:rPr>
@@ -4452,6 +5091,7 @@
           </w:tcPr>
           <w:p>
             <w:pPr>
+              <w:jc w:val="both"/>
               <w:rPr>
                 <w:rFonts w:ascii="Times New Roman" w:hAnsi="Times New Roman" w:cs="Times New Roman"/>
               </w:rPr>
@@ -4470,6 +5110,7 @@
           </w:tcPr>
           <w:p>
             <w:pPr>
+              <w:jc w:val="both"/>
               <w:rPr>
                 <w:rFonts w:ascii="Times New Roman" w:hAnsi="Times New Roman" w:cs="Times New Roman"/>
               </w:rPr>
@@ -4483,13 +5124,15 @@
           </w:p>
           <w:p>
             <w:pPr>
-              <w:rPr>
-                <w:rFonts w:ascii="Times New Roman" w:hAnsi="Times New Roman" w:cs="Times New Roman"/>
-              </w:rPr>
-            </w:pPr>
-          </w:p>
-          <w:p>
-            <w:pPr>
+              <w:jc w:val="both"/>
+              <w:rPr>
+                <w:rFonts w:ascii="Times New Roman" w:hAnsi="Times New Roman" w:cs="Times New Roman"/>
+              </w:rPr>
+            </w:pPr>
+          </w:p>
+          <w:p>
+            <w:pPr>
+              <w:jc w:val="both"/>
               <w:rPr>
                 <w:rFonts w:ascii="Times New Roman" w:hAnsi="Times New Roman" w:cs="Times New Roman"/>
               </w:rPr>
@@ -4514,6 +5157,7 @@
           </w:tcPr>
           <w:p>
             <w:pPr>
+              <w:jc w:val="both"/>
               <w:rPr>
                 <w:rFonts w:ascii="Times New Roman" w:hAnsi="Times New Roman" w:cs="Times New Roman"/>
               </w:rPr>
@@ -4532,6 +5176,7 @@
           </w:tcPr>
           <w:p>
             <w:pPr>
+              <w:jc w:val="both"/>
               <w:rPr>
                 <w:rFonts w:ascii="Times New Roman" w:hAnsi="Times New Roman" w:cs="Times New Roman"/>
               </w:rPr>
@@ -4550,6 +5195,7 @@
           </w:tcPr>
           <w:p>
             <w:pPr>
+              <w:jc w:val="both"/>
               <w:rPr>
                 <w:rFonts w:ascii="Times New Roman" w:hAnsi="Times New Roman" w:cs="Times New Roman"/>
               </w:rPr>
@@ -4568,6 +5214,7 @@
           </w:tcPr>
           <w:p>
             <w:pPr>
+              <w:jc w:val="both"/>
               <w:rPr>
                 <w:rFonts w:ascii="Times New Roman" w:hAnsi="Times New Roman" w:cs="Times New Roman"/>
               </w:rPr>
@@ -4588,6 +5235,7 @@
           </w:tcPr>
           <w:p>
             <w:pPr>
+              <w:jc w:val="both"/>
               <w:rPr>
                 <w:rFonts w:ascii="Times New Roman" w:hAnsi="Times New Roman" w:cs="Times New Roman"/>
               </w:rPr>
@@ -4606,6 +5254,7 @@
           </w:tcPr>
           <w:p>
             <w:pPr>
+              <w:jc w:val="both"/>
               <w:rPr>
                 <w:rFonts w:ascii="Times New Roman" w:hAnsi="Times New Roman" w:cs="Times New Roman"/>
               </w:rPr>
@@ -4619,13 +5268,15 @@
           </w:p>
           <w:p>
             <w:pPr>
-              <w:rPr>
-                <w:rFonts w:ascii="Times New Roman" w:hAnsi="Times New Roman" w:cs="Times New Roman"/>
-              </w:rPr>
-            </w:pPr>
-          </w:p>
-          <w:p>
-            <w:pPr>
+              <w:jc w:val="both"/>
+              <w:rPr>
+                <w:rFonts w:ascii="Times New Roman" w:hAnsi="Times New Roman" w:cs="Times New Roman"/>
+              </w:rPr>
+            </w:pPr>
+          </w:p>
+          <w:p>
+            <w:pPr>
+              <w:jc w:val="both"/>
               <w:rPr>
                 <w:rFonts w:ascii="Times New Roman" w:hAnsi="Times New Roman" w:cs="Times New Roman"/>
               </w:rPr>
@@ -4636,8 +5287,6 @@
               </w:rPr>
               <w:t>Hotdogs, burritos and pitas all here just for you.</w:t>
             </w:r>
-            <w:bookmarkStart w:id="0" w:name="_GoBack"/>
-            <w:bookmarkEnd w:id="0"/>
           </w:p>
         </w:tc>
         <w:tc>
@@ -4646,6 +5295,7 @@
           </w:tcPr>
           <w:p>
             <w:pPr>
+              <w:jc w:val="both"/>
               <w:rPr>
                 <w:rFonts w:ascii="Times New Roman" w:hAnsi="Times New Roman" w:cs="Times New Roman"/>
               </w:rPr>
@@ -4664,6 +5314,7 @@
           </w:tcPr>
           <w:p>
             <w:pPr>
+              <w:jc w:val="both"/>
               <w:rPr>
                 <w:rFonts w:ascii="Times New Roman" w:hAnsi="Times New Roman" w:cs="Times New Roman"/>
               </w:rPr>
@@ -4682,6 +5333,7 @@
           </w:tcPr>
           <w:p>
             <w:pPr>
+              <w:jc w:val="both"/>
               <w:rPr>
                 <w:rFonts w:ascii="Times New Roman" w:hAnsi="Times New Roman" w:cs="Times New Roman"/>
               </w:rPr>
@@ -4700,6 +5352,7 @@
           </w:tcPr>
           <w:p>
             <w:pPr>
+              <w:jc w:val="both"/>
               <w:rPr>
                 <w:rFonts w:ascii="Times New Roman" w:hAnsi="Times New Roman" w:cs="Times New Roman"/>
               </w:rPr>
@@ -4720,6 +5373,7 @@
           </w:tcPr>
           <w:p>
             <w:pPr>
+              <w:jc w:val="both"/>
               <w:rPr>
                 <w:rFonts w:ascii="Times New Roman" w:hAnsi="Times New Roman" w:cs="Times New Roman"/>
               </w:rPr>
@@ -4738,42 +5392,40 @@
           </w:tcPr>
           <w:p>
             <w:pPr>
-              <w:rPr>
-                <w:rFonts w:ascii="Times New Roman" w:hAnsi="Times New Roman" w:cs="Times New Roman"/>
-              </w:rPr>
-            </w:pPr>
+              <w:jc w:val="both"/>
+              <w:rPr>
+                <w:rFonts w:ascii="Times New Roman" w:hAnsi="Times New Roman" w:cs="Times New Roman"/>
+              </w:rPr>
+            </w:pPr>
+            <w:proofErr w:type="spellStart"/>
             <w:r>
               <w:rPr>
                 <w:rFonts w:ascii="Times New Roman" w:hAnsi="Times New Roman" w:cs="Times New Roman"/>
               </w:rPr>
               <w:t>McRonald’s</w:t>
             </w:r>
-          </w:p>
-          <w:p>
-            <w:pPr>
-              <w:rPr>
-                <w:rFonts w:ascii="Times New Roman" w:hAnsi="Times New Roman" w:cs="Times New Roman"/>
-              </w:rPr>
-            </w:pPr>
-          </w:p>
-          <w:p>
-            <w:pPr>
-              <w:rPr>
-                <w:rFonts w:ascii="Times New Roman" w:hAnsi="Times New Roman" w:cs="Times New Roman"/>
-              </w:rPr>
-            </w:pPr>
-            <w:r>
-              <w:rPr>
-                <w:rFonts w:ascii="Times New Roman" w:hAnsi="Times New Roman" w:cs="Times New Roman"/>
-              </w:rPr>
-              <w:t xml:space="preserve">We didn’t rip off a certain, unhealthy fast food chain.  We came up before </w:t>
-            </w:r>
-            <w:r>
-              <w:rPr>
-                <w:rFonts w:ascii="Times New Roman" w:hAnsi="Times New Roman" w:cs="Times New Roman"/>
-              </w:rPr>
-              <w:lastRenderedPageBreak/>
-              <w:t>the beginning of time.</w:t>
+            <w:proofErr w:type="spellEnd"/>
+          </w:p>
+          <w:p>
+            <w:pPr>
+              <w:jc w:val="both"/>
+              <w:rPr>
+                <w:rFonts w:ascii="Times New Roman" w:hAnsi="Times New Roman" w:cs="Times New Roman"/>
+              </w:rPr>
+            </w:pPr>
+          </w:p>
+          <w:p>
+            <w:pPr>
+              <w:jc w:val="both"/>
+              <w:rPr>
+                <w:rFonts w:ascii="Times New Roman" w:hAnsi="Times New Roman" w:cs="Times New Roman"/>
+              </w:rPr>
+            </w:pPr>
+            <w:r>
+              <w:rPr>
+                <w:rFonts w:ascii="Times New Roman" w:hAnsi="Times New Roman" w:cs="Times New Roman"/>
+              </w:rPr>
+              <w:t>We didn’t rip off a certain, unhealthy fast food chain.  We came up before the beginning of time.</w:t>
             </w:r>
           </w:p>
         </w:tc>
@@ -4783,15 +5435,15 @@
           </w:tcPr>
           <w:p>
             <w:pPr>
-              <w:rPr>
-                <w:rFonts w:ascii="Times New Roman" w:hAnsi="Times New Roman" w:cs="Times New Roman"/>
-              </w:rPr>
-            </w:pPr>
-            <w:r>
-              <w:rPr>
-                <w:rFonts w:ascii="Times New Roman" w:hAnsi="Times New Roman" w:cs="Times New Roman"/>
-              </w:rPr>
-              <w:lastRenderedPageBreak/>
+              <w:jc w:val="both"/>
+              <w:rPr>
+                <w:rFonts w:ascii="Times New Roman" w:hAnsi="Times New Roman" w:cs="Times New Roman"/>
+              </w:rPr>
+            </w:pPr>
+            <w:r>
+              <w:rPr>
+                <w:rFonts w:ascii="Times New Roman" w:hAnsi="Times New Roman" w:cs="Times New Roman"/>
+              </w:rPr>
               <w:t>150</w:t>
             </w:r>
           </w:p>
@@ -4802,16 +5454,33 @@
           </w:tcPr>
           <w:p>
             <w:pPr>
-              <w:rPr>
-                <w:rFonts w:ascii="Times New Roman" w:hAnsi="Times New Roman" w:cs="Times New Roman"/>
-              </w:rPr>
-            </w:pPr>
-            <w:r>
-              <w:rPr>
-                <w:rFonts w:ascii="Times New Roman" w:hAnsi="Times New Roman" w:cs="Times New Roman"/>
-              </w:rPr>
-              <w:t>Pizzaslica, Burgerz</w:t>
-            </w:r>
+              <w:jc w:val="both"/>
+              <w:rPr>
+                <w:rFonts w:ascii="Times New Roman" w:hAnsi="Times New Roman" w:cs="Times New Roman"/>
+              </w:rPr>
+            </w:pPr>
+            <w:proofErr w:type="spellStart"/>
+            <w:r>
+              <w:rPr>
+                <w:rFonts w:ascii="Times New Roman" w:hAnsi="Times New Roman" w:cs="Times New Roman"/>
+              </w:rPr>
+              <w:t>Pizzaslica</w:t>
+            </w:r>
+            <w:proofErr w:type="spellEnd"/>
+            <w:r>
+              <w:rPr>
+                <w:rFonts w:ascii="Times New Roman" w:hAnsi="Times New Roman" w:cs="Times New Roman"/>
+              </w:rPr>
+              <w:t xml:space="preserve">, </w:t>
+            </w:r>
+            <w:proofErr w:type="spellStart"/>
+            <w:r>
+              <w:rPr>
+                <w:rFonts w:ascii="Times New Roman" w:hAnsi="Times New Roman" w:cs="Times New Roman"/>
+              </w:rPr>
+              <w:t>Burgerz</w:t>
+            </w:r>
+            <w:proofErr w:type="spellEnd"/>
           </w:p>
         </w:tc>
         <w:tc>
@@ -4820,6 +5489,7 @@
           </w:tcPr>
           <w:p>
             <w:pPr>
+              <w:jc w:val="both"/>
               <w:rPr>
                 <w:rFonts w:ascii="Times New Roman" w:hAnsi="Times New Roman" w:cs="Times New Roman"/>
               </w:rPr>
@@ -4838,6 +5508,7 @@
           </w:tcPr>
           <w:p>
             <w:pPr>
+              <w:jc w:val="both"/>
               <w:rPr>
                 <w:rFonts w:ascii="Times New Roman" w:hAnsi="Times New Roman" w:cs="Times New Roman"/>
               </w:rPr>
@@ -4858,15 +5529,15 @@
           </w:tcPr>
           <w:p>
             <w:pPr>
-              <w:rPr>
-                <w:rFonts w:ascii="Times New Roman" w:hAnsi="Times New Roman" w:cs="Times New Roman"/>
-              </w:rPr>
-            </w:pPr>
-            <w:r>
-              <w:rPr>
-                <w:rFonts w:ascii="Times New Roman" w:hAnsi="Times New Roman" w:cs="Times New Roman"/>
-              </w:rPr>
-              <w:lastRenderedPageBreak/>
+              <w:jc w:val="both"/>
+              <w:rPr>
+                <w:rFonts w:ascii="Times New Roman" w:hAnsi="Times New Roman" w:cs="Times New Roman"/>
+              </w:rPr>
+            </w:pPr>
+            <w:r>
+              <w:rPr>
+                <w:rFonts w:ascii="Times New Roman" w:hAnsi="Times New Roman" w:cs="Times New Roman"/>
+              </w:rPr>
               <w:t>5</w:t>
             </w:r>
           </w:p>
@@ -4877,6 +5548,7 @@
           </w:tcPr>
           <w:p>
             <w:pPr>
+              <w:jc w:val="both"/>
               <w:rPr>
                 <w:rFonts w:ascii="Times New Roman" w:hAnsi="Times New Roman" w:cs="Times New Roman"/>
               </w:rPr>
@@ -4890,13 +5562,15 @@
           </w:p>
           <w:p>
             <w:pPr>
-              <w:rPr>
-                <w:rFonts w:ascii="Times New Roman" w:hAnsi="Times New Roman" w:cs="Times New Roman"/>
-              </w:rPr>
-            </w:pPr>
-          </w:p>
-          <w:p>
-            <w:pPr>
+              <w:jc w:val="both"/>
+              <w:rPr>
+                <w:rFonts w:ascii="Times New Roman" w:hAnsi="Times New Roman" w:cs="Times New Roman"/>
+              </w:rPr>
+            </w:pPr>
+          </w:p>
+          <w:p>
+            <w:pPr>
+              <w:jc w:val="both"/>
               <w:rPr>
                 <w:rFonts w:ascii="Times New Roman" w:hAnsi="Times New Roman" w:cs="Times New Roman"/>
               </w:rPr>
@@ -4927,6 +5601,7 @@
           </w:tcPr>
           <w:p>
             <w:pPr>
+              <w:jc w:val="both"/>
               <w:rPr>
                 <w:rFonts w:ascii="Times New Roman" w:hAnsi="Times New Roman" w:cs="Times New Roman"/>
               </w:rPr>
@@ -4945,16 +5620,19 @@
           </w:tcPr>
           <w:p>
             <w:pPr>
-              <w:rPr>
-                <w:rFonts w:ascii="Times New Roman" w:hAnsi="Times New Roman" w:cs="Times New Roman"/>
-              </w:rPr>
-            </w:pPr>
+              <w:jc w:val="both"/>
+              <w:rPr>
+                <w:rFonts w:ascii="Times New Roman" w:hAnsi="Times New Roman" w:cs="Times New Roman"/>
+              </w:rPr>
+            </w:pPr>
+            <w:proofErr w:type="spellStart"/>
             <w:r>
               <w:rPr>
                 <w:rFonts w:ascii="Times New Roman" w:hAnsi="Times New Roman" w:cs="Times New Roman"/>
               </w:rPr>
               <w:t>Lollipip</w:t>
             </w:r>
+            <w:proofErr w:type="spellEnd"/>
           </w:p>
         </w:tc>
         <w:tc>
@@ -4963,6 +5641,7 @@
           </w:tcPr>
           <w:p>
             <w:pPr>
+              <w:jc w:val="both"/>
               <w:rPr>
                 <w:rFonts w:ascii="Times New Roman" w:hAnsi="Times New Roman" w:cs="Times New Roman"/>
               </w:rPr>
@@ -4981,6 +5660,7 @@
           </w:tcPr>
           <w:p>
             <w:pPr>
+              <w:jc w:val="both"/>
               <w:rPr>
                 <w:rFonts w:ascii="Times New Roman" w:hAnsi="Times New Roman" w:cs="Times New Roman"/>
               </w:rPr>
@@ -4997,6 +5677,7 @@
     </w:tbl>
     <w:p>
       <w:pPr>
+        <w:jc w:val="both"/>
         <w:rPr>
           <w:rFonts w:ascii="Times New Roman" w:hAnsi="Times New Roman" w:cs="Times New Roman"/>
         </w:rPr>
@@ -5004,6 +5685,7 @@
     </w:p>
     <w:p>
       <w:pPr>
+        <w:jc w:val="both"/>
         <w:rPr>
           <w:rFonts w:ascii="Times New Roman" w:hAnsi="Times New Roman" w:cs="Times New Roman"/>
         </w:rPr>
@@ -5022,6 +5704,7 @@
           <w:ilvl w:val="0"/>
           <w:numId w:val="3"/>
         </w:numPr>
+        <w:jc w:val="both"/>
         <w:rPr>
           <w:rFonts w:ascii="Times New Roman" w:hAnsi="Times New Roman" w:cs="Times New Roman"/>
         </w:rPr>
@@ -5030,7 +5713,21 @@
         <w:rPr>
           <w:rFonts w:ascii="Times New Roman" w:hAnsi="Times New Roman" w:cs="Times New Roman"/>
         </w:rPr>
-        <w:t>Faster cooldown (-25%)</w:t>
+        <w:t xml:space="preserve">Faster </w:t>
+      </w:r>
+      <w:proofErr w:type="spellStart"/>
+      <w:r>
+        <w:rPr>
+          <w:rFonts w:ascii="Times New Roman" w:hAnsi="Times New Roman" w:cs="Times New Roman"/>
+        </w:rPr>
+        <w:t>cooldown</w:t>
+      </w:r>
+      <w:proofErr w:type="spellEnd"/>
+      <w:r>
+        <w:rPr>
+          <w:rFonts w:ascii="Times New Roman" w:hAnsi="Times New Roman" w:cs="Times New Roman"/>
+        </w:rPr>
+        <w:t xml:space="preserve"> (-25%)</w:t>
       </w:r>
     </w:p>
     <w:p>
@@ -5040,6 +5737,7 @@
           <w:ilvl w:val="0"/>
           <w:numId w:val="3"/>
         </w:numPr>
+        <w:jc w:val="both"/>
         <w:rPr>
           <w:rFonts w:ascii="Times New Roman" w:hAnsi="Times New Roman" w:cs="Times New Roman"/>
         </w:rPr>
@@ -5058,15 +5756,24 @@
           <w:ilvl w:val="0"/>
           <w:numId w:val="3"/>
         </w:numPr>
+        <w:jc w:val="both"/>
         <w:rPr>
           <w:rFonts w:ascii="Times New Roman" w:hAnsi="Times New Roman" w:cs="Times New Roman"/>
         </w:rPr>
       </w:pPr>
+      <w:proofErr w:type="gramStart"/>
       <w:r>
         <w:rPr>
           <w:rFonts w:ascii="Times New Roman" w:hAnsi="Times New Roman" w:cs="Times New Roman"/>
         </w:rPr>
-        <w:t>Higher  attack &lt;higher spawn cost&gt;</w:t>
+        <w:t>Higher  attack</w:t>
+      </w:r>
+      <w:proofErr w:type="gramEnd"/>
+      <w:r>
+        <w:rPr>
+          <w:rFonts w:ascii="Times New Roman" w:hAnsi="Times New Roman" w:cs="Times New Roman"/>
+        </w:rPr>
+        <w:t xml:space="preserve"> &lt;higher spawn cost&gt;</w:t>
       </w:r>
     </w:p>
     <w:p>
@@ -5076,6 +5783,7 @@
           <w:ilvl w:val="0"/>
           <w:numId w:val="3"/>
         </w:numPr>
+        <w:jc w:val="both"/>
         <w:rPr>
           <w:rFonts w:ascii="Times New Roman" w:hAnsi="Times New Roman" w:cs="Times New Roman"/>
         </w:rPr>
@@ -5094,6 +5802,7 @@
           <w:ilvl w:val="0"/>
           <w:numId w:val="3"/>
         </w:numPr>
+        <w:jc w:val="both"/>
         <w:rPr>
           <w:rFonts w:ascii="Times New Roman" w:hAnsi="Times New Roman" w:cs="Times New Roman"/>
         </w:rPr>
@@ -5112,6 +5821,7 @@
           <w:ilvl w:val="0"/>
           <w:numId w:val="3"/>
         </w:numPr>
+        <w:jc w:val="both"/>
         <w:rPr>
           <w:rFonts w:ascii="Times New Roman" w:hAnsi="Times New Roman" w:cs="Times New Roman"/>
         </w:rPr>

</xml_diff>